<commit_message>
writing the report - Design part
</commit_message>
<xml_diff>
--- a/word count.docx
+++ b/word count.docx
@@ -20,15 +20,7 @@
         </w:rPr>
       </w:pPr>
       <w:r>
-        <w:t>This report will introduce R package `</w:t>
-      </w:r>
-      <w:proofErr w:type="spellStart"/>
-      <w:r>
-        <w:t>ggplotIntro</w:t>
-      </w:r>
-      <w:proofErr w:type="spellEnd"/>
-      <w:r>
-        <w:t xml:space="preserve">` and how I develop the package. </w:t>
+        <w:t xml:space="preserve">This report will introduce R package `ggplotIntro` and how I develop the package. </w:t>
       </w:r>
       <w:r>
         <w:rPr>
@@ -37,21 +29,8 @@
         <w:t xml:space="preserve">I choose R for three main reasons: first, R is free and open-sourced; second, people can do basic analyses without advanced coding or programming knowledges; third, also the most important point, R has hundreds of packages. The `ggplot2` package is a very useful and basic package. It is so representative because it shows how R can draw plots and it always the first package when a person starts learning R. If a new learner knows how to use `ggplot2` package, the person can do basic data plotting and analysis. </w:t>
       </w:r>
       <w:r>
-        <w:t>`</w:t>
-      </w:r>
-      <w:proofErr w:type="spellStart"/>
-      <w:r>
-        <w:t>ggplotIntro</w:t>
-      </w:r>
-      <w:proofErr w:type="spellEnd"/>
-      <w:r>
-        <w:t>` Package is mainly used for new `</w:t>
-      </w:r>
-      <w:proofErr w:type="spellStart"/>
-      <w:r>
-        <w:t>ggplot</w:t>
-      </w:r>
-      <w:proofErr w:type="spellEnd"/>
+        <w:t>`ggplotIntro` Package is mainly used for new `ggplot</w:t>
+      </w:r>
       <w:r>
         <w:rPr>
           <w:lang w:val="en-GB"/>
@@ -97,14 +76,12 @@
         </w:rPr>
         <w:t>*</w:t>
       </w:r>
-      <w:proofErr w:type="spellStart"/>
       <w:r>
         <w:rPr>
           <w:lang w:val="en-GB"/>
         </w:rPr>
         <w:t>stackoverflow</w:t>
       </w:r>
-      <w:proofErr w:type="spellEnd"/>
       <w:r>
         <w:rPr>
           <w:lang w:val="en-GB"/>
@@ -215,7 +192,31 @@
           <w:lang w:val="en-GB"/>
         </w:rPr>
         <w:lastRenderedPageBreak/>
-        <w:t xml:space="preserve">Due to COVID-19, first time I get in touch with my supervisor was </w:t>
+        <w:t xml:space="preserve">Due to COVID-19, </w:t>
+      </w:r>
+      <w:r>
+        <w:rPr>
+          <w:lang w:val="en-GB"/>
+        </w:rPr>
+        <w:t xml:space="preserve">there is no companies </w:t>
+      </w:r>
+      <w:r>
+        <w:rPr>
+          <w:lang w:val="en-GB"/>
+        </w:rPr>
+        <w:t xml:space="preserve">needs interns now. </w:t>
+      </w:r>
+      <w:r>
+        <w:rPr>
+          <w:lang w:val="en-GB"/>
+        </w:rPr>
+        <w:t>F</w:t>
+      </w:r>
+      <w:r>
+        <w:rPr>
+          <w:lang w:val="en-GB"/>
+        </w:rPr>
+        <w:t xml:space="preserve">irst time I get in touch with my supervisor was </w:t>
       </w:r>
       <w:r>
         <w:rPr>
@@ -291,21 +292,7 @@
         <w:rPr>
           <w:lang w:val="en-GB"/>
         </w:rPr>
-        <w:t>In my thought, the `</w:t>
-      </w:r>
-      <w:proofErr w:type="spellStart"/>
-      <w:r>
-        <w:rPr>
-          <w:lang w:val="en-GB"/>
-        </w:rPr>
-        <w:t>ggplotIntro</w:t>
-      </w:r>
-      <w:proofErr w:type="spellEnd"/>
-      <w:r>
-        <w:rPr>
-          <w:lang w:val="en-GB"/>
-        </w:rPr>
-        <w:t xml:space="preserve">` should be interesting. So, I studied how to make learning progress interesting. </w:t>
+        <w:t xml:space="preserve">In my thought, the `ggplotIntro` should be interesting. So, I studied how to make learning progress interesting. </w:t>
       </w:r>
       <w:r>
         <w:rPr>
@@ -366,6 +353,171 @@
           <w:lang w:val="en-GB"/>
         </w:rPr>
         <w:t>comforting words and tips on solving questions.</w:t>
+      </w:r>
+      <w:r>
+        <w:rPr>
+          <w:lang w:val="en-GB"/>
+        </w:rPr>
+        <w:t xml:space="preserve"> I believe a learner will be confident when he/she got high scores in exercises.</w:t>
+      </w:r>
+    </w:p>
+    <w:p>
+      <w:pPr>
+        <w:rPr>
+          <w:lang w:val="en-GB"/>
+        </w:rPr>
+      </w:pPr>
+    </w:p>
+    <w:p>
+      <w:pPr>
+        <w:rPr>
+          <w:lang w:val="en-GB"/>
+        </w:rPr>
+      </w:pPr>
+      <w:r>
+        <w:rPr>
+          <w:lang w:val="en-GB"/>
+        </w:rPr>
+        <w:t xml:space="preserve">## Why </w:t>
+      </w:r>
+      <w:r>
+        <w:rPr>
+          <w:lang w:val="en-GB"/>
+        </w:rPr>
+        <w:t xml:space="preserve">choosing </w:t>
+      </w:r>
+      <w:r>
+        <w:rPr>
+          <w:lang w:val="en-GB"/>
+        </w:rPr>
+        <w:t>shiny app</w:t>
+      </w:r>
+    </w:p>
+    <w:p>
+      <w:pPr>
+        <w:rPr>
+          <w:lang w:val="en-GB"/>
+        </w:rPr>
+      </w:pPr>
+      <w:r>
+        <w:rPr>
+          <w:lang w:val="en-GB"/>
+        </w:rPr>
+        <w:t>At first, my plan was to build a package like `learnr` -- use `</w:t>
+      </w:r>
+      <w:r>
+        <w:t>shiny_prerendered</w:t>
+      </w:r>
+      <w:r>
+        <w:rPr>
+          <w:lang w:val="en-GB"/>
+        </w:rPr>
+        <w:t>` Rmd file to make exercises. The advantage of this plan is good example and template already existed. I can do my project by following what Emi does. But I prefer to use shiny app because I want to make the project more interactive and more like games.</w:t>
+      </w:r>
+      <w:r>
+        <w:rPr>
+          <w:lang w:val="en-GB"/>
+        </w:rPr>
+        <w:t xml:space="preserve"> Gamification is very important in my project, because I want to show new learners that make plots through R is interesting, funny and easy.</w:t>
+      </w:r>
+    </w:p>
+    <w:p>
+      <w:pPr>
+        <w:rPr>
+          <w:lang w:val="en-GB"/>
+        </w:rPr>
+      </w:pPr>
+    </w:p>
+    <w:p>
+      <w:pPr>
+        <w:rPr>
+          <w:lang w:val="en-GB"/>
+        </w:rPr>
+      </w:pPr>
+      <w:r>
+        <w:rPr>
+          <w:lang w:val="en-GB"/>
+        </w:rPr>
+        <w:t>## Why designing in this way</w:t>
+      </w:r>
+    </w:p>
+    <w:p>
+      <w:pPr>
+        <w:rPr>
+          <w:lang w:val="en-GB"/>
+        </w:rPr>
+      </w:pPr>
+      <w:r>
+        <w:rPr>
+          <w:noProof/>
+        </w:rPr>
+        <w:lastRenderedPageBreak/>
+        <w:drawing>
+          <wp:inline distT="0" distB="0" distL="0" distR="0" wp14:anchorId="0ADFBB3F" wp14:editId="44D0B44F">
+            <wp:extent cx="5731510" cy="3458845"/>
+            <wp:effectExtent l="0" t="0" r="2540" b="8255"/>
+            <wp:docPr id="3" name="Picture 3"/>
+            <wp:cNvGraphicFramePr>
+              <a:graphicFrameLocks xmlns:a="http://schemas.openxmlformats.org/drawingml/2006/main" noChangeAspect="1"/>
+            </wp:cNvGraphicFramePr>
+            <a:graphic xmlns:a="http://schemas.openxmlformats.org/drawingml/2006/main">
+              <a:graphicData uri="http://schemas.openxmlformats.org/drawingml/2006/picture">
+                <pic:pic xmlns:pic="http://schemas.openxmlformats.org/drawingml/2006/picture">
+                  <pic:nvPicPr>
+                    <pic:cNvPr id="1" name=""/>
+                    <pic:cNvPicPr/>
+                  </pic:nvPicPr>
+                  <pic:blipFill>
+                    <a:blip r:embed="rId5"/>
+                    <a:stretch>
+                      <a:fillRect/>
+                    </a:stretch>
+                  </pic:blipFill>
+                  <pic:spPr>
+                    <a:xfrm>
+                      <a:off x="0" y="0"/>
+                      <a:ext cx="5731510" cy="3458845"/>
+                    </a:xfrm>
+                    <a:prstGeom prst="rect">
+                      <a:avLst/>
+                    </a:prstGeom>
+                  </pic:spPr>
+                </pic:pic>
+              </a:graphicData>
+            </a:graphic>
+          </wp:inline>
+        </w:drawing>
+      </w:r>
+    </w:p>
+    <w:p>
+      <w:pPr>
+        <w:rPr>
+          <w:lang w:val="en-GB"/>
+        </w:rPr>
+      </w:pPr>
+      <w:r>
+        <w:rPr>
+          <w:lang w:val="en-GB"/>
+        </w:rPr>
+        <w:t>This is an overview of my project. Left hand side is the</w:t>
+      </w:r>
+      <w:r>
+        <w:rPr>
+          <w:lang w:val="en-GB"/>
+        </w:rPr>
+        <w:t xml:space="preserve"> list of</w:t>
+      </w:r>
+      <w:r>
+        <w:rPr>
+          <w:lang w:val="en-GB"/>
+        </w:rPr>
+        <w:t xml:space="preserve"> content</w:t>
+      </w:r>
+      <w:r>
+        <w:rPr>
+          <w:lang w:val="en-GB"/>
+        </w:rPr>
+        <w:t>s, and right hand side is the content.</w:t>
       </w:r>
     </w:p>
     <w:p>
@@ -463,7 +615,7 @@
                     </pic:cNvPicPr>
                   </pic:nvPicPr>
                   <pic:blipFill>
-                    <a:blip r:embed="rId4">
+                    <a:blip r:embed="rId6">
                       <a:extLst>
                         <a:ext uri="{28A0092B-C50C-407E-A947-70E740481C1C}">
                           <a14:useLocalDpi xmlns:a14="http://schemas.microsoft.com/office/drawing/2010/main" val="0"/>
@@ -530,7 +682,7 @@
                     </pic:cNvPicPr>
                   </pic:nvPicPr>
                   <pic:blipFill>
-                    <a:blip r:embed="rId5" cstate="print">
+                    <a:blip r:embed="rId7" cstate="print">
                       <a:extLst>
                         <a:ext uri="{28A0092B-C50C-407E-A947-70E740481C1C}">
                           <a14:useLocalDpi xmlns:a14="http://schemas.microsoft.com/office/drawing/2010/main" val="0"/>
@@ -581,6 +733,84 @@
         </w:rPr>
         <w:lastRenderedPageBreak/>
         <w:t>At first, I tried to set specific column width for each paragraph</w:t>
+      </w:r>
+      <w:r>
+        <w:rPr>
+          <w:lang w:val="en-GB"/>
+        </w:rPr>
+        <w:t>, but it did not work. Thanks for Mitch’s advice, I used `includeMd`</w:t>
+      </w:r>
+      <w:r>
+        <w:rPr>
+          <w:lang w:val="en-GB"/>
+        </w:rPr>
+        <w:t xml:space="preserve"> and `includeHTML`</w:t>
+      </w:r>
+      <w:r>
+        <w:rPr>
+          <w:lang w:val="en-GB"/>
+        </w:rPr>
+        <w:t xml:space="preserve"> to solve the problem. I learned that it is better </w:t>
+      </w:r>
+      <w:r>
+        <w:rPr>
+          <w:lang w:val="en-GB"/>
+        </w:rPr>
+        <w:t xml:space="preserve">not </w:t>
+      </w:r>
+      <w:r>
+        <w:rPr>
+          <w:lang w:val="en-GB"/>
+        </w:rPr>
+        <w:t xml:space="preserve">to </w:t>
+      </w:r>
+      <w:r>
+        <w:rPr>
+          <w:lang w:val="en-GB"/>
+        </w:rPr>
+        <w:t xml:space="preserve">include too much text in a shiny app. </w:t>
+      </w:r>
+      <w:r>
+        <w:rPr>
+          <w:lang w:val="en-GB"/>
+        </w:rPr>
+        <w:t>Too much text</w:t>
+      </w:r>
+      <w:r>
+        <w:rPr>
+          <w:lang w:val="en-GB"/>
+        </w:rPr>
+        <w:t xml:space="preserve"> will make the shiny app unnecessarily long</w:t>
+      </w:r>
+      <w:r>
+        <w:rPr>
+          <w:lang w:val="en-GB"/>
+        </w:rPr>
+        <w:t>, and it is difficult to design pretty layout in the shiny app. For instance, in my shiny app, I include many screenshots and plots</w:t>
+      </w:r>
+      <w:r>
+        <w:rPr>
+          <w:lang w:val="en-GB"/>
+        </w:rPr>
+        <w:t>. I must create ui and sever to show those screenshots or plots. So, my workload increases and later if there are too much plots</w:t>
+      </w:r>
+      <w:r>
+        <w:rPr>
+          <w:lang w:val="en-GB"/>
+        </w:rPr>
+        <w:t xml:space="preserve"> the loading speed of the shiny app will be slow</w:t>
+      </w:r>
+      <w:r>
+        <w:rPr>
+          <w:lang w:val="en-GB"/>
+        </w:rPr>
+        <w:t>. But if I use Md file or HTML file (generated by Rmd file), I can easily make the layout and draw plots</w:t>
+      </w:r>
+      <w:r>
+        <w:rPr>
+          <w:lang w:val="en-GB"/>
+        </w:rPr>
+        <w:t>. In addition, because HTML files are prerendered, reading HTML files is faster than generating plots in the shiny app. Also, `includeHTML` is just one line of code, it saves spaces and shortens the length of the shiny app.</w:t>
       </w:r>
     </w:p>
     <w:sectPr>
@@ -1348,4 +1578,16 @@
     </a:ext>
   </a:extLst>
 </a:theme>
+</file>
+
+<file path=customXml/item1.xml><?xml version="1.0" encoding="utf-8"?>
+<b:Sources xmlns:b="http://schemas.openxmlformats.org/officeDocument/2006/bibliography" xmlns="http://schemas.openxmlformats.org/officeDocument/2006/bibliography" SelectedStyle="\APASixthEditionOfficeOnline.xsl" StyleName="APA" Version="6"/>
+</file>
+
+<file path=customXml/itemProps1.xml><?xml version="1.0" encoding="utf-8"?>
+<ds:datastoreItem xmlns:ds="http://schemas.openxmlformats.org/officeDocument/2006/customXml" ds:itemID="{33185F7C-7A24-4203-92C2-A910125B1FF6}">
+  <ds:schemaRefs>
+    <ds:schemaRef ds:uri="http://schemas.openxmlformats.org/officeDocument/2006/bibliography"/>
+  </ds:schemaRefs>
+</ds:datastoreItem>
 </file>
</xml_diff>

<commit_message>
writing report and make some improvement in shiny
1. working on second section in report - Design section
2. Put hint message inside the modalDialog
</commit_message>
<xml_diff>
--- a/word count.docx
+++ b/word count.docx
@@ -412,13 +412,49 @@
         <w:rPr>
           <w:lang w:val="en-GB"/>
         </w:rPr>
-        <w:t>` Rmd file to make exercises. The advantage of this plan is good example and template already existed. I can do my project by following what Emi does. But I prefer to use shiny app because I want to make the project more interactive and more like games.</w:t>
+        <w:t xml:space="preserve">` Rmd file to make exercises. The advantage of this plan is good example and template already existed. I can do my project by following </w:t>
+      </w:r>
+      <w:r>
+        <w:rPr>
+          <w:lang w:val="en-GB"/>
+        </w:rPr>
+        <w:t>the template</w:t>
+      </w:r>
+      <w:r>
+        <w:rPr>
+          <w:lang w:val="en-GB"/>
+        </w:rPr>
+        <w:t>. But I prefer to use shiny app because I want to make the project more interactive and more like games.</w:t>
       </w:r>
       <w:r>
         <w:rPr>
           <w:lang w:val="en-GB"/>
         </w:rPr>
         <w:t xml:space="preserve"> Gamification is very important in my project, because I want to show new learners that make plots through R is interesting, funny and easy.</w:t>
+      </w:r>
+      <w:r>
+        <w:rPr>
+          <w:lang w:val="en-GB"/>
+        </w:rPr>
+        <w:t xml:space="preserve"> If </w:t>
+      </w:r>
+      <w:r>
+        <w:rPr>
+          <w:lang w:val="en-GB"/>
+        </w:rPr>
+        <w:t>this</w:t>
+      </w:r>
+      <w:r>
+        <w:rPr>
+          <w:lang w:val="en-GB"/>
+        </w:rPr>
+        <w:t xml:space="preserve"> project just asks people doing exercises, in conventional way,</w:t>
+      </w:r>
+      <w:r>
+        <w:rPr>
+          <w:lang w:val="en-GB"/>
+        </w:rPr>
+        <w:t xml:space="preserve"> the project will be just like most online tutorials.</w:t>
       </w:r>
     </w:p>
     <w:p>
@@ -519,6 +555,1020 @@
         </w:rPr>
         <w:t>s, and right hand side is the content.</w:t>
       </w:r>
+      <w:r>
+        <w:rPr>
+          <w:lang w:val="en-GB"/>
+        </w:rPr>
+        <w:t xml:space="preserve"> The list of contents is in this order because I believe it is a common process when people draw plots.</w:t>
+      </w:r>
+      <w:r>
+        <w:rPr>
+          <w:lang w:val="en-GB"/>
+        </w:rPr>
+        <w:t xml:space="preserve"> In other words, when people get access to a data set and want to draw plots for analysis, first thing first is understanding the data – such as, dimension, variable types, and missing values of the data. I introduce how to use `?` to read documentation of data sets built inside the packages. And</w:t>
+      </w:r>
+      <w:r>
+        <w:rPr>
+          <w:lang w:val="en-GB"/>
+        </w:rPr>
+        <w:t xml:space="preserve"> use</w:t>
+      </w:r>
+      <w:r>
+        <w:rPr>
+          <w:lang w:val="en-GB"/>
+        </w:rPr>
+        <w:t xml:space="preserve"> `summary()` </w:t>
+      </w:r>
+      <w:r>
+        <w:rPr>
+          <w:lang w:val="en-GB"/>
+        </w:rPr>
+        <w:t>to have an overview of the data set. This is the basis of data analysis and very crucial because it is unlikely to draw good plots if you know nothing about the data.</w:t>
+      </w:r>
+      <w:r>
+        <w:rPr>
+          <w:lang w:val="en-GB"/>
+        </w:rPr>
+        <w:t xml:space="preserve"> I also take screenshots of `mtcars` documentation and summary as examples in first tab.</w:t>
+      </w:r>
+    </w:p>
+    <w:p>
+      <w:pPr>
+        <w:rPr>
+          <w:lang w:val="en-GB"/>
+        </w:rPr>
+      </w:pPr>
+    </w:p>
+    <w:p>
+      <w:pPr>
+        <w:rPr>
+          <w:lang w:val="en-GB"/>
+        </w:rPr>
+      </w:pPr>
+      <w:r>
+        <w:rPr>
+          <w:noProof/>
+        </w:rPr>
+        <w:lastRenderedPageBreak/>
+        <mc:AlternateContent>
+          <mc:Choice Requires="wps">
+            <w:drawing>
+              <wp:anchor distT="0" distB="0" distL="114300" distR="114300" simplePos="0" relativeHeight="251659264" behindDoc="0" locked="0" layoutInCell="1" allowOverlap="1" wp14:anchorId="77C390C7" wp14:editId="40F1ECB5">
+                <wp:simplePos x="0" y="0"/>
+                <wp:positionH relativeFrom="column">
+                  <wp:posOffset>1905000</wp:posOffset>
+                </wp:positionH>
+                <wp:positionV relativeFrom="paragraph">
+                  <wp:posOffset>0</wp:posOffset>
+                </wp:positionV>
+                <wp:extent cx="1457325" cy="1685925"/>
+                <wp:effectExtent l="0" t="0" r="28575" b="28575"/>
+                <wp:wrapNone/>
+                <wp:docPr id="5" name="Rectangle 5"/>
+                <wp:cNvGraphicFramePr/>
+                <a:graphic xmlns:a="http://schemas.openxmlformats.org/drawingml/2006/main">
+                  <a:graphicData uri="http://schemas.microsoft.com/office/word/2010/wordprocessingShape">
+                    <wps:wsp>
+                      <wps:cNvSpPr/>
+                      <wps:spPr>
+                        <a:xfrm>
+                          <a:off x="0" y="0"/>
+                          <a:ext cx="1457325" cy="1685925"/>
+                        </a:xfrm>
+                        <a:prstGeom prst="rect">
+                          <a:avLst/>
+                        </a:prstGeom>
+                        <a:noFill/>
+                        <a:ln w="19050">
+                          <a:solidFill>
+                            <a:srgbClr val="FF0000"/>
+                          </a:solidFill>
+                        </a:ln>
+                      </wps:spPr>
+                      <wps:style>
+                        <a:lnRef idx="2">
+                          <a:schemeClr val="accent1">
+                            <a:shade val="50000"/>
+                          </a:schemeClr>
+                        </a:lnRef>
+                        <a:fillRef idx="1">
+                          <a:schemeClr val="accent1"/>
+                        </a:fillRef>
+                        <a:effectRef idx="0">
+                          <a:schemeClr val="accent1"/>
+                        </a:effectRef>
+                        <a:fontRef idx="minor">
+                          <a:schemeClr val="lt1"/>
+                        </a:fontRef>
+                      </wps:style>
+                      <wps:bodyPr rot="0" spcFirstLastPara="0" vertOverflow="overflow" horzOverflow="overflow" vert="horz" wrap="square" lIns="91440" tIns="45720" rIns="91440" bIns="45720" numCol="1" spcCol="0" rtlCol="0" fromWordArt="0" anchor="ctr" anchorCtr="0" forceAA="0" compatLnSpc="1">
+                        <a:prstTxWarp prst="textNoShape">
+                          <a:avLst/>
+                        </a:prstTxWarp>
+                        <a:noAutofit/>
+                      </wps:bodyPr>
+                    </wps:wsp>
+                  </a:graphicData>
+                </a:graphic>
+              </wp:anchor>
+            </w:drawing>
+          </mc:Choice>
+          <mc:Fallback>
+            <w:pict>
+              <v:rect w14:anchorId="6C2724E0" id="Rectangle 5" o:spid="_x0000_s1026" style="position:absolute;margin-left:150pt;margin-top:0;width:114.75pt;height:132.75pt;z-index:251659264;visibility:visible;mso-wrap-style:square;mso-wrap-distance-left:9pt;mso-wrap-distance-top:0;mso-wrap-distance-right:9pt;mso-wrap-distance-bottom:0;mso-position-horizontal:absolute;mso-position-horizontal-relative:text;mso-position-vertical:absolute;mso-position-vertical-relative:text;v-text-anchor:middle" o:gfxdata="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" filled="f" strokecolor="red" strokeweight="1.5pt"/>
+            </w:pict>
+          </mc:Fallback>
+        </mc:AlternateContent>
+      </w:r>
+      <w:r>
+        <w:rPr>
+          <w:noProof/>
+        </w:rPr>
+        <w:drawing>
+          <wp:inline distT="0" distB="0" distL="0" distR="0" wp14:anchorId="7B9768DF" wp14:editId="7E5590D3">
+            <wp:extent cx="5731510" cy="3549015"/>
+            <wp:effectExtent l="0" t="0" r="2540" b="0"/>
+            <wp:docPr id="4" name="Picture 4"/>
+            <wp:cNvGraphicFramePr>
+              <a:graphicFrameLocks xmlns:a="http://schemas.openxmlformats.org/drawingml/2006/main" noChangeAspect="1"/>
+            </wp:cNvGraphicFramePr>
+            <a:graphic xmlns:a="http://schemas.openxmlformats.org/drawingml/2006/main">
+              <a:graphicData uri="http://schemas.openxmlformats.org/drawingml/2006/picture">
+                <pic:pic xmlns:pic="http://schemas.openxmlformats.org/drawingml/2006/picture">
+                  <pic:nvPicPr>
+                    <pic:cNvPr id="1" name=""/>
+                    <pic:cNvPicPr/>
+                  </pic:nvPicPr>
+                  <pic:blipFill>
+                    <a:blip r:embed="rId6"/>
+                    <a:stretch>
+                      <a:fillRect/>
+                    </a:stretch>
+                  </pic:blipFill>
+                  <pic:spPr>
+                    <a:xfrm>
+                      <a:off x="0" y="0"/>
+                      <a:ext cx="5731510" cy="3549015"/>
+                    </a:xfrm>
+                    <a:prstGeom prst="rect">
+                      <a:avLst/>
+                    </a:prstGeom>
+                  </pic:spPr>
+                </pic:pic>
+              </a:graphicData>
+            </a:graphic>
+          </wp:inline>
+        </w:drawing>
+      </w:r>
+    </w:p>
+    <w:p>
+      <w:pPr>
+        <w:rPr>
+          <w:lang w:val="en-GB"/>
+        </w:rPr>
+      </w:pPr>
+    </w:p>
+    <w:p>
+      <w:pPr>
+        <w:rPr>
+          <w:lang w:val="en-GB"/>
+        </w:rPr>
+      </w:pPr>
+      <w:r>
+        <w:rPr>
+          <w:lang w:val="en-GB"/>
+        </w:rPr>
+        <w:t>In second tab, I let learners play around with the code. Within the red rectangle, learners can change variables and plot types; below the rectangle, learners can see how the code and the plot change when they select different variables and plot types</w:t>
+      </w:r>
+      <w:r>
+        <w:rPr>
+          <w:lang w:val="en-GB"/>
+        </w:rPr>
+        <w:t xml:space="preserve">. </w:t>
+      </w:r>
+      <w:r>
+        <w:rPr>
+          <w:lang w:val="en-GB"/>
+        </w:rPr>
+        <w:t>I use `mtcars` as illustration example because it is a small data set with all numeric variables.</w:t>
+      </w:r>
+      <w:r>
+        <w:rPr>
+          <w:lang w:val="en-GB"/>
+        </w:rPr>
+        <w:t xml:space="preserve"> </w:t>
+      </w:r>
+      <w:r>
+        <w:rPr>
+          <w:lang w:val="en-GB"/>
+        </w:rPr>
+        <w:t xml:space="preserve">One </w:t>
+      </w:r>
+      <w:r>
+        <w:rPr>
+          <w:lang w:val="en-GB"/>
+        </w:rPr>
+        <w:t>goal of this tab is to tell learners that it is not very hard to use `ggplot2` package to draw plots, and coding is very understandable and organised stuff.</w:t>
+      </w:r>
+      <w:r>
+        <w:rPr>
+          <w:lang w:val="en-GB"/>
+        </w:rPr>
+        <w:t xml:space="preserve"> At the end of second tab, </w:t>
+      </w:r>
+      <w:r>
+        <w:rPr>
+          <w:lang w:val="en-GB"/>
+        </w:rPr>
+        <w:t>I paste a link to `ggplot2` website. On the website, more `geom_` functions are introduced. I do not want to send too much contents to new learners because this shiny app is just a start point of learning R. Another goal of second tab is to show basic `ggplot2` code to learners. Knowing the basic code is enough to draw the plot. And this leads learners to third tab of the shiny app.</w:t>
+      </w:r>
+    </w:p>
+    <w:p>
+      <w:pPr>
+        <w:rPr>
+          <w:lang w:val="en-GB"/>
+        </w:rPr>
+      </w:pPr>
+    </w:p>
+    <w:p>
+      <w:pPr>
+        <w:rPr>
+          <w:lang w:val="en-GB"/>
+        </w:rPr>
+      </w:pPr>
+    </w:p>
+    <w:p>
+      <w:pPr>
+        <w:rPr>
+          <w:lang w:val="en-GB"/>
+        </w:rPr>
+      </w:pPr>
+      <w:r>
+        <w:rPr>
+          <w:lang w:val="en-GB"/>
+        </w:rPr>
+        <w:t>In third tab, I make up three very easy questions for learners. If learners read the first two tabs, they can complete all three questions in five minutes.</w:t>
+      </w:r>
+      <w:r>
+        <w:rPr>
+          <w:lang w:val="en-GB"/>
+        </w:rPr>
+        <w:t xml:space="preserve"> The screenshot below shows the tab layout.</w:t>
+      </w:r>
+      <w:r>
+        <w:rPr>
+          <w:lang w:val="en-GB"/>
+        </w:rPr>
+        <w:t xml:space="preserve"> The </w:t>
+      </w:r>
+      <w:r>
+        <w:rPr>
+          <w:lang w:val="en-GB"/>
+        </w:rPr>
+        <w:lastRenderedPageBreak/>
+        <w:t>questions are all designed as fill-in-blank</w:t>
+      </w:r>
+      <w:r>
+        <w:rPr>
+          <w:lang w:val="en-GB"/>
+        </w:rPr>
+        <w:t>s</w:t>
+      </w:r>
+      <w:r>
+        <w:rPr>
+          <w:lang w:val="en-GB"/>
+        </w:rPr>
+        <w:t xml:space="preserve"> style. I believe this style of questions is the most acceptable questions for new learners. There are three reasons. First, this kind of questions is easy and won’t take too much time. Because this project focuses on beginner, it is not reasonable to make it very long and hard. If exercises are long, </w:t>
+      </w:r>
+      <w:r>
+        <w:rPr>
+          <w:lang w:val="en-GB"/>
+        </w:rPr>
+        <w:t>users</w:t>
+      </w:r>
+      <w:r>
+        <w:rPr>
+          <w:lang w:val="en-GB"/>
+        </w:rPr>
+        <w:t xml:space="preserve"> would bother to try them; and </w:t>
+      </w:r>
+      <w:r>
+        <w:rPr>
+          <w:lang w:val="en-GB"/>
+        </w:rPr>
+        <w:t xml:space="preserve">if exercises are hard, it would make beginners lose confidence. Second, fill-in-blank questions are easier for me to make comparison to the solution. I will discuss this point later in the </w:t>
+      </w:r>
+      <w:r>
+        <w:rPr>
+          <w:lang w:val="en-GB"/>
+        </w:rPr>
+        <w:t xml:space="preserve">\@ref{Comparision} </w:t>
+      </w:r>
+      <w:r>
+        <w:rPr>
+          <w:lang w:val="en-GB"/>
+        </w:rPr>
+        <w:t>section</w:t>
+      </w:r>
+      <w:r>
+        <w:rPr>
+          <w:lang w:val="en-GB"/>
+        </w:rPr>
+        <w:t xml:space="preserve"> </w:t>
+      </w:r>
+      <w:r>
+        <w:rPr>
+          <w:lang w:val="en-GB"/>
+        </w:rPr>
+        <w:t xml:space="preserve">. Third, </w:t>
+      </w:r>
+      <w:r>
+        <w:rPr>
+          <w:lang w:val="en-GB"/>
+        </w:rPr>
+        <w:t>fill-in-blanks questions can help new learners form a good coding style. When lines of code are extraordinarily long, good coding style and necessary comments are crucial. For writer him- or her- self, good coding style can make debug and review more easily</w:t>
+      </w:r>
+      <w:r>
+        <w:rPr>
+          <w:lang w:val="en-GB"/>
+        </w:rPr>
+        <w:t>. It is common that when we try to review our work which is done a few years or several months ago, we even don’t understand what we were doing at that time. So, good coding style and comments can help us remember.</w:t>
+      </w:r>
+      <w:r>
+        <w:rPr>
+          <w:lang w:val="en-GB"/>
+        </w:rPr>
+        <w:t xml:space="preserve"> </w:t>
+      </w:r>
+      <w:r>
+        <w:rPr>
+          <w:lang w:val="en-GB"/>
+        </w:rPr>
+        <w:t>F</w:t>
+      </w:r>
+      <w:r>
+        <w:rPr>
+          <w:lang w:val="en-GB"/>
+        </w:rPr>
+        <w:t>or other people who want to read the code, good coding style can make the code more readable. [@</w:t>
+      </w:r>
+      <w:r>
+        <w:rPr>
+          <w:lang w:val="en-GB"/>
+        </w:rPr>
+        <w:t>spinellis2003reading</w:t>
+      </w:r>
+      <w:r>
+        <w:rPr>
+          <w:lang w:val="en-GB"/>
+        </w:rPr>
+        <w:t xml:space="preserve">] mentioned “… </w:t>
+      </w:r>
+      <w:r>
+        <w:t>programming usually is a team-based activity, and writing code that others can easily decipher has become a necessity.</w:t>
+      </w:r>
+      <w:r>
+        <w:rPr>
+          <w:lang w:val="en-GB"/>
+        </w:rPr>
+        <w:t xml:space="preserve">” </w:t>
+      </w:r>
+      <w:r>
+        <w:rPr>
+          <w:lang w:val="en-GB"/>
+        </w:rPr>
+        <w:t>So, good coding style can also ensure other team members to continue your works.</w:t>
+      </w:r>
+      <w:r>
+        <w:rPr>
+          <w:lang w:val="en-GB"/>
+        </w:rPr>
+        <w:t xml:space="preserve"> </w:t>
+      </w:r>
+    </w:p>
+    <w:p>
+      <w:pPr>
+        <w:rPr>
+          <w:lang w:val="en-GB"/>
+        </w:rPr>
+      </w:pPr>
+    </w:p>
+    <w:p>
+      <w:pPr>
+        <w:rPr>
+          <w:b/>
+          <w:bCs/>
+          <w:lang w:val="en-GB"/>
+        </w:rPr>
+      </w:pPr>
+      <w:r>
+        <w:rPr>
+          <w:noProof/>
+        </w:rPr>
+        <w:lastRenderedPageBreak/>
+        <w:drawing>
+          <wp:inline distT="0" distB="0" distL="0" distR="0" wp14:anchorId="513BF0B2" wp14:editId="038DAE0A">
+            <wp:extent cx="4210050" cy="6343650"/>
+            <wp:effectExtent l="0" t="0" r="0" b="0"/>
+            <wp:docPr id="12" name="Picture 12"/>
+            <wp:cNvGraphicFramePr>
+              <a:graphicFrameLocks xmlns:a="http://schemas.openxmlformats.org/drawingml/2006/main" noChangeAspect="1"/>
+            </wp:cNvGraphicFramePr>
+            <a:graphic xmlns:a="http://schemas.openxmlformats.org/drawingml/2006/main">
+              <a:graphicData uri="http://schemas.openxmlformats.org/drawingml/2006/picture">
+                <pic:pic xmlns:pic="http://schemas.openxmlformats.org/drawingml/2006/picture">
+                  <pic:nvPicPr>
+                    <pic:cNvPr id="1" name=""/>
+                    <pic:cNvPicPr/>
+                  </pic:nvPicPr>
+                  <pic:blipFill>
+                    <a:blip r:embed="rId7"/>
+                    <a:stretch>
+                      <a:fillRect/>
+                    </a:stretch>
+                  </pic:blipFill>
+                  <pic:spPr>
+                    <a:xfrm>
+                      <a:off x="0" y="0"/>
+                      <a:ext cx="4210050" cy="6343650"/>
+                    </a:xfrm>
+                    <a:prstGeom prst="rect">
+                      <a:avLst/>
+                    </a:prstGeom>
+                  </pic:spPr>
+                </pic:pic>
+              </a:graphicData>
+            </a:graphic>
+          </wp:inline>
+        </w:drawing>
+      </w:r>
+    </w:p>
+    <w:p>
+      <w:pPr>
+        <w:rPr>
+          <w:lang w:val="en-GB"/>
+        </w:rPr>
+      </w:pPr>
+    </w:p>
+    <w:p>
+      <w:pPr>
+        <w:rPr>
+          <w:lang w:val="en-GB"/>
+        </w:rPr>
+      </w:pPr>
+      <w:r>
+        <w:rPr>
+          <w:lang w:val="en-GB"/>
+        </w:rPr>
+        <w:t xml:space="preserve">After complete the question, learners can click **Submit** button to see whether they are correct. If they are wrong, pop-up window will be like </w:t>
+      </w:r>
+      <w:r>
+        <w:rPr>
+          <w:lang w:val="en-GB"/>
+        </w:rPr>
+        <w:t>below</w:t>
+      </w:r>
+      <w:r>
+        <w:rPr>
+          <w:lang w:val="en-GB"/>
+        </w:rPr>
+        <w:t>.</w:t>
+      </w:r>
+      <w:r>
+        <w:rPr>
+          <w:lang w:val="en-GB"/>
+        </w:rPr>
+        <w:t xml:space="preserve"> It may contain a hint message. The hint message can guide learners to solve the question. When your answer is wrong, there will be no score added in the tab.</w:t>
+      </w:r>
+    </w:p>
+    <w:p>
+      <w:pPr>
+        <w:jc w:val="center"/>
+        <w:rPr>
+          <w:lang w:val="en-GB"/>
+        </w:rPr>
+      </w:pPr>
+      <w:r>
+        <w:rPr>
+          <w:noProof/>
+        </w:rPr>
+        <w:lastRenderedPageBreak/>
+        <w:drawing>
+          <wp:inline distT="0" distB="0" distL="0" distR="0" wp14:anchorId="7D941D95" wp14:editId="59B4650A">
+            <wp:extent cx="3810000" cy="1096652"/>
+            <wp:effectExtent l="0" t="0" r="0" b="8255"/>
+            <wp:docPr id="13" name="Picture 13"/>
+            <wp:cNvGraphicFramePr>
+              <a:graphicFrameLocks xmlns:a="http://schemas.openxmlformats.org/drawingml/2006/main" noChangeAspect="1"/>
+            </wp:cNvGraphicFramePr>
+            <a:graphic xmlns:a="http://schemas.openxmlformats.org/drawingml/2006/main">
+              <a:graphicData uri="http://schemas.openxmlformats.org/drawingml/2006/picture">
+                <pic:pic xmlns:pic="http://schemas.openxmlformats.org/drawingml/2006/picture">
+                  <pic:nvPicPr>
+                    <pic:cNvPr id="1" name=""/>
+                    <pic:cNvPicPr/>
+                  </pic:nvPicPr>
+                  <pic:blipFill>
+                    <a:blip r:embed="rId8"/>
+                    <a:stretch>
+                      <a:fillRect/>
+                    </a:stretch>
+                  </pic:blipFill>
+                  <pic:spPr>
+                    <a:xfrm>
+                      <a:off x="0" y="0"/>
+                      <a:ext cx="3819846" cy="1099486"/>
+                    </a:xfrm>
+                    <a:prstGeom prst="rect">
+                      <a:avLst/>
+                    </a:prstGeom>
+                  </pic:spPr>
+                </pic:pic>
+              </a:graphicData>
+            </a:graphic>
+          </wp:inline>
+        </w:drawing>
+      </w:r>
+    </w:p>
+    <w:p>
+      <w:pPr>
+        <w:rPr>
+          <w:lang w:val="en-GB"/>
+        </w:rPr>
+      </w:pPr>
+      <w:r>
+        <w:rPr>
+          <w:lang w:val="en-GB"/>
+        </w:rPr>
+        <w:t>If they are correct, the pop-up window will be like below.</w:t>
+      </w:r>
+      <w:r>
+        <w:rPr>
+          <w:lang w:val="en-GB"/>
+        </w:rPr>
+        <w:t xml:space="preserve"> And when the question is correctly answered, one score will be added.</w:t>
+      </w:r>
+    </w:p>
+    <w:p>
+      <w:pPr>
+        <w:rPr>
+          <w:lang w:val="en-GB"/>
+        </w:rPr>
+      </w:pPr>
+      <w:r>
+        <w:rPr>
+          <w:noProof/>
+        </w:rPr>
+        <w:drawing>
+          <wp:inline distT="0" distB="0" distL="0" distR="0" wp14:anchorId="4886E374" wp14:editId="77086691">
+            <wp:extent cx="4038600" cy="1026428"/>
+            <wp:effectExtent l="0" t="0" r="0" b="2540"/>
+            <wp:docPr id="11" name="Picture 11"/>
+            <wp:cNvGraphicFramePr>
+              <a:graphicFrameLocks xmlns:a="http://schemas.openxmlformats.org/drawingml/2006/main" noChangeAspect="1"/>
+            </wp:cNvGraphicFramePr>
+            <a:graphic xmlns:a="http://schemas.openxmlformats.org/drawingml/2006/main">
+              <a:graphicData uri="http://schemas.openxmlformats.org/drawingml/2006/picture">
+                <pic:pic xmlns:pic="http://schemas.openxmlformats.org/drawingml/2006/picture">
+                  <pic:nvPicPr>
+                    <pic:cNvPr id="1" name=""/>
+                    <pic:cNvPicPr/>
+                  </pic:nvPicPr>
+                  <pic:blipFill>
+                    <a:blip r:embed="rId9"/>
+                    <a:stretch>
+                      <a:fillRect/>
+                    </a:stretch>
+                  </pic:blipFill>
+                  <pic:spPr>
+                    <a:xfrm>
+                      <a:off x="0" y="0"/>
+                      <a:ext cx="4092483" cy="1040123"/>
+                    </a:xfrm>
+                    <a:prstGeom prst="rect">
+                      <a:avLst/>
+                    </a:prstGeom>
+                  </pic:spPr>
+                </pic:pic>
+              </a:graphicData>
+            </a:graphic>
+          </wp:inline>
+        </w:drawing>
+      </w:r>
+    </w:p>
+    <w:p>
+      <w:pPr>
+        <w:rPr>
+          <w:lang w:val="en-GB"/>
+        </w:rPr>
+      </w:pPr>
+    </w:p>
+    <w:p>
+      <w:pPr>
+        <w:rPr>
+          <w:lang w:val="en-GB"/>
+        </w:rPr>
+      </w:pPr>
+      <w:r>
+        <w:rPr>
+          <w:lang w:val="en-GB"/>
+        </w:rPr>
+        <w:t xml:space="preserve">Users can use the **Solution** button to see </w:t>
+      </w:r>
+      <w:r>
+        <w:rPr>
+          <w:lang w:val="en-GB"/>
+        </w:rPr>
+        <w:t>the solution to the question.</w:t>
+      </w:r>
+    </w:p>
+    <w:p>
+      <w:pPr>
+        <w:rPr>
+          <w:lang w:val="en-GB"/>
+        </w:rPr>
+      </w:pPr>
+      <w:r>
+        <w:rPr>
+          <w:noProof/>
+        </w:rPr>
+        <w:drawing>
+          <wp:inline distT="0" distB="0" distL="0" distR="0" wp14:anchorId="3BF6ED2F" wp14:editId="06FD9982">
+            <wp:extent cx="5731510" cy="811530"/>
+            <wp:effectExtent l="0" t="0" r="2540" b="7620"/>
+            <wp:docPr id="16" name="Picture 16"/>
+            <wp:cNvGraphicFramePr>
+              <a:graphicFrameLocks xmlns:a="http://schemas.openxmlformats.org/drawingml/2006/main" noChangeAspect="1"/>
+            </wp:cNvGraphicFramePr>
+            <a:graphic xmlns:a="http://schemas.openxmlformats.org/drawingml/2006/main">
+              <a:graphicData uri="http://schemas.openxmlformats.org/drawingml/2006/picture">
+                <pic:pic xmlns:pic="http://schemas.openxmlformats.org/drawingml/2006/picture">
+                  <pic:nvPicPr>
+                    <pic:cNvPr id="1" name=""/>
+                    <pic:cNvPicPr/>
+                  </pic:nvPicPr>
+                  <pic:blipFill>
+                    <a:blip r:embed="rId10"/>
+                    <a:stretch>
+                      <a:fillRect/>
+                    </a:stretch>
+                  </pic:blipFill>
+                  <pic:spPr>
+                    <a:xfrm>
+                      <a:off x="0" y="0"/>
+                      <a:ext cx="5731510" cy="811530"/>
+                    </a:xfrm>
+                    <a:prstGeom prst="rect">
+                      <a:avLst/>
+                    </a:prstGeom>
+                  </pic:spPr>
+                </pic:pic>
+              </a:graphicData>
+            </a:graphic>
+          </wp:inline>
+        </w:drawing>
+      </w:r>
+    </w:p>
+    <w:p>
+      <w:pPr>
+        <w:rPr>
+          <w:lang w:val="en-GB"/>
+        </w:rPr>
+      </w:pPr>
+    </w:p>
+    <w:p>
+      <w:pPr>
+        <w:rPr>
+          <w:rFonts w:hint="eastAsia"/>
+          <w:lang w:val="en-GB"/>
+        </w:rPr>
+      </w:pPr>
+      <w:r>
+        <w:rPr>
+          <w:lang w:val="en-GB"/>
+        </w:rPr>
+        <w:t>And user</w:t>
+      </w:r>
+      <w:r>
+        <w:rPr>
+          <w:lang w:val="en-GB"/>
+        </w:rPr>
+        <w:t>s</w:t>
+      </w:r>
+      <w:r>
+        <w:rPr>
+          <w:lang w:val="en-GB"/>
+        </w:rPr>
+        <w:t xml:space="preserve"> can click the below-the-folder button to check how many questions that they correctly answer in the </w:t>
+      </w:r>
+      <w:r>
+        <w:rPr>
+          <w:lang w:val="en-GB"/>
+        </w:rPr>
+        <w:t>section</w:t>
+      </w:r>
+      <w:r>
+        <w:rPr>
+          <w:lang w:val="en-GB"/>
+        </w:rPr>
+        <w:t>.</w:t>
+      </w:r>
+      <w:r>
+        <w:rPr>
+          <w:lang w:val="en-GB"/>
+        </w:rPr>
+        <w:t xml:space="preserve"> </w:t>
+      </w:r>
+      <w:r>
+        <w:rPr>
+          <w:lang w:val="en-GB"/>
+        </w:rPr>
+        <w:t>Users will have two different pop-up dialogs: one is when user</w:t>
+      </w:r>
+      <w:r>
+        <w:rPr>
+          <w:lang w:val="en-GB"/>
+        </w:rPr>
+        <w:t>s</w:t>
+      </w:r>
+      <w:r>
+        <w:rPr>
+          <w:lang w:val="en-GB"/>
+        </w:rPr>
+        <w:t xml:space="preserve"> do not answer all questions correctly, and the other is when all questions are solved. </w:t>
+      </w:r>
+    </w:p>
+    <w:p>
+      <w:pPr>
+        <w:rPr>
+          <w:lang w:val="en-GB"/>
+        </w:rPr>
+      </w:pPr>
+      <w:r>
+        <w:rPr>
+          <w:noProof/>
+        </w:rPr>
+        <w:drawing>
+          <wp:inline distT="0" distB="0" distL="0" distR="0" wp14:anchorId="71D27254" wp14:editId="7A53E4A5">
+            <wp:extent cx="4210050" cy="1225793"/>
+            <wp:effectExtent l="0" t="0" r="0" b="0"/>
+            <wp:docPr id="14" name="Picture 14"/>
+            <wp:cNvGraphicFramePr>
+              <a:graphicFrameLocks xmlns:a="http://schemas.openxmlformats.org/drawingml/2006/main" noChangeAspect="1"/>
+            </wp:cNvGraphicFramePr>
+            <a:graphic xmlns:a="http://schemas.openxmlformats.org/drawingml/2006/main">
+              <a:graphicData uri="http://schemas.openxmlformats.org/drawingml/2006/picture">
+                <pic:pic xmlns:pic="http://schemas.openxmlformats.org/drawingml/2006/picture">
+                  <pic:nvPicPr>
+                    <pic:cNvPr id="1" name=""/>
+                    <pic:cNvPicPr/>
+                  </pic:nvPicPr>
+                  <pic:blipFill>
+                    <a:blip r:embed="rId11"/>
+                    <a:stretch>
+                      <a:fillRect/>
+                    </a:stretch>
+                  </pic:blipFill>
+                  <pic:spPr>
+                    <a:xfrm>
+                      <a:off x="0" y="0"/>
+                      <a:ext cx="4225471" cy="1230283"/>
+                    </a:xfrm>
+                    <a:prstGeom prst="rect">
+                      <a:avLst/>
+                    </a:prstGeom>
+                  </pic:spPr>
+                </pic:pic>
+              </a:graphicData>
+            </a:graphic>
+          </wp:inline>
+        </w:drawing>
+      </w:r>
+    </w:p>
+    <w:p>
+      <w:pPr>
+        <w:rPr>
+          <w:lang w:val="en-GB"/>
+        </w:rPr>
+      </w:pPr>
+      <w:r>
+        <w:rPr>
+          <w:noProof/>
+        </w:rPr>
+        <w:drawing>
+          <wp:inline distT="0" distB="0" distL="0" distR="0" wp14:anchorId="187E6AA0" wp14:editId="01F400FA">
+            <wp:extent cx="4238625" cy="1264168"/>
+            <wp:effectExtent l="0" t="0" r="0" b="0"/>
+            <wp:docPr id="15" name="Picture 15"/>
+            <wp:cNvGraphicFramePr>
+              <a:graphicFrameLocks xmlns:a="http://schemas.openxmlformats.org/drawingml/2006/main" noChangeAspect="1"/>
+            </wp:cNvGraphicFramePr>
+            <a:graphic xmlns:a="http://schemas.openxmlformats.org/drawingml/2006/main">
+              <a:graphicData uri="http://schemas.openxmlformats.org/drawingml/2006/picture">
+                <pic:pic xmlns:pic="http://schemas.openxmlformats.org/drawingml/2006/picture">
+                  <pic:nvPicPr>
+                    <pic:cNvPr id="1" name=""/>
+                    <pic:cNvPicPr/>
+                  </pic:nvPicPr>
+                  <pic:blipFill>
+                    <a:blip r:embed="rId12"/>
+                    <a:stretch>
+                      <a:fillRect/>
+                    </a:stretch>
+                  </pic:blipFill>
+                  <pic:spPr>
+                    <a:xfrm>
+                      <a:off x="0" y="0"/>
+                      <a:ext cx="4254601" cy="1268933"/>
+                    </a:xfrm>
+                    <a:prstGeom prst="rect">
+                      <a:avLst/>
+                    </a:prstGeom>
+                  </pic:spPr>
+                </pic:pic>
+              </a:graphicData>
+            </a:graphic>
+          </wp:inline>
+        </w:drawing>
+      </w:r>
+    </w:p>
+    <w:p>
+      <w:pPr>
+        <w:rPr>
+          <w:lang w:val="en-GB"/>
+        </w:rPr>
+      </w:pPr>
+      <w:r>
+        <w:rPr>
+          <w:lang w:val="en-GB"/>
+        </w:rPr>
+        <w:lastRenderedPageBreak/>
+        <w:t>In this section, I use `diamonds` data set, because `diamonds` data set contains numeric and categorical variables. It is difficult to find a basic data set contains both types of variables.</w:t>
+      </w:r>
+      <w:r>
+        <w:rPr>
+          <w:lang w:val="en-GB"/>
+        </w:rPr>
+        <w:t xml:space="preserve"> But `diamonds` has a huge disadvantage – it has `r nrow(diamonds)` observations. If I use all `diamonds` observations to make plot, it will take too much time to render. So, I use `head()` to extract first 1000 rows in `diamonds` to make the code to run faster.</w:t>
+      </w:r>
+    </w:p>
+    <w:p>
+      <w:pPr>
+        <w:rPr>
+          <w:lang w:val="en-GB"/>
+        </w:rPr>
+      </w:pPr>
+      <w:r>
+        <w:rPr>
+          <w:lang w:val="en-GB"/>
+        </w:rPr>
+        <w:t>```{r}</w:t>
+      </w:r>
+    </w:p>
+    <w:p>
+      <w:pPr>
+        <w:rPr>
+          <w:lang w:val="en-GB"/>
+        </w:rPr>
+      </w:pPr>
+      <w:r>
+        <w:rPr>
+          <w:lang w:val="en-GB"/>
+        </w:rPr>
+        <w:t># This is Q2</w:t>
+      </w:r>
+    </w:p>
+    <w:p>
+      <w:pPr>
+        <w:rPr>
+          <w:lang w:val="en-GB"/>
+        </w:rPr>
+      </w:pPr>
+      <w:r>
+        <w:rPr>
+          <w:lang w:val="en-GB"/>
+        </w:rPr>
+        <w:t>ggplot(data = head(diamonds,1000), aes(x = ___, y = ___)) +</w:t>
+      </w:r>
+    </w:p>
+    <w:p>
+      <w:pPr>
+        <w:rPr>
+          <w:lang w:val="en-GB"/>
+        </w:rPr>
+      </w:pPr>
+      <w:r>
+        <w:rPr>
+          <w:lang w:val="en-GB"/>
+        </w:rPr>
+        <w:t xml:space="preserve">    geom_point()</w:t>
+      </w:r>
+    </w:p>
+    <w:p>
+      <w:pPr>
+        <w:rPr>
+          <w:lang w:val="en-GB"/>
+        </w:rPr>
+      </w:pPr>
+      <w:r>
+        <w:rPr>
+          <w:lang w:val="en-GB"/>
+        </w:rPr>
+        <w:t>```</w:t>
+      </w:r>
+    </w:p>
+    <w:p>
+      <w:pPr>
+        <w:rPr>
+          <w:lang w:val="en-GB"/>
+        </w:rPr>
+      </w:pPr>
+    </w:p>
+    <w:p>
+      <w:pPr>
+        <w:rPr>
+          <w:lang w:val="en-GB"/>
+        </w:rPr>
+      </w:pPr>
+      <w:r>
+        <w:rPr>
+          <w:lang w:val="en-GB"/>
+        </w:rPr>
+        <w:t>```{r}</w:t>
+      </w:r>
+    </w:p>
+    <w:p>
+      <w:pPr>
+        <w:rPr>
+          <w:lang w:val="en-GB"/>
+        </w:rPr>
+      </w:pPr>
+      <w:r>
+        <w:rPr>
+          <w:lang w:val="en-GB"/>
+        </w:rPr>
+        <w:t># This is Q3</w:t>
+      </w:r>
+    </w:p>
+    <w:p>
+      <w:pPr>
+        <w:rPr>
+          <w:lang w:val="en-GB"/>
+        </w:rPr>
+      </w:pPr>
+      <w:r>
+        <w:rPr>
+          <w:lang w:val="en-GB"/>
+        </w:rPr>
+        <w:t>ggplot(data = head(diamonds,1000), aes(x = ___, y = ___)) +</w:t>
+      </w:r>
+    </w:p>
+    <w:p>
+      <w:pPr>
+        <w:rPr>
+          <w:lang w:val="en-GB"/>
+        </w:rPr>
+      </w:pPr>
+      <w:r>
+        <w:rPr>
+          <w:lang w:val="en-GB"/>
+        </w:rPr>
+        <w:t xml:space="preserve">    geom_point()</w:t>
+      </w:r>
+    </w:p>
+    <w:p>
+      <w:pPr>
+        <w:rPr>
+          <w:lang w:val="en-GB"/>
+        </w:rPr>
+      </w:pPr>
+    </w:p>
+    <w:p>
+      <w:pPr>
+        <w:rPr>
+          <w:lang w:val="en-GB"/>
+        </w:rPr>
+      </w:pPr>
+      <w:r>
+        <w:rPr>
+          <w:lang w:val="en-GB"/>
+        </w:rPr>
+        <w:t>```</w:t>
+      </w:r>
+    </w:p>
+    <w:p>
+      <w:pPr>
+        <w:rPr>
+          <w:lang w:val="en-GB"/>
+        </w:rPr>
+      </w:pPr>
+    </w:p>
+    <w:p>
+      <w:pPr>
+        <w:rPr>
+          <w:lang w:val="en-GB"/>
+        </w:rPr>
+      </w:pPr>
     </w:p>
     <w:p>
       <w:pPr>
@@ -596,7 +1646,6 @@
         <w:rPr>
           <w:noProof/>
         </w:rPr>
-        <w:lastRenderedPageBreak/>
         <w:drawing>
           <wp:inline distT="0" distB="0" distL="0" distR="0" wp14:anchorId="5588AC97" wp14:editId="7D028D8D">
             <wp:extent cx="4716916" cy="4752975"/>
@@ -615,7 +1664,7 @@
                     </pic:cNvPicPr>
                   </pic:nvPicPr>
                   <pic:blipFill>
-                    <a:blip r:embed="rId6">
+                    <a:blip r:embed="rId13">
                       <a:extLst>
                         <a:ext uri="{28A0092B-C50C-407E-A947-70E740481C1C}">
                           <a14:useLocalDpi xmlns:a14="http://schemas.microsoft.com/office/drawing/2010/main" val="0"/>
@@ -664,6 +1713,7 @@
         <w:rPr>
           <w:noProof/>
         </w:rPr>
+        <w:lastRenderedPageBreak/>
         <w:drawing>
           <wp:inline distT="0" distB="0" distL="0" distR="0" wp14:anchorId="3AC66967" wp14:editId="7AD40C87">
             <wp:extent cx="5731510" cy="2931160"/>
@@ -682,7 +1732,7 @@
                     </pic:cNvPicPr>
                   </pic:nvPicPr>
                   <pic:blipFill>
-                    <a:blip r:embed="rId7" cstate="print">
+                    <a:blip r:embed="rId14" cstate="print">
                       <a:extLst>
                         <a:ext uri="{28A0092B-C50C-407E-A947-70E740481C1C}">
                           <a14:useLocalDpi xmlns:a14="http://schemas.microsoft.com/office/drawing/2010/main" val="0"/>
@@ -731,7 +1781,6 @@
         <w:rPr>
           <w:lang w:val="en-GB"/>
         </w:rPr>
-        <w:lastRenderedPageBreak/>
         <w:t>At first, I tried to set specific column width for each paragraph</w:t>
       </w:r>
       <w:r>
@@ -811,6 +1860,110 @@
           <w:lang w:val="en-GB"/>
         </w:rPr>
         <w:t>. In addition, because HTML files are prerendered, reading HTML files is faster than generating plots in the shiny app. Also, `includeHTML` is just one line of code, it saves spaces and shortens the length of the shiny app.</w:t>
+      </w:r>
+    </w:p>
+    <w:p>
+      <w:pPr>
+        <w:rPr>
+          <w:lang w:val="en-GB"/>
+        </w:rPr>
+      </w:pPr>
+    </w:p>
+    <w:p>
+      <w:pPr>
+        <w:rPr>
+          <w:lang w:val="en-GB"/>
+        </w:rPr>
+      </w:pPr>
+      <w:r>
+        <w:rPr>
+          <w:lang w:val="en-GB"/>
+        </w:rPr>
+        <w:t>## Code chunks in Shiny app</w:t>
+      </w:r>
+    </w:p>
+    <w:p>
+      <w:pPr>
+        <w:rPr>
+          <w:lang w:val="en-GB"/>
+        </w:rPr>
+      </w:pPr>
+    </w:p>
+    <w:p>
+      <w:pPr>
+        <w:rPr>
+          <w:lang w:val="en-GB"/>
+        </w:rPr>
+      </w:pPr>
+      <w:r>
+        <w:rPr>
+          <w:lang w:val="en-GB"/>
+        </w:rPr>
+        <w:t>## Comparison to the solutions</w:t>
+      </w:r>
+      <w:r>
+        <w:rPr>
+          <w:lang w:val="en-GB"/>
+        </w:rPr>
+        <w:t>{#</w:t>
+      </w:r>
+      <w:r>
+        <w:rPr>
+          <w:lang w:val="en-GB"/>
+        </w:rPr>
+        <w:t xml:space="preserve"> </w:t>
+      </w:r>
+      <w:r>
+        <w:rPr>
+          <w:lang w:val="en-GB"/>
+        </w:rPr>
+        <w:t>Comparision</w:t>
+      </w:r>
+      <w:r>
+        <w:rPr>
+          <w:lang w:val="en-GB"/>
+        </w:rPr>
+        <w:t>}</w:t>
+      </w:r>
+    </w:p>
+    <w:p>
+      <w:pPr>
+        <w:rPr>
+          <w:lang w:val="en-GB"/>
+        </w:rPr>
+      </w:pPr>
+    </w:p>
+    <w:p>
+      <w:pPr>
+        <w:rPr>
+          <w:lang w:val="en-GB"/>
+        </w:rPr>
+      </w:pPr>
+      <w:r>
+        <w:rPr>
+          <w:lang w:val="en-GB"/>
+        </w:rPr>
+        <w:t>## Pop-up windows</w:t>
+      </w:r>
+    </w:p>
+    <w:p>
+      <w:pPr>
+        <w:rPr>
+          <w:lang w:val="en-GB"/>
+        </w:rPr>
+      </w:pPr>
+    </w:p>
+    <w:p>
+      <w:pPr>
+        <w:rPr>
+          <w:lang w:val="en-GB"/>
+        </w:rPr>
+      </w:pPr>
+      <w:r>
+        <w:rPr>
+          <w:lang w:val="en-GB"/>
+        </w:rPr>
+        <w:t xml:space="preserve">## </w:t>
       </w:r>
     </w:p>
     <w:sectPr>

</xml_diff>

<commit_message>
Writing report - Colour section
</commit_message>
<xml_diff>
--- a/word count.docx
+++ b/word count.docx
@@ -26,7 +26,70 @@
         <w:rPr>
           <w:lang w:val="en-GB"/>
         </w:rPr>
-        <w:t xml:space="preserve">I choose R for three main reasons: first, R is free and open-sourced; second, people can do basic analyses without advanced coding or programming knowledges; third, also the most important point, R has hundreds of packages. The `ggplot2` package is a very useful and basic package. It is so representative because it shows how R can draw plots and it always the first package when a person starts learning R. If a new learner knows how to use `ggplot2` package, the person can do basic data plotting and analysis. </w:t>
+        <w:t>I choose R for three main reasons: first, R is free and open-sourced; second, people can do basic analyses without advanced coding or programming knowledges; third, also the most important point, R has hundreds of packages. The `ggplot2` package is a very useful and basic package.</w:t>
+      </w:r>
+      <w:r>
+        <w:rPr>
+          <w:lang w:val="en-GB"/>
+        </w:rPr>
+        <w:t xml:space="preserve"> [@</w:t>
+      </w:r>
+      <w:r>
+        <w:rPr>
+          <w:lang w:val="en-GB"/>
+        </w:rPr>
+        <w:t>myint2020comparison</w:t>
+      </w:r>
+      <w:r>
+        <w:rPr>
+          <w:lang w:val="en-GB"/>
+        </w:rPr>
+        <w:t xml:space="preserve">] suggests that basic R and `ggplot2` can make plots </w:t>
+      </w:r>
+      <w:r>
+        <w:t>rated similarly on many characteristics</w:t>
+      </w:r>
+      <w:r>
+        <w:rPr>
+          <w:lang w:val="en-GB"/>
+        </w:rPr>
+        <w:t xml:space="preserve">, but “… </w:t>
+      </w:r>
+      <w:r>
+        <w:t>ggplot2 graphics were generally perceived by students to be slightly more clear</w:t>
+      </w:r>
+      <w:r>
+        <w:rPr>
+          <w:lang w:val="en-GB"/>
+        </w:rPr>
+        <w:t>er</w:t>
+      </w:r>
+      <w:r>
+        <w:t xml:space="preserve"> overall with respect to presentation of a scientific relationship</w:t>
+      </w:r>
+      <w:r>
+        <w:rPr>
+          <w:lang w:val="en-GB"/>
+        </w:rPr>
+        <w:t>”.</w:t>
+      </w:r>
+      <w:r>
+        <w:rPr>
+          <w:lang w:val="en-GB"/>
+        </w:rPr>
+        <w:t xml:space="preserve"> </w:t>
+      </w:r>
+      <w:r>
+        <w:rPr>
+          <w:lang w:val="en-GB"/>
+        </w:rPr>
+        <w:t>`ggplot2`</w:t>
+      </w:r>
+      <w:r>
+        <w:rPr>
+          <w:lang w:val="en-GB"/>
+        </w:rPr>
+        <w:t xml:space="preserve"> is so representative because it shows how R can draw plots and it always the first package when a person starts learning R. If a new learner knows how to use `ggplot2` package, the person can do basic data plotting and analysis. </w:t>
       </w:r>
       <w:r>
         <w:t>`ggplotIntro` Package is mainly used for new `ggplot</w:t>
@@ -178,6 +241,7 @@
         <w:rPr>
           <w:lang w:val="en-GB"/>
         </w:rPr>
+        <w:lastRenderedPageBreak/>
         <w:t>## Context of the project</w:t>
       </w:r>
     </w:p>
@@ -191,290 +255,309 @@
         <w:rPr>
           <w:lang w:val="en-GB"/>
         </w:rPr>
+        <w:t xml:space="preserve">Due to COVID-19, </w:t>
+      </w:r>
+      <w:r>
+        <w:rPr>
+          <w:lang w:val="en-GB"/>
+        </w:rPr>
+        <w:t xml:space="preserve">there is no companies </w:t>
+      </w:r>
+      <w:r>
+        <w:rPr>
+          <w:lang w:val="en-GB"/>
+        </w:rPr>
+        <w:t xml:space="preserve">needs interns now. </w:t>
+      </w:r>
+      <w:r>
+        <w:rPr>
+          <w:lang w:val="en-GB"/>
+        </w:rPr>
+        <w:t>F</w:t>
+      </w:r>
+      <w:r>
+        <w:rPr>
+          <w:lang w:val="en-GB"/>
+        </w:rPr>
+        <w:t xml:space="preserve">irst time I get in touch with my supervisor was </w:t>
+      </w:r>
+      <w:r>
+        <w:rPr>
+          <w:lang w:val="en-GB"/>
+        </w:rPr>
+        <w:t>in</w:t>
+      </w:r>
+      <w:r>
+        <w:rPr>
+          <w:lang w:val="en-GB"/>
+        </w:rPr>
+        <w:t xml:space="preserve"> week 7</w:t>
+      </w:r>
+      <w:r>
+        <w:rPr>
+          <w:lang w:val="en-GB"/>
+        </w:rPr>
+        <w:t xml:space="preserve">. In first two meetings, </w:t>
+      </w:r>
+      <w:r>
+        <w:rPr>
+          <w:lang w:val="en-GB"/>
+        </w:rPr>
+        <w:t>we just have brief talk about the project and I drew a simple design sheet about the project. So, I started to work on the project since week 8.</w:t>
+      </w:r>
+      <w:r>
+        <w:rPr>
+          <w:lang w:val="en-GB"/>
+        </w:rPr>
+        <w:t xml:space="preserve"> </w:t>
+      </w:r>
+    </w:p>
+    <w:p>
+      <w:pPr>
+        <w:rPr>
+          <w:lang w:val="en-GB"/>
+        </w:rPr>
+      </w:pPr>
+    </w:p>
+    <w:p>
+      <w:pPr>
+        <w:rPr>
+          <w:lang w:val="en-GB"/>
+        </w:rPr>
+      </w:pPr>
+      <w:r>
+        <w:rPr>
+          <w:lang w:val="en-GB"/>
+        </w:rPr>
+        <w:t># Design of the shiny app</w:t>
+      </w:r>
+      <w:r>
+        <w:rPr>
+          <w:lang w:val="en-GB"/>
+        </w:rPr>
+        <w:t xml:space="preserve"> and how to use it</w:t>
+      </w:r>
+    </w:p>
+    <w:p>
+      <w:pPr>
+        <w:rPr>
+          <w:lang w:val="en-GB"/>
+        </w:rPr>
+      </w:pPr>
+      <w:r>
+        <w:rPr>
+          <w:lang w:val="en-GB"/>
+        </w:rPr>
+        <w:t>## Gamification</w:t>
+      </w:r>
+    </w:p>
+    <w:p>
+      <w:pPr>
+        <w:rPr>
+          <w:lang w:val="en-GB"/>
+        </w:rPr>
+      </w:pPr>
+      <w:r>
+        <w:rPr>
+          <w:lang w:val="en-GB"/>
+        </w:rPr>
+        <w:t xml:space="preserve">In my thought, the `ggplotIntro` should be interesting. So, I studied how to make learning progress interesting. </w:t>
+      </w:r>
+      <w:r>
+        <w:rPr>
+          <w:lang w:val="en-GB"/>
+        </w:rPr>
+        <w:t xml:space="preserve">My supervisor and I both agreed that gamifying learning progress could be a good option. </w:t>
+      </w:r>
+      <w:r>
+        <w:rPr>
+          <w:lang w:val="en-GB"/>
+        </w:rPr>
+        <w:t>Educational games have been successfully used to teach a number of school subjects</w:t>
+      </w:r>
+      <w:r>
+        <w:rPr>
+          <w:lang w:val="en-GB"/>
+        </w:rPr>
+        <w:t xml:space="preserve"> [@</w:t>
+      </w:r>
+      <w:r>
+        <w:rPr>
+          <w:lang w:val="en-GB"/>
+        </w:rPr>
+        <w:t>corbett2001cognitive</w:t>
+      </w:r>
+      <w:r>
+        <w:rPr>
+          <w:lang w:val="en-GB"/>
+        </w:rPr>
+        <w:t xml:space="preserve">]. As a video game lover and current R learner, I know that </w:t>
+      </w:r>
+      <w:r>
+        <w:rPr>
+          <w:lang w:val="en-GB"/>
+        </w:rPr>
+        <w:t>when a person receive</w:t>
+      </w:r>
+      <w:r>
+        <w:rPr>
+          <w:lang w:val="en-GB"/>
+        </w:rPr>
+        <w:t>s</w:t>
+      </w:r>
+      <w:r>
+        <w:rPr>
+          <w:lang w:val="en-GB"/>
+        </w:rPr>
+        <w:t xml:space="preserve"> positive feedback from learning/gaming, he/she is likely to be motivated and wants to learn/play more.</w:t>
+      </w:r>
+      <w:r>
+        <w:rPr>
+          <w:lang w:val="en-GB"/>
+        </w:rPr>
+        <w:t xml:space="preserve"> So, the project must have a score system. A pop up window will send a congratulatory message when the user gives correct answer or send a message containing </w:t>
+      </w:r>
+      <w:r>
+        <w:rPr>
+          <w:lang w:val="en-GB"/>
+        </w:rPr>
+        <w:t>comforting words and tips on solving questions.</w:t>
+      </w:r>
+      <w:r>
+        <w:rPr>
+          <w:lang w:val="en-GB"/>
+        </w:rPr>
+        <w:t xml:space="preserve"> I believe a learner will be confident when he/she got high scores in exercises.</w:t>
+      </w:r>
+    </w:p>
+    <w:p>
+      <w:pPr>
+        <w:rPr>
+          <w:lang w:val="en-GB"/>
+        </w:rPr>
+      </w:pPr>
+    </w:p>
+    <w:p>
+      <w:pPr>
+        <w:rPr>
+          <w:lang w:val="en-GB"/>
+        </w:rPr>
+      </w:pPr>
+      <w:r>
+        <w:rPr>
+          <w:lang w:val="en-GB"/>
+        </w:rPr>
+        <w:t xml:space="preserve">## Why </w:t>
+      </w:r>
+      <w:r>
+        <w:rPr>
+          <w:lang w:val="en-GB"/>
+        </w:rPr>
+        <w:t xml:space="preserve">choosing </w:t>
+      </w:r>
+      <w:r>
+        <w:rPr>
+          <w:lang w:val="en-GB"/>
+        </w:rPr>
+        <w:t>shiny app</w:t>
+      </w:r>
+    </w:p>
+    <w:p>
+      <w:pPr>
+        <w:rPr>
+          <w:lang w:val="en-GB"/>
+        </w:rPr>
+      </w:pPr>
+      <w:r>
+        <w:rPr>
+          <w:lang w:val="en-GB"/>
+        </w:rPr>
+        <w:t>At first, my plan was to build a package like `learnr` -- use `</w:t>
+      </w:r>
+      <w:r>
+        <w:t>shiny_prerendered</w:t>
+      </w:r>
+      <w:r>
+        <w:rPr>
+          <w:lang w:val="en-GB"/>
+        </w:rPr>
+        <w:t xml:space="preserve">` Rmd file to make exercises. The advantage of this plan is good example and template already existed. I can do my project by following </w:t>
+      </w:r>
+      <w:r>
+        <w:rPr>
+          <w:lang w:val="en-GB"/>
+        </w:rPr>
+        <w:t>the template</w:t>
+      </w:r>
+      <w:r>
+        <w:rPr>
+          <w:lang w:val="en-GB"/>
+        </w:rPr>
+        <w:t>. But I prefer to use shiny app because I want to make the project more interactive and more like games.</w:t>
+      </w:r>
+      <w:r>
+        <w:rPr>
+          <w:lang w:val="en-GB"/>
+        </w:rPr>
+        <w:t xml:space="preserve"> Gamification is very important in my project, because I want to show new learners that make plots through R is interesting, funny and easy.</w:t>
+      </w:r>
+      <w:r>
+        <w:rPr>
+          <w:lang w:val="en-GB"/>
+        </w:rPr>
+        <w:t xml:space="preserve"> If </w:t>
+      </w:r>
+      <w:r>
+        <w:rPr>
+          <w:lang w:val="en-GB"/>
+        </w:rPr>
+        <w:t>this</w:t>
+      </w:r>
+      <w:r>
+        <w:rPr>
+          <w:lang w:val="en-GB"/>
+        </w:rPr>
+        <w:t xml:space="preserve"> project just asks people doing exercises, in conventional way,</w:t>
+      </w:r>
+      <w:r>
+        <w:rPr>
+          <w:lang w:val="en-GB"/>
+        </w:rPr>
+        <w:t xml:space="preserve"> the project will be just like most online tutorials.</w:t>
+      </w:r>
+    </w:p>
+    <w:p>
+      <w:pPr>
+        <w:rPr>
+          <w:lang w:val="en-GB"/>
+        </w:rPr>
+      </w:pPr>
+    </w:p>
+    <w:p>
+      <w:pPr>
+        <w:rPr>
+          <w:lang w:val="en-GB"/>
+        </w:rPr>
+      </w:pPr>
+      <w:r>
+        <w:rPr>
+          <w:lang w:val="en-GB"/>
+        </w:rPr>
+        <w:t>## Why designing in this way</w:t>
+      </w:r>
+    </w:p>
+    <w:p>
+      <w:pPr>
+        <w:rPr>
+          <w:lang w:val="en-GB"/>
+        </w:rPr>
+      </w:pPr>
+      <w:r>
+        <w:rPr>
+          <w:lang w:val="en-GB"/>
+        </w:rPr>
         <w:lastRenderedPageBreak/>
-        <w:t xml:space="preserve">Due to COVID-19, </w:t>
-      </w:r>
-      <w:r>
-        <w:rPr>
-          <w:lang w:val="en-GB"/>
-        </w:rPr>
-        <w:t xml:space="preserve">there is no companies </w:t>
-      </w:r>
-      <w:r>
-        <w:rPr>
-          <w:lang w:val="en-GB"/>
-        </w:rPr>
-        <w:t xml:space="preserve">needs interns now. </w:t>
-      </w:r>
-      <w:r>
-        <w:rPr>
-          <w:lang w:val="en-GB"/>
-        </w:rPr>
-        <w:t>F</w:t>
-      </w:r>
-      <w:r>
-        <w:rPr>
-          <w:lang w:val="en-GB"/>
-        </w:rPr>
-        <w:t xml:space="preserve">irst time I get in touch with my supervisor was </w:t>
-      </w:r>
-      <w:r>
-        <w:rPr>
-          <w:lang w:val="en-GB"/>
-        </w:rPr>
-        <w:t>in</w:t>
-      </w:r>
-      <w:r>
-        <w:rPr>
-          <w:lang w:val="en-GB"/>
-        </w:rPr>
-        <w:t xml:space="preserve"> week 7</w:t>
-      </w:r>
-      <w:r>
-        <w:rPr>
-          <w:lang w:val="en-GB"/>
-        </w:rPr>
-        <w:t xml:space="preserve">. In first two meetings, </w:t>
-      </w:r>
-      <w:r>
-        <w:rPr>
-          <w:lang w:val="en-GB"/>
-        </w:rPr>
-        <w:t>we just have brief talk about the project and I drew a simple design sheet about the project. So, I started to work on the project since week 8.</w:t>
-      </w:r>
-      <w:r>
-        <w:rPr>
-          <w:lang w:val="en-GB"/>
-        </w:rPr>
-        <w:t xml:space="preserve"> </w:t>
-      </w:r>
-    </w:p>
-    <w:p>
-      <w:pPr>
-        <w:rPr>
-          <w:lang w:val="en-GB"/>
-        </w:rPr>
-      </w:pPr>
-    </w:p>
-    <w:p>
-      <w:pPr>
-        <w:rPr>
-          <w:lang w:val="en-GB"/>
-        </w:rPr>
-      </w:pPr>
-      <w:r>
-        <w:rPr>
-          <w:lang w:val="en-GB"/>
-        </w:rPr>
-        <w:t># Design of the shiny app</w:t>
-      </w:r>
-    </w:p>
-    <w:p>
-      <w:pPr>
-        <w:rPr>
-          <w:lang w:val="en-GB"/>
-        </w:rPr>
-      </w:pPr>
-      <w:r>
-        <w:rPr>
-          <w:lang w:val="en-GB"/>
-        </w:rPr>
-        <w:t>## Gamification</w:t>
-      </w:r>
-    </w:p>
-    <w:p>
-      <w:pPr>
-        <w:rPr>
-          <w:lang w:val="en-GB"/>
-        </w:rPr>
-      </w:pPr>
-      <w:r>
-        <w:rPr>
-          <w:lang w:val="en-GB"/>
-        </w:rPr>
-        <w:t xml:space="preserve">In my thought, the `ggplotIntro` should be interesting. So, I studied how to make learning progress interesting. </w:t>
-      </w:r>
-      <w:r>
-        <w:rPr>
-          <w:lang w:val="en-GB"/>
-        </w:rPr>
-        <w:t xml:space="preserve">My supervisor and I both agreed that gamifying learning progress could be a good option. </w:t>
-      </w:r>
-      <w:r>
-        <w:rPr>
-          <w:lang w:val="en-GB"/>
-        </w:rPr>
-        <w:t>Educational games have been successfully used to teach a number of school subjects</w:t>
-      </w:r>
-      <w:r>
-        <w:rPr>
-          <w:lang w:val="en-GB"/>
-        </w:rPr>
-        <w:t xml:space="preserve"> [@</w:t>
-      </w:r>
-      <w:r>
-        <w:rPr>
-          <w:lang w:val="en-GB"/>
-        </w:rPr>
-        <w:t>corbett2001cognitive</w:t>
-      </w:r>
-      <w:r>
-        <w:rPr>
-          <w:lang w:val="en-GB"/>
-        </w:rPr>
-        <w:t xml:space="preserve">]. As a video game lover and current R learner, I know that </w:t>
-      </w:r>
-      <w:r>
-        <w:rPr>
-          <w:lang w:val="en-GB"/>
-        </w:rPr>
-        <w:t>when a person receive</w:t>
-      </w:r>
-      <w:r>
-        <w:rPr>
-          <w:lang w:val="en-GB"/>
-        </w:rPr>
-        <w:t>s</w:t>
-      </w:r>
-      <w:r>
-        <w:rPr>
-          <w:lang w:val="en-GB"/>
-        </w:rPr>
-        <w:t xml:space="preserve"> positive feedback from learning/gaming, he/she is likely to be motivated and wants to learn/play more.</w:t>
-      </w:r>
-      <w:r>
-        <w:rPr>
-          <w:lang w:val="en-GB"/>
-        </w:rPr>
-        <w:t xml:space="preserve"> So, the project must have a score system. A pop up window will send a congratulatory message when the user gives correct answer or send a message containing </w:t>
-      </w:r>
-      <w:r>
-        <w:rPr>
-          <w:lang w:val="en-GB"/>
-        </w:rPr>
-        <w:t>comforting words and tips on solving questions.</w:t>
-      </w:r>
-      <w:r>
-        <w:rPr>
-          <w:lang w:val="en-GB"/>
-        </w:rPr>
-        <w:t xml:space="preserve"> I believe a learner will be confident when he/she got high scores in exercises.</w:t>
-      </w:r>
-    </w:p>
-    <w:p>
-      <w:pPr>
-        <w:rPr>
-          <w:lang w:val="en-GB"/>
-        </w:rPr>
-      </w:pPr>
-    </w:p>
-    <w:p>
-      <w:pPr>
-        <w:rPr>
-          <w:lang w:val="en-GB"/>
-        </w:rPr>
-      </w:pPr>
-      <w:r>
-        <w:rPr>
-          <w:lang w:val="en-GB"/>
-        </w:rPr>
-        <w:t xml:space="preserve">## Why </w:t>
-      </w:r>
-      <w:r>
-        <w:rPr>
-          <w:lang w:val="en-GB"/>
-        </w:rPr>
-        <w:t xml:space="preserve">choosing </w:t>
-      </w:r>
-      <w:r>
-        <w:rPr>
-          <w:lang w:val="en-GB"/>
-        </w:rPr>
-        <w:t>shiny app</w:t>
-      </w:r>
-    </w:p>
-    <w:p>
-      <w:pPr>
-        <w:rPr>
-          <w:lang w:val="en-GB"/>
-        </w:rPr>
-      </w:pPr>
-      <w:r>
-        <w:rPr>
-          <w:lang w:val="en-GB"/>
-        </w:rPr>
-        <w:t>At first, my plan was to build a package like `learnr` -- use `</w:t>
-      </w:r>
-      <w:r>
-        <w:t>shiny_prerendered</w:t>
-      </w:r>
-      <w:r>
-        <w:rPr>
-          <w:lang w:val="en-GB"/>
-        </w:rPr>
-        <w:t xml:space="preserve">` Rmd file to make exercises. The advantage of this plan is good example and template already existed. I can do my project by following </w:t>
-      </w:r>
-      <w:r>
-        <w:rPr>
-          <w:lang w:val="en-GB"/>
-        </w:rPr>
-        <w:t>the template</w:t>
-      </w:r>
-      <w:r>
-        <w:rPr>
-          <w:lang w:val="en-GB"/>
-        </w:rPr>
-        <w:t>. But I prefer to use shiny app because I want to make the project more interactive and more like games.</w:t>
-      </w:r>
-      <w:r>
-        <w:rPr>
-          <w:lang w:val="en-GB"/>
-        </w:rPr>
-        <w:t xml:space="preserve"> Gamification is very important in my project, because I want to show new learners that make plots through R is interesting, funny and easy.</w:t>
-      </w:r>
-      <w:r>
-        <w:rPr>
-          <w:lang w:val="en-GB"/>
-        </w:rPr>
-        <w:t xml:space="preserve"> If </w:t>
-      </w:r>
-      <w:r>
-        <w:rPr>
-          <w:lang w:val="en-GB"/>
-        </w:rPr>
-        <w:t>this</w:t>
-      </w:r>
-      <w:r>
-        <w:rPr>
-          <w:lang w:val="en-GB"/>
-        </w:rPr>
-        <w:t xml:space="preserve"> project just asks people doing exercises, in conventional way,</w:t>
-      </w:r>
-      <w:r>
-        <w:rPr>
-          <w:lang w:val="en-GB"/>
-        </w:rPr>
-        <w:t xml:space="preserve"> the project will be just like most online tutorials.</w:t>
-      </w:r>
-    </w:p>
-    <w:p>
-      <w:pPr>
-        <w:rPr>
-          <w:lang w:val="en-GB"/>
-        </w:rPr>
-      </w:pPr>
-    </w:p>
-    <w:p>
-      <w:pPr>
-        <w:rPr>
-          <w:lang w:val="en-GB"/>
-        </w:rPr>
-      </w:pPr>
-      <w:r>
-        <w:rPr>
-          <w:lang w:val="en-GB"/>
-        </w:rPr>
-        <w:t>## Why designing in this way</w:t>
+        <w:t>### First tab in the shiny app</w:t>
       </w:r>
     </w:p>
     <w:p>
@@ -487,7 +570,6 @@
         <w:rPr>
           <w:noProof/>
         </w:rPr>
-        <w:lastRenderedPageBreak/>
         <w:drawing>
           <wp:inline distT="0" distB="0" distL="0" distR="0" wp14:anchorId="0ADFBB3F" wp14:editId="44D0B44F">
             <wp:extent cx="5731510" cy="3458845"/>
@@ -675,7 +757,7 @@
           </mc:Choice>
           <mc:Fallback>
             <w:pict>
-              <v:rect w14:anchorId="6C2724E0" id="Rectangle 5" o:spid="_x0000_s1026" style="position:absolute;margin-left:150pt;margin-top:0;width:114.75pt;height:132.75pt;z-index:251659264;visibility:visible;mso-wrap-style:square;mso-wrap-distance-left:9pt;mso-wrap-distance-top:0;mso-wrap-distance-right:9pt;mso-wrap-distance-bottom:0;mso-position-horizontal:absolute;mso-position-horizontal-relative:text;mso-position-vertical:absolute;mso-position-vertical-relative:text;v-text-anchor:middle" o:gfxdata="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" filled="f" strokecolor="red" strokeweight="1.5pt"/>
+              <v:rect w14:anchorId="03B176A4" id="Rectangle 5" o:spid="_x0000_s1026" style="position:absolute;margin-left:150pt;margin-top:0;width:114.75pt;height:132.75pt;z-index:251659264;visibility:visible;mso-wrap-style:square;mso-wrap-distance-left:9pt;mso-wrap-distance-top:0;mso-wrap-distance-right:9pt;mso-wrap-distance-bottom:0;mso-position-horizontal:absolute;mso-position-horizontal-relative:text;mso-position-vertical:absolute;mso-position-vertical-relative:text;v-text-anchor:middle" o:gfxdata="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" filled="f" strokecolor="red" strokeweight="1.5pt"/>
             </w:pict>
           </mc:Fallback>
         </mc:AlternateContent>
@@ -738,6 +820,31 @@
         <w:rPr>
           <w:lang w:val="en-GB"/>
         </w:rPr>
+        <w:t xml:space="preserve">### </w:t>
+      </w:r>
+      <w:r>
+        <w:rPr>
+          <w:lang w:val="en-GB"/>
+        </w:rPr>
+        <w:t>Second</w:t>
+      </w:r>
+      <w:r>
+        <w:rPr>
+          <w:lang w:val="en-GB"/>
+        </w:rPr>
+        <w:t xml:space="preserve"> tab in the shiny app</w:t>
+      </w:r>
+    </w:p>
+    <w:p>
+      <w:pPr>
+        <w:rPr>
+          <w:lang w:val="en-GB"/>
+        </w:rPr>
+      </w:pPr>
+      <w:r>
+        <w:rPr>
+          <w:lang w:val="en-GB"/>
+        </w:rPr>
         <w:t>In second tab, I let learners play around with the code. Within the red rectangle, learners can change variables and plot types; below the rectangle, learners can see how the code and the plot change when they select different variables and plot types</w:t>
       </w:r>
       <w:r>
@@ -796,17 +903,36 @@
           <w:lang w:val="en-GB"/>
         </w:rPr>
       </w:pPr>
-    </w:p>
-    <w:p>
-      <w:pPr>
-        <w:rPr>
-          <w:lang w:val="en-GB"/>
-        </w:rPr>
-      </w:pPr>
-      <w:r>
-        <w:rPr>
-          <w:lang w:val="en-GB"/>
-        </w:rPr>
+      <w:r>
+        <w:rPr>
+          <w:lang w:val="en-GB"/>
+        </w:rPr>
+        <w:t xml:space="preserve">### </w:t>
+      </w:r>
+      <w:r>
+        <w:rPr>
+          <w:lang w:val="en-GB"/>
+        </w:rPr>
+        <w:t>Third</w:t>
+      </w:r>
+      <w:r>
+        <w:rPr>
+          <w:lang w:val="en-GB"/>
+        </w:rPr>
+        <w:t xml:space="preserve"> tab in the shiny app</w:t>
+      </w:r>
+    </w:p>
+    <w:p>
+      <w:pPr>
+        <w:rPr>
+          <w:lang w:val="en-GB"/>
+        </w:rPr>
+      </w:pPr>
+      <w:r>
+        <w:rPr>
+          <w:lang w:val="en-GB"/>
+        </w:rPr>
+        <w:lastRenderedPageBreak/>
         <w:t>In third tab, I make up three very easy questions for learners. If learners read the first two tabs, they can complete all three questions in five minutes.</w:t>
       </w:r>
       <w:r>
@@ -819,14 +945,7 @@
         <w:rPr>
           <w:lang w:val="en-GB"/>
         </w:rPr>
-        <w:t xml:space="preserve"> The </w:t>
-      </w:r>
-      <w:r>
-        <w:rPr>
-          <w:lang w:val="en-GB"/>
-        </w:rPr>
-        <w:lastRenderedPageBreak/>
-        <w:t>questions are all designed as fill-in-blank</w:t>
+        <w:t xml:space="preserve"> The questions are all designed as fill-in-blank</w:t>
       </w:r>
       <w:r>
         <w:rPr>
@@ -1409,33 +1528,82 @@
         <w:rPr>
           <w:lang w:val="en-GB"/>
         </w:rPr>
-        <w:t xml:space="preserve"> But `diamonds` has a huge disadvantage – it has `r nrow(diamonds)` observations. If I use all `diamonds` observations to make plot, it will take too much time to render. So, I use `head()` to extract first 1000 rows in `diamonds` to make the code to run faster.</w:t>
-      </w:r>
-    </w:p>
-    <w:p>
-      <w:pPr>
-        <w:rPr>
-          <w:lang w:val="en-GB"/>
-        </w:rPr>
-      </w:pPr>
-      <w:r>
-        <w:rPr>
-          <w:lang w:val="en-GB"/>
-        </w:rPr>
-        <w:t>```{r}</w:t>
-      </w:r>
-    </w:p>
-    <w:p>
-      <w:pPr>
-        <w:rPr>
-          <w:lang w:val="en-GB"/>
-        </w:rPr>
-      </w:pPr>
-      <w:r>
-        <w:rPr>
-          <w:lang w:val="en-GB"/>
-        </w:rPr>
-        <w:t># This is Q2</w:t>
+        <w:t xml:space="preserve"> But `diamonds` has a huge disadvantage – it has `r nrow(diamonds)` observations. If I use all `diamonds` observations to make plot, it will take </w:t>
+      </w:r>
+      <w:r>
+        <w:rPr>
+          <w:lang w:val="en-GB"/>
+        </w:rPr>
+        <w:t>one minute</w:t>
+      </w:r>
+      <w:r>
+        <w:rPr>
+          <w:lang w:val="en-GB"/>
+        </w:rPr>
+        <w:t xml:space="preserve"> to render</w:t>
+      </w:r>
+      <w:r>
+        <w:rPr>
+          <w:lang w:val="en-GB"/>
+        </w:rPr>
+        <w:t xml:space="preserve"> the plot</w:t>
+      </w:r>
+      <w:r>
+        <w:rPr>
+          <w:lang w:val="en-GB"/>
+        </w:rPr>
+        <w:t xml:space="preserve">. So, I use `head()` to extract first 1000 rows in `diamonds` to </w:t>
+      </w:r>
+      <w:r>
+        <w:rPr>
+          <w:lang w:val="en-GB"/>
+        </w:rPr>
+        <w:t>reduce the time</w:t>
+      </w:r>
+      <w:r>
+        <w:rPr>
+          <w:lang w:val="en-GB"/>
+        </w:rPr>
+        <w:t>.</w:t>
+      </w:r>
+      <w:r>
+        <w:rPr>
+          <w:lang w:val="en-GB"/>
+        </w:rPr>
+        <w:t xml:space="preserve"> The code chunk below is what I did for Q2. </w:t>
+      </w:r>
+      <w:r>
+        <w:rPr>
+          <w:lang w:val="en-GB"/>
+        </w:rPr>
+        <w:t>I think `head()` is reasonable because the goal of the project is not analysing data but helping new learners understand and get familiar with code.</w:t>
+      </w:r>
+    </w:p>
+    <w:p>
+      <w:pPr>
+        <w:rPr>
+          <w:lang w:val="en-GB"/>
+        </w:rPr>
+      </w:pPr>
+    </w:p>
+    <w:p>
+      <w:pPr>
+        <w:rPr>
+          <w:lang w:val="en-GB"/>
+        </w:rPr>
+      </w:pPr>
+    </w:p>
+    <w:p>
+      <w:pPr>
+        <w:rPr>
+          <w:lang w:val="en-GB"/>
+        </w:rPr>
+      </w:pPr>
+      <w:r>
+        <w:rPr>
+          <w:lang w:val="en-GB"/>
+        </w:rPr>
+        <w:t>```</w:t>
       </w:r>
     </w:p>
     <w:p>
@@ -1494,74 +1662,194 @@
         <w:rPr>
           <w:lang w:val="en-GB"/>
         </w:rPr>
-        <w:t>```{r}</w:t>
-      </w:r>
-    </w:p>
-    <w:p>
-      <w:pPr>
-        <w:rPr>
-          <w:lang w:val="en-GB"/>
-        </w:rPr>
-      </w:pPr>
-      <w:r>
-        <w:rPr>
-          <w:lang w:val="en-GB"/>
-        </w:rPr>
-        <w:t># This is Q3</w:t>
-      </w:r>
-    </w:p>
-    <w:p>
-      <w:pPr>
-        <w:rPr>
-          <w:lang w:val="en-GB"/>
-        </w:rPr>
-      </w:pPr>
-      <w:r>
-        <w:rPr>
-          <w:lang w:val="en-GB"/>
-        </w:rPr>
-        <w:t>ggplot(data = head(diamonds,1000), aes(x = ___, y = ___)) +</w:t>
-      </w:r>
-    </w:p>
-    <w:p>
-      <w:pPr>
-        <w:rPr>
-          <w:lang w:val="en-GB"/>
-        </w:rPr>
-      </w:pPr>
-      <w:r>
-        <w:rPr>
-          <w:lang w:val="en-GB"/>
-        </w:rPr>
-        <w:t xml:space="preserve">    geom_point()</w:t>
-      </w:r>
-    </w:p>
-    <w:p>
-      <w:pPr>
-        <w:rPr>
-          <w:lang w:val="en-GB"/>
-        </w:rPr>
-      </w:pPr>
-    </w:p>
-    <w:p>
-      <w:pPr>
-        <w:rPr>
-          <w:lang w:val="en-GB"/>
-        </w:rPr>
-      </w:pPr>
-      <w:r>
-        <w:rPr>
-          <w:lang w:val="en-GB"/>
-        </w:rPr>
-        <w:t>```</w:t>
-      </w:r>
-    </w:p>
-    <w:p>
-      <w:pPr>
-        <w:rPr>
-          <w:lang w:val="en-GB"/>
-        </w:rPr>
-      </w:pPr>
+        <w:t xml:space="preserve">In Q3, I talk a little about the weakness of scatterplots. And after that, I briefly introduce `geom_jitter()` and `geom_boxplot()`. </w:t>
+      </w:r>
+      <w:r>
+        <w:rPr>
+          <w:lang w:val="en-GB"/>
+        </w:rPr>
+        <w:t xml:space="preserve">In this project, I try my best to prevent overwhelming new learners. But </w:t>
+      </w:r>
+      <w:r>
+        <w:rPr>
+          <w:lang w:val="en-GB"/>
+        </w:rPr>
+        <w:t>`geom_jitter()` and `geom_boxplot()`</w:t>
+      </w:r>
+      <w:r>
+        <w:rPr>
+          <w:lang w:val="en-GB"/>
+        </w:rPr>
+        <w:t xml:space="preserve"> are commonly used in practice, so, I insist introducing them.</w:t>
+      </w:r>
+    </w:p>
+    <w:p>
+      <w:pPr>
+        <w:rPr>
+          <w:lang w:val="en-GB"/>
+        </w:rPr>
+      </w:pPr>
+    </w:p>
+    <w:p>
+      <w:pPr>
+        <w:tabs>
+          <w:tab w:val="left" w:pos="3735"/>
+        </w:tabs>
+        <w:rPr>
+          <w:lang w:val="en-GB"/>
+        </w:rPr>
+      </w:pPr>
+      <w:r>
+        <w:rPr>
+          <w:lang w:val="en-GB"/>
+        </w:rPr>
+        <w:t xml:space="preserve">### </w:t>
+      </w:r>
+      <w:r>
+        <w:rPr>
+          <w:lang w:val="en-GB"/>
+        </w:rPr>
+        <w:t>Fourth</w:t>
+      </w:r>
+      <w:r>
+        <w:rPr>
+          <w:lang w:val="en-GB"/>
+        </w:rPr>
+        <w:t xml:space="preserve"> tab in the shiny app</w:t>
+      </w:r>
+    </w:p>
+    <w:p>
+      <w:pPr>
+        <w:tabs>
+          <w:tab w:val="left" w:pos="3735"/>
+        </w:tabs>
+        <w:rPr>
+          <w:lang w:val="en-GB"/>
+        </w:rPr>
+      </w:pPr>
+      <w:r>
+        <w:rPr>
+          <w:lang w:val="en-GB"/>
+        </w:rPr>
+        <w:t xml:space="preserve">In fourth section, I introduce how to use colours and shapes in </w:t>
+      </w:r>
+      <w:r>
+        <w:rPr>
+          <w:lang w:val="en-GB"/>
+        </w:rPr>
+        <w:t>data visualisation</w:t>
+      </w:r>
+      <w:r>
+        <w:rPr>
+          <w:lang w:val="en-GB"/>
+        </w:rPr>
+        <w:t xml:space="preserve">. </w:t>
+      </w:r>
+      <w:r>
+        <w:rPr>
+          <w:lang w:val="en-GB"/>
+        </w:rPr>
+        <w:t>[@</w:t>
+      </w:r>
+      <w:r>
+        <w:rPr>
+          <w:lang w:val="en-GB"/>
+        </w:rPr>
+        <w:t>stone2006choosing</w:t>
+      </w:r>
+      <w:r>
+        <w:rPr>
+          <w:lang w:val="en-GB"/>
+        </w:rPr>
+        <w:t>] suggests colour</w:t>
+      </w:r>
+      <w:r>
+        <w:t xml:space="preserve"> can enhance and clarify a presentation</w:t>
+      </w:r>
+      <w:r>
+        <w:rPr>
+          <w:lang w:val="en-GB"/>
+        </w:rPr>
+        <w:t>.</w:t>
+      </w:r>
+      <w:r>
+        <w:rPr>
+          <w:lang w:val="en-GB"/>
+        </w:rPr>
+        <w:t xml:space="preserve"> </w:t>
+      </w:r>
+      <w:r>
+        <w:rPr>
+          <w:lang w:val="en-GB"/>
+        </w:rPr>
+        <w:t>2D plots are more understandable than 3D plots. Colour and/or shape will be additional dimension(s) in the plot.</w:t>
+      </w:r>
+      <w:r>
+        <w:rPr>
+          <w:lang w:val="en-GB"/>
+        </w:rPr>
+        <w:t xml:space="preserve"> </w:t>
+      </w:r>
+    </w:p>
+    <w:p>
+      <w:pPr>
+        <w:tabs>
+          <w:tab w:val="left" w:pos="3735"/>
+        </w:tabs>
+        <w:rPr>
+          <w:lang w:val="en-GB"/>
+        </w:rPr>
+      </w:pPr>
+    </w:p>
+    <w:p>
+      <w:pPr>
+        <w:rPr>
+          <w:lang w:val="en-GB"/>
+        </w:rPr>
+      </w:pPr>
+      <w:r>
+        <w:rPr>
+          <w:lang w:val="en-GB"/>
+        </w:rPr>
+        <w:t xml:space="preserve">### </w:t>
+      </w:r>
+      <w:r>
+        <w:rPr>
+          <w:lang w:val="en-GB"/>
+        </w:rPr>
+        <w:t>Fifth</w:t>
+      </w:r>
+      <w:r>
+        <w:rPr>
+          <w:lang w:val="en-GB"/>
+        </w:rPr>
+        <w:t xml:space="preserve"> tab in the shiny app</w:t>
+      </w:r>
+    </w:p>
+    <w:p>
+      <w:pPr>
+        <w:rPr>
+          <w:lang w:val="en-GB"/>
+        </w:rPr>
+      </w:pPr>
+      <w:r>
+        <w:rPr>
+          <w:lang w:val="en-GB"/>
+        </w:rPr>
+        <w:t xml:space="preserve">### </w:t>
+      </w:r>
+      <w:r>
+        <w:rPr>
+          <w:lang w:val="en-GB"/>
+        </w:rPr>
+        <w:t>Final</w:t>
+      </w:r>
+      <w:r>
+        <w:rPr>
+          <w:lang w:val="en-GB"/>
+        </w:rPr>
+        <w:t xml:space="preserve"> tab in the shiny app</w:t>
+      </w:r>
     </w:p>
     <w:p>
       <w:pPr>
@@ -1895,6 +2183,13 @@
           <w:lang w:val="en-GB"/>
         </w:rPr>
       </w:pPr>
+    </w:p>
+    <w:p>
+      <w:pPr>
+        <w:rPr>
+          <w:lang w:val="en-GB"/>
+        </w:rPr>
+      </w:pPr>
       <w:r>
         <w:rPr>
           <w:lang w:val="en-GB"/>
@@ -1943,6 +2238,7 @@
         <w:rPr>
           <w:lang w:val="en-GB"/>
         </w:rPr>
+        <w:lastRenderedPageBreak/>
         <w:t>## Pop-up windows</w:t>
       </w:r>
     </w:p>
@@ -1964,6 +2260,39 @@
           <w:lang w:val="en-GB"/>
         </w:rPr>
         <w:t xml:space="preserve">## </w:t>
+      </w:r>
+      <w:r>
+        <w:rPr>
+          <w:lang w:val="en-GB"/>
+        </w:rPr>
+        <w:t>Making up questions</w:t>
+      </w:r>
+    </w:p>
+    <w:p>
+      <w:pPr>
+        <w:rPr>
+          <w:lang w:val="en-GB"/>
+        </w:rPr>
+      </w:pPr>
+    </w:p>
+    <w:p>
+      <w:pPr>
+        <w:rPr>
+          <w:lang w:val="en-GB"/>
+        </w:rPr>
+      </w:pPr>
+    </w:p>
+    <w:p>
+      <w:pPr>
+        <w:rPr>
+          <w:lang w:val="en-GB"/>
+        </w:rPr>
+      </w:pPr>
+      <w:r>
+        <w:rPr>
+          <w:lang w:val="en-GB"/>
+        </w:rPr>
+        <w:t>## Finding data set</w:t>
       </w:r>
     </w:p>
     <w:sectPr>

</xml_diff>

<commit_message>
Writing report - Final tab introduction
</commit_message>
<xml_diff>
--- a/word count.docx
+++ b/word count.docx
@@ -13,14 +13,23 @@
         <w:t>Introduction</w:t>
       </w:r>
     </w:p>
-    <w:p>
-      <w:pPr>
-        <w:rPr>
-          <w:lang w:val="en-GB"/>
-        </w:rPr>
-      </w:pPr>
-      <w:r>
-        <w:t xml:space="preserve">This report will introduce R package `ggplotIntro` and how I develop the package. </w:t>
+    <w:p/>
+    <w:p>
+      <w:pPr>
+        <w:rPr>
+          <w:lang w:val="en-GB"/>
+        </w:rPr>
+      </w:pPr>
+      <w:r>
+        <w:t>This report will introduce R package `</w:t>
+      </w:r>
+      <w:proofErr w:type="spellStart"/>
+      <w:r>
+        <w:t>ggplotIntro</w:t>
+      </w:r>
+      <w:proofErr w:type="spellEnd"/>
+      <w:r>
+        <w:t xml:space="preserve">` and how I develop the package. </w:t>
       </w:r>
       <w:r>
         <w:rPr>
@@ -56,7 +65,11 @@
         <w:t xml:space="preserve">, but “… </w:t>
       </w:r>
       <w:r>
-        <w:t>ggplot2 graphics were generally perceived by students to be slightly more clear</w:t>
+        <w:t xml:space="preserve">ggplot2 graphics were generally perceived by students to be slightly </w:t>
+      </w:r>
+      <w:proofErr w:type="gramStart"/>
+      <w:r>
+        <w:t>more clear</w:t>
       </w:r>
       <w:r>
         <w:rPr>
@@ -64,6 +77,7 @@
         </w:rPr>
         <w:t>er</w:t>
       </w:r>
+      <w:proofErr w:type="gramEnd"/>
       <w:r>
         <w:t xml:space="preserve"> overall with respect to presentation of a scientific relationship</w:t>
       </w:r>
@@ -92,8 +106,21 @@
         <w:t xml:space="preserve"> is so representative because it shows how R can draw plots and it always the first package when a person starts learning R. If a new learner knows how to use `ggplot2` package, the person can do basic data plotting and analysis. </w:t>
       </w:r>
       <w:r>
-        <w:t>`ggplotIntro` Package is mainly used for new `ggplot</w:t>
-      </w:r>
+        <w:t>`</w:t>
+      </w:r>
+      <w:proofErr w:type="spellStart"/>
+      <w:r>
+        <w:t>ggplotIntro</w:t>
+      </w:r>
+      <w:proofErr w:type="spellEnd"/>
+      <w:r>
+        <w:t>` Package is mainly used for new `</w:t>
+      </w:r>
+      <w:proofErr w:type="spellStart"/>
+      <w:r>
+        <w:t>ggplot</w:t>
+      </w:r>
+      <w:proofErr w:type="spellEnd"/>
       <w:r>
         <w:rPr>
           <w:lang w:val="en-GB"/>
@@ -139,12 +166,14 @@
         </w:rPr>
         <w:t>*</w:t>
       </w:r>
+      <w:proofErr w:type="spellStart"/>
       <w:r>
         <w:rPr>
           <w:lang w:val="en-GB"/>
         </w:rPr>
         <w:t>stackoverflow</w:t>
       </w:r>
+      <w:proofErr w:type="spellEnd"/>
       <w:r>
         <w:rPr>
           <w:lang w:val="en-GB"/>
@@ -241,259 +270,337 @@
         <w:rPr>
           <w:lang w:val="en-GB"/>
         </w:rPr>
+        <w:t>## Context of the project</w:t>
+      </w:r>
+    </w:p>
+    <w:p>
+      <w:pPr>
+        <w:rPr>
+          <w:lang w:val="en-GB"/>
+        </w:rPr>
+      </w:pPr>
+    </w:p>
+    <w:p>
+      <w:pPr>
+        <w:rPr>
+          <w:lang w:val="en-GB"/>
+        </w:rPr>
+      </w:pPr>
+      <w:r>
+        <w:rPr>
+          <w:lang w:val="en-GB"/>
+        </w:rPr>
+        <w:t xml:space="preserve">Due to COVID-19, </w:t>
+      </w:r>
+      <w:r>
+        <w:rPr>
+          <w:lang w:val="en-GB"/>
+        </w:rPr>
+        <w:t xml:space="preserve">there is no companies </w:t>
+      </w:r>
+      <w:r>
+        <w:rPr>
+          <w:lang w:val="en-GB"/>
+        </w:rPr>
+        <w:t xml:space="preserve">needs interns now. </w:t>
+      </w:r>
+      <w:r>
+        <w:rPr>
+          <w:lang w:val="en-GB"/>
+        </w:rPr>
+        <w:t>F</w:t>
+      </w:r>
+      <w:r>
+        <w:rPr>
+          <w:lang w:val="en-GB"/>
+        </w:rPr>
+        <w:t xml:space="preserve">irst time I get in touch with my supervisor was </w:t>
+      </w:r>
+      <w:r>
+        <w:rPr>
+          <w:lang w:val="en-GB"/>
+        </w:rPr>
+        <w:t>in</w:t>
+      </w:r>
+      <w:r>
+        <w:rPr>
+          <w:lang w:val="en-GB"/>
+        </w:rPr>
+        <w:t xml:space="preserve"> week 7</w:t>
+      </w:r>
+      <w:r>
+        <w:rPr>
+          <w:lang w:val="en-GB"/>
+        </w:rPr>
+        <w:t xml:space="preserve">. In first two meetings, </w:t>
+      </w:r>
+      <w:r>
+        <w:rPr>
+          <w:lang w:val="en-GB"/>
+        </w:rPr>
+        <w:t>we just have brief talk about the project and I drew a simple design sheet about the project. So, I started to work on the project since week 8.</w:t>
+      </w:r>
+      <w:r>
+        <w:rPr>
+          <w:lang w:val="en-GB"/>
+        </w:rPr>
+        <w:t xml:space="preserve"> </w:t>
+      </w:r>
+    </w:p>
+    <w:p>
+      <w:pPr>
+        <w:rPr>
+          <w:lang w:val="en-GB"/>
+        </w:rPr>
+      </w:pPr>
+    </w:p>
+    <w:p>
+      <w:pPr>
+        <w:rPr>
+          <w:lang w:val="en-GB"/>
+        </w:rPr>
+      </w:pPr>
+      <w:r>
+        <w:rPr>
+          <w:lang w:val="en-GB"/>
+        </w:rPr>
+        <w:t># Design of the shiny app</w:t>
+      </w:r>
+      <w:r>
+        <w:rPr>
+          <w:lang w:val="en-GB"/>
+        </w:rPr>
+        <w:t xml:space="preserve"> and how to use it</w:t>
+      </w:r>
+    </w:p>
+    <w:p>
+      <w:pPr>
+        <w:rPr>
+          <w:lang w:val="en-GB"/>
+        </w:rPr>
+      </w:pPr>
+    </w:p>
+    <w:p>
+      <w:pPr>
+        <w:rPr>
+          <w:lang w:val="en-GB"/>
+        </w:rPr>
+      </w:pPr>
+      <w:r>
+        <w:rPr>
+          <w:lang w:val="en-GB"/>
+        </w:rPr>
+        <w:t>## Gamification</w:t>
+      </w:r>
+    </w:p>
+    <w:p>
+      <w:pPr>
+        <w:rPr>
+          <w:lang w:val="en-GB"/>
+        </w:rPr>
+      </w:pPr>
+    </w:p>
+    <w:p>
+      <w:pPr>
+        <w:rPr>
+          <w:lang w:val="en-GB"/>
+        </w:rPr>
+      </w:pPr>
+      <w:r>
+        <w:rPr>
+          <w:lang w:val="en-GB"/>
+        </w:rPr>
+        <w:t>In my thought, the `</w:t>
+      </w:r>
+      <w:proofErr w:type="spellStart"/>
+      <w:r>
+        <w:rPr>
+          <w:lang w:val="en-GB"/>
+        </w:rPr>
+        <w:t>ggplotIntro</w:t>
+      </w:r>
+      <w:proofErr w:type="spellEnd"/>
+      <w:r>
+        <w:rPr>
+          <w:lang w:val="en-GB"/>
+        </w:rPr>
+        <w:t xml:space="preserve">` should be interesting. So, I studied how to make learning progress interesting. </w:t>
+      </w:r>
+      <w:r>
+        <w:rPr>
+          <w:lang w:val="en-GB"/>
+        </w:rPr>
+        <w:t xml:space="preserve">My supervisor and I both agreed that gamifying learning progress could be a good option. </w:t>
+      </w:r>
+      <w:r>
+        <w:rPr>
+          <w:lang w:val="en-GB"/>
+        </w:rPr>
+        <w:t>Educational games have been successfully used to teach a number of school subjects</w:t>
+      </w:r>
+      <w:r>
+        <w:rPr>
+          <w:lang w:val="en-GB"/>
+        </w:rPr>
+        <w:t xml:space="preserve"> [@</w:t>
+      </w:r>
+      <w:r>
+        <w:rPr>
+          <w:lang w:val="en-GB"/>
+        </w:rPr>
+        <w:t>corbett2001cognitive</w:t>
+      </w:r>
+      <w:r>
+        <w:rPr>
+          <w:lang w:val="en-GB"/>
+        </w:rPr>
+        <w:t xml:space="preserve">]. As a video game lover and current R learner, I know that </w:t>
+      </w:r>
+      <w:r>
+        <w:rPr>
+          <w:lang w:val="en-GB"/>
+        </w:rPr>
+        <w:t>when a person receive</w:t>
+      </w:r>
+      <w:r>
+        <w:rPr>
+          <w:lang w:val="en-GB"/>
+        </w:rPr>
+        <w:t>s</w:t>
+      </w:r>
+      <w:r>
+        <w:rPr>
+          <w:lang w:val="en-GB"/>
+        </w:rPr>
+        <w:t xml:space="preserve"> positive feedback from learning/gaming, he/she is likely to be motivated and wants to learn/play more.</w:t>
+      </w:r>
+      <w:r>
+        <w:rPr>
+          <w:lang w:val="en-GB"/>
+        </w:rPr>
+        <w:t xml:space="preserve"> So, the project must have a score system. A pop up window will send a congratulatory message when the user gives correct answer or send a message containing </w:t>
+      </w:r>
+      <w:r>
+        <w:rPr>
+          <w:lang w:val="en-GB"/>
+        </w:rPr>
+        <w:t>comforting words and tips on solving questions.</w:t>
+      </w:r>
+      <w:r>
+        <w:rPr>
+          <w:lang w:val="en-GB"/>
+        </w:rPr>
+        <w:t xml:space="preserve"> I believe a learner will be confident when he/she got high scores in exercises.</w:t>
+      </w:r>
+    </w:p>
+    <w:p>
+      <w:pPr>
+        <w:rPr>
+          <w:lang w:val="en-GB"/>
+        </w:rPr>
+      </w:pPr>
+    </w:p>
+    <w:p>
+      <w:pPr>
+        <w:rPr>
+          <w:lang w:val="en-GB"/>
+        </w:rPr>
+      </w:pPr>
+      <w:r>
+        <w:rPr>
+          <w:lang w:val="en-GB"/>
+        </w:rPr>
+        <w:t xml:space="preserve">## Why </w:t>
+      </w:r>
+      <w:r>
+        <w:rPr>
+          <w:lang w:val="en-GB"/>
+        </w:rPr>
+        <w:t xml:space="preserve">choosing </w:t>
+      </w:r>
+      <w:r>
+        <w:rPr>
+          <w:lang w:val="en-GB"/>
+        </w:rPr>
+        <w:t>shiny app</w:t>
+      </w:r>
+    </w:p>
+    <w:p>
+      <w:pPr>
+        <w:rPr>
+          <w:lang w:val="en-GB"/>
+        </w:rPr>
+      </w:pPr>
+    </w:p>
+    <w:p>
+      <w:pPr>
+        <w:rPr>
+          <w:lang w:val="en-GB"/>
+        </w:rPr>
+      </w:pPr>
+      <w:r>
+        <w:rPr>
+          <w:lang w:val="en-GB"/>
+        </w:rPr>
+        <w:t>At first, my plan was to build a package like `</w:t>
+      </w:r>
+      <w:proofErr w:type="spellStart"/>
+      <w:r>
+        <w:rPr>
+          <w:lang w:val="en-GB"/>
+        </w:rPr>
+        <w:t>learnr</w:t>
+      </w:r>
+      <w:proofErr w:type="spellEnd"/>
+      <w:r>
+        <w:rPr>
+          <w:lang w:val="en-GB"/>
+        </w:rPr>
+        <w:t>` -- use `</w:t>
+      </w:r>
+      <w:proofErr w:type="spellStart"/>
+      <w:r>
+        <w:t>shiny_prerendered</w:t>
+      </w:r>
+      <w:proofErr w:type="spellEnd"/>
+      <w:r>
+        <w:rPr>
+          <w:lang w:val="en-GB"/>
+        </w:rPr>
+        <w:t xml:space="preserve">` </w:t>
+      </w:r>
+      <w:proofErr w:type="spellStart"/>
+      <w:r>
+        <w:rPr>
+          <w:lang w:val="en-GB"/>
+        </w:rPr>
+        <w:t>Rmd</w:t>
+      </w:r>
+      <w:proofErr w:type="spellEnd"/>
+      <w:r>
+        <w:rPr>
+          <w:lang w:val="en-GB"/>
+        </w:rPr>
+        <w:t xml:space="preserve"> file to make exercises. The advantage of this plan is good example and template already existed. I can do my project by following </w:t>
+      </w:r>
+      <w:r>
+        <w:rPr>
+          <w:lang w:val="en-GB"/>
+        </w:rPr>
+        <w:t>the template</w:t>
+      </w:r>
+      <w:r>
+        <w:rPr>
+          <w:lang w:val="en-GB"/>
+        </w:rPr>
+        <w:t xml:space="preserve">. But I prefer to use shiny app because I want to make the project </w:t>
+      </w:r>
+      <w:r>
+        <w:rPr>
+          <w:lang w:val="en-GB"/>
+        </w:rPr>
         <w:lastRenderedPageBreak/>
-        <w:t>## Context of the project</w:t>
-      </w:r>
-    </w:p>
-    <w:p>
-      <w:pPr>
-        <w:rPr>
-          <w:lang w:val="en-GB"/>
-        </w:rPr>
-      </w:pPr>
-      <w:r>
-        <w:rPr>
-          <w:lang w:val="en-GB"/>
-        </w:rPr>
-        <w:t xml:space="preserve">Due to COVID-19, </w:t>
-      </w:r>
-      <w:r>
-        <w:rPr>
-          <w:lang w:val="en-GB"/>
-        </w:rPr>
-        <w:t xml:space="preserve">there is no companies </w:t>
-      </w:r>
-      <w:r>
-        <w:rPr>
-          <w:lang w:val="en-GB"/>
-        </w:rPr>
-        <w:t xml:space="preserve">needs interns now. </w:t>
-      </w:r>
-      <w:r>
-        <w:rPr>
-          <w:lang w:val="en-GB"/>
-        </w:rPr>
-        <w:t>F</w:t>
-      </w:r>
-      <w:r>
-        <w:rPr>
-          <w:lang w:val="en-GB"/>
-        </w:rPr>
-        <w:t xml:space="preserve">irst time I get in touch with my supervisor was </w:t>
-      </w:r>
-      <w:r>
-        <w:rPr>
-          <w:lang w:val="en-GB"/>
-        </w:rPr>
-        <w:t>in</w:t>
-      </w:r>
-      <w:r>
-        <w:rPr>
-          <w:lang w:val="en-GB"/>
-        </w:rPr>
-        <w:t xml:space="preserve"> week 7</w:t>
-      </w:r>
-      <w:r>
-        <w:rPr>
-          <w:lang w:val="en-GB"/>
-        </w:rPr>
-        <w:t xml:space="preserve">. In first two meetings, </w:t>
-      </w:r>
-      <w:r>
-        <w:rPr>
-          <w:lang w:val="en-GB"/>
-        </w:rPr>
-        <w:t>we just have brief talk about the project and I drew a simple design sheet about the project. So, I started to work on the project since week 8.</w:t>
-      </w:r>
-      <w:r>
-        <w:rPr>
-          <w:lang w:val="en-GB"/>
-        </w:rPr>
-        <w:t xml:space="preserve"> </w:t>
-      </w:r>
-    </w:p>
-    <w:p>
-      <w:pPr>
-        <w:rPr>
-          <w:lang w:val="en-GB"/>
-        </w:rPr>
-      </w:pPr>
-    </w:p>
-    <w:p>
-      <w:pPr>
-        <w:rPr>
-          <w:lang w:val="en-GB"/>
-        </w:rPr>
-      </w:pPr>
-      <w:r>
-        <w:rPr>
-          <w:lang w:val="en-GB"/>
-        </w:rPr>
-        <w:t># Design of the shiny app</w:t>
-      </w:r>
-      <w:r>
-        <w:rPr>
-          <w:lang w:val="en-GB"/>
-        </w:rPr>
-        <w:t xml:space="preserve"> and how to use it</w:t>
-      </w:r>
-    </w:p>
-    <w:p>
-      <w:pPr>
-        <w:rPr>
-          <w:lang w:val="en-GB"/>
-        </w:rPr>
-      </w:pPr>
-      <w:r>
-        <w:rPr>
-          <w:lang w:val="en-GB"/>
-        </w:rPr>
-        <w:t>## Gamification</w:t>
-      </w:r>
-    </w:p>
-    <w:p>
-      <w:pPr>
-        <w:rPr>
-          <w:lang w:val="en-GB"/>
-        </w:rPr>
-      </w:pPr>
-      <w:r>
-        <w:rPr>
-          <w:lang w:val="en-GB"/>
-        </w:rPr>
-        <w:t xml:space="preserve">In my thought, the `ggplotIntro` should be interesting. So, I studied how to make learning progress interesting. </w:t>
-      </w:r>
-      <w:r>
-        <w:rPr>
-          <w:lang w:val="en-GB"/>
-        </w:rPr>
-        <w:t xml:space="preserve">My supervisor and I both agreed that gamifying learning progress could be a good option. </w:t>
-      </w:r>
-      <w:r>
-        <w:rPr>
-          <w:lang w:val="en-GB"/>
-        </w:rPr>
-        <w:t>Educational games have been successfully used to teach a number of school subjects</w:t>
-      </w:r>
-      <w:r>
-        <w:rPr>
-          <w:lang w:val="en-GB"/>
-        </w:rPr>
-        <w:t xml:space="preserve"> [@</w:t>
-      </w:r>
-      <w:r>
-        <w:rPr>
-          <w:lang w:val="en-GB"/>
-        </w:rPr>
-        <w:t>corbett2001cognitive</w:t>
-      </w:r>
-      <w:r>
-        <w:rPr>
-          <w:lang w:val="en-GB"/>
-        </w:rPr>
-        <w:t xml:space="preserve">]. As a video game lover and current R learner, I know that </w:t>
-      </w:r>
-      <w:r>
-        <w:rPr>
-          <w:lang w:val="en-GB"/>
-        </w:rPr>
-        <w:t>when a person receive</w:t>
-      </w:r>
-      <w:r>
-        <w:rPr>
-          <w:lang w:val="en-GB"/>
-        </w:rPr>
-        <w:t>s</w:t>
-      </w:r>
-      <w:r>
-        <w:rPr>
-          <w:lang w:val="en-GB"/>
-        </w:rPr>
-        <w:t xml:space="preserve"> positive feedback from learning/gaming, he/she is likely to be motivated and wants to learn/play more.</w:t>
-      </w:r>
-      <w:r>
-        <w:rPr>
-          <w:lang w:val="en-GB"/>
-        </w:rPr>
-        <w:t xml:space="preserve"> So, the project must have a score system. A pop up window will send a congratulatory message when the user gives correct answer or send a message containing </w:t>
-      </w:r>
-      <w:r>
-        <w:rPr>
-          <w:lang w:val="en-GB"/>
-        </w:rPr>
-        <w:t>comforting words and tips on solving questions.</w:t>
-      </w:r>
-      <w:r>
-        <w:rPr>
-          <w:lang w:val="en-GB"/>
-        </w:rPr>
-        <w:t xml:space="preserve"> I believe a learner will be confident when he/she got high scores in exercises.</w:t>
-      </w:r>
-    </w:p>
-    <w:p>
-      <w:pPr>
-        <w:rPr>
-          <w:lang w:val="en-GB"/>
-        </w:rPr>
-      </w:pPr>
-    </w:p>
-    <w:p>
-      <w:pPr>
-        <w:rPr>
-          <w:lang w:val="en-GB"/>
-        </w:rPr>
-      </w:pPr>
-      <w:r>
-        <w:rPr>
-          <w:lang w:val="en-GB"/>
-        </w:rPr>
-        <w:t xml:space="preserve">## Why </w:t>
-      </w:r>
-      <w:r>
-        <w:rPr>
-          <w:lang w:val="en-GB"/>
-        </w:rPr>
-        <w:t xml:space="preserve">choosing </w:t>
-      </w:r>
-      <w:r>
-        <w:rPr>
-          <w:lang w:val="en-GB"/>
-        </w:rPr>
-        <w:t>shiny app</w:t>
-      </w:r>
-    </w:p>
-    <w:p>
-      <w:pPr>
-        <w:rPr>
-          <w:lang w:val="en-GB"/>
-        </w:rPr>
-      </w:pPr>
-      <w:r>
-        <w:rPr>
-          <w:lang w:val="en-GB"/>
-        </w:rPr>
-        <w:t>At first, my plan was to build a package like `learnr` -- use `</w:t>
-      </w:r>
-      <w:r>
-        <w:t>shiny_prerendered</w:t>
-      </w:r>
-      <w:r>
-        <w:rPr>
-          <w:lang w:val="en-GB"/>
-        </w:rPr>
-        <w:t xml:space="preserve">` Rmd file to make exercises. The advantage of this plan is good example and template already existed. I can do my project by following </w:t>
-      </w:r>
-      <w:r>
-        <w:rPr>
-          <w:lang w:val="en-GB"/>
-        </w:rPr>
-        <w:t>the template</w:t>
-      </w:r>
-      <w:r>
-        <w:rPr>
-          <w:lang w:val="en-GB"/>
-        </w:rPr>
-        <w:t>. But I prefer to use shiny app because I want to make the project more interactive and more like games.</w:t>
+        <w:t>more interactive and more like games.</w:t>
       </w:r>
       <w:r>
         <w:rPr>
@@ -552,11 +659,17 @@
           <w:lang w:val="en-GB"/>
         </w:rPr>
       </w:pPr>
-      <w:r>
-        <w:rPr>
-          <w:lang w:val="en-GB"/>
-        </w:rPr>
-        <w:lastRenderedPageBreak/>
+    </w:p>
+    <w:p>
+      <w:pPr>
+        <w:rPr>
+          <w:lang w:val="en-GB"/>
+        </w:rPr>
+      </w:pPr>
+      <w:r>
+        <w:rPr>
+          <w:lang w:val="en-GB"/>
+        </w:rPr>
         <w:t>### First tab in the shiny app</w:t>
       </w:r>
     </w:p>
@@ -647,7 +760,21 @@
         <w:rPr>
           <w:lang w:val="en-GB"/>
         </w:rPr>
-        <w:t xml:space="preserve"> In other words, when people get access to a data set and want to draw plots for analysis, first thing first is understanding the data – such as, dimension, variable types, and missing values of the data. I introduce how to use `?` to read documentation of data sets built inside the packages. And</w:t>
+        <w:t xml:space="preserve"> In other words, when people get access to a data set and want to draw plots for analysis, first thing first is understanding the data – such as, dimension, variable types, and missing values of the data. I introduce how to use </w:t>
+      </w:r>
+      <w:proofErr w:type="gramStart"/>
+      <w:r>
+        <w:rPr>
+          <w:lang w:val="en-GB"/>
+        </w:rPr>
+        <w:t>`?`</w:t>
+      </w:r>
+      <w:proofErr w:type="gramEnd"/>
+      <w:r>
+        <w:rPr>
+          <w:lang w:val="en-GB"/>
+        </w:rPr>
+        <w:t xml:space="preserve"> to read documentation of data sets built inside the packages. And</w:t>
       </w:r>
       <w:r>
         <w:rPr>
@@ -659,7 +786,21 @@
         <w:rPr>
           <w:lang w:val="en-GB"/>
         </w:rPr>
-        <w:t xml:space="preserve"> `summary()` </w:t>
+        <w:t xml:space="preserve"> `</w:t>
+      </w:r>
+      <w:proofErr w:type="gramStart"/>
+      <w:r>
+        <w:rPr>
+          <w:lang w:val="en-GB"/>
+        </w:rPr>
+        <w:t>summary(</w:t>
+      </w:r>
+      <w:proofErr w:type="gramEnd"/>
+      <w:r>
+        <w:rPr>
+          <w:lang w:val="en-GB"/>
+        </w:rPr>
+        <w:t xml:space="preserve">)` </w:t>
       </w:r>
       <w:r>
         <w:rPr>
@@ -671,7 +812,21 @@
         <w:rPr>
           <w:lang w:val="en-GB"/>
         </w:rPr>
-        <w:t xml:space="preserve"> I also take screenshots of `mtcars` documentation and summary as examples in first tab.</w:t>
+        <w:t xml:space="preserve"> I also take screenshots of `</w:t>
+      </w:r>
+      <w:proofErr w:type="spellStart"/>
+      <w:r>
+        <w:rPr>
+          <w:lang w:val="en-GB"/>
+        </w:rPr>
+        <w:t>mtcars</w:t>
+      </w:r>
+      <w:proofErr w:type="spellEnd"/>
+      <w:r>
+        <w:rPr>
+          <w:lang w:val="en-GB"/>
+        </w:rPr>
+        <w:t>` documentation and summary as examples in first tab.</w:t>
       </w:r>
     </w:p>
     <w:p>
@@ -691,7 +846,6 @@
         <w:rPr>
           <w:noProof/>
         </w:rPr>
-        <w:lastRenderedPageBreak/>
         <mc:AlternateContent>
           <mc:Choice Requires="wps">
             <w:drawing>
@@ -841,6 +995,13 @@
           <w:lang w:val="en-GB"/>
         </w:rPr>
       </w:pPr>
+    </w:p>
+    <w:p>
+      <w:pPr>
+        <w:rPr>
+          <w:lang w:val="en-GB"/>
+        </w:rPr>
+      </w:pPr>
       <w:r>
         <w:rPr>
           <w:lang w:val="en-GB"/>
@@ -857,7 +1018,21 @@
         <w:rPr>
           <w:lang w:val="en-GB"/>
         </w:rPr>
-        <w:t>I use `mtcars` as illustration example because it is a small data set with all numeric variables.</w:t>
+        <w:t>I use `</w:t>
+      </w:r>
+      <w:proofErr w:type="spellStart"/>
+      <w:r>
+        <w:rPr>
+          <w:lang w:val="en-GB"/>
+        </w:rPr>
+        <w:t>mtcars</w:t>
+      </w:r>
+      <w:proofErr w:type="spellEnd"/>
+      <w:r>
+        <w:rPr>
+          <w:lang w:val="en-GB"/>
+        </w:rPr>
+        <w:t>` as illustration example because it is a small data set with all numeric variables.</w:t>
       </w:r>
       <w:r>
         <w:rPr>
@@ -907,6 +1082,7 @@
         <w:rPr>
           <w:lang w:val="en-GB"/>
         </w:rPr>
+        <w:lastRenderedPageBreak/>
         <w:t xml:space="preserve">### </w:t>
       </w:r>
       <w:r>
@@ -928,11 +1104,17 @@
           <w:lang w:val="en-GB"/>
         </w:rPr>
       </w:pPr>
-      <w:r>
-        <w:rPr>
-          <w:lang w:val="en-GB"/>
-        </w:rPr>
-        <w:lastRenderedPageBreak/>
+    </w:p>
+    <w:p>
+      <w:pPr>
+        <w:rPr>
+          <w:lang w:val="en-GB"/>
+        </w:rPr>
+      </w:pPr>
+      <w:r>
+        <w:rPr>
+          <w:lang w:val="en-GB"/>
+        </w:rPr>
         <w:t>In third tab, I make up three very easy questions for learners. If learners read the first two tabs, they can complete all three questions in five minutes.</w:t>
       </w:r>
       <w:r>
@@ -981,7 +1163,21 @@
         <w:rPr>
           <w:lang w:val="en-GB"/>
         </w:rPr>
-        <w:t xml:space="preserve">\@ref{Comparision} </w:t>
+        <w:t>\@</w:t>
+      </w:r>
+      <w:proofErr w:type="gramStart"/>
+      <w:r>
+        <w:rPr>
+          <w:lang w:val="en-GB"/>
+        </w:rPr>
+        <w:t>ref{</w:t>
+      </w:r>
+      <w:proofErr w:type="gramEnd"/>
+      <w:r>
+        <w:rPr>
+          <w:lang w:val="en-GB"/>
+        </w:rPr>
+        <w:t xml:space="preserve">Comparision} </w:t>
       </w:r>
       <w:r>
         <w:rPr>
@@ -1358,7 +1554,6 @@
     <w:p>
       <w:pPr>
         <w:rPr>
-          <w:rFonts w:hint="eastAsia"/>
           <w:lang w:val="en-GB"/>
         </w:rPr>
       </w:pPr>
@@ -1528,7 +1723,21 @@
         <w:rPr>
           <w:lang w:val="en-GB"/>
         </w:rPr>
-        <w:t xml:space="preserve"> But `diamonds` has a huge disadvantage – it has `r nrow(diamonds)` observations. If I use all `diamonds` observations to make plot, it will take </w:t>
+        <w:t xml:space="preserve"> But `diamonds` has a huge disadvantage – it has `r </w:t>
+      </w:r>
+      <w:proofErr w:type="spellStart"/>
+      <w:r>
+        <w:rPr>
+          <w:lang w:val="en-GB"/>
+        </w:rPr>
+        <w:t>nrow</w:t>
+      </w:r>
+      <w:proofErr w:type="spellEnd"/>
+      <w:r>
+        <w:rPr>
+          <w:lang w:val="en-GB"/>
+        </w:rPr>
+        <w:t xml:space="preserve">(diamonds)` observations. If I use all `diamonds` observations to make plot, it will take </w:t>
       </w:r>
       <w:r>
         <w:rPr>
@@ -1552,7 +1761,21 @@
         <w:rPr>
           <w:lang w:val="en-GB"/>
         </w:rPr>
-        <w:t xml:space="preserve">. So, I use `head()` to extract first 1000 rows in `diamonds` to </w:t>
+        <w:t>. So, I use `</w:t>
+      </w:r>
+      <w:proofErr w:type="gramStart"/>
+      <w:r>
+        <w:rPr>
+          <w:lang w:val="en-GB"/>
+        </w:rPr>
+        <w:t>head(</w:t>
+      </w:r>
+      <w:proofErr w:type="gramEnd"/>
+      <w:r>
+        <w:rPr>
+          <w:lang w:val="en-GB"/>
+        </w:rPr>
+        <w:t xml:space="preserve">)` to extract first 1000 rows in `diamonds` to </w:t>
       </w:r>
       <w:r>
         <w:rPr>
@@ -1576,7 +1799,21 @@
         <w:rPr>
           <w:lang w:val="en-GB"/>
         </w:rPr>
-        <w:t>I think `head()` is reasonable because the goal of the project is not analysing data but helping new learners understand and get familiar with code.</w:t>
+        <w:t>I think `</w:t>
+      </w:r>
+      <w:proofErr w:type="gramStart"/>
+      <w:r>
+        <w:rPr>
+          <w:lang w:val="en-GB"/>
+        </w:rPr>
+        <w:t>head(</w:t>
+      </w:r>
+      <w:proofErr w:type="gramEnd"/>
+      <w:r>
+        <w:rPr>
+          <w:lang w:val="en-GB"/>
+        </w:rPr>
+        <w:t>)` is reasonable because the goal of the project is not analysing data but helping new learners understand and get familiar with code.</w:t>
       </w:r>
     </w:p>
     <w:p>
@@ -1612,24 +1849,74 @@
           <w:lang w:val="en-GB"/>
         </w:rPr>
       </w:pPr>
-      <w:r>
-        <w:rPr>
-          <w:lang w:val="en-GB"/>
-        </w:rPr>
-        <w:t>ggplot(data = head(diamonds,1000), aes(x = ___, y = ___)) +</w:t>
-      </w:r>
-    </w:p>
-    <w:p>
-      <w:pPr>
-        <w:rPr>
-          <w:lang w:val="en-GB"/>
-        </w:rPr>
-      </w:pPr>
-      <w:r>
-        <w:rPr>
-          <w:lang w:val="en-GB"/>
-        </w:rPr>
-        <w:t xml:space="preserve">    geom_point()</w:t>
+      <w:proofErr w:type="gramStart"/>
+      <w:r>
+        <w:rPr>
+          <w:lang w:val="en-GB"/>
+        </w:rPr>
+        <w:t>ggplot(</w:t>
+      </w:r>
+      <w:proofErr w:type="gramEnd"/>
+      <w:r>
+        <w:rPr>
+          <w:lang w:val="en-GB"/>
+        </w:rPr>
+        <w:t xml:space="preserve">data = head(diamonds,1000), </w:t>
+      </w:r>
+      <w:proofErr w:type="spellStart"/>
+      <w:r>
+        <w:rPr>
+          <w:lang w:val="en-GB"/>
+        </w:rPr>
+        <w:t>aes</w:t>
+      </w:r>
+      <w:proofErr w:type="spellEnd"/>
+      <w:r>
+        <w:rPr>
+          <w:lang w:val="en-GB"/>
+        </w:rPr>
+        <w:t>(x = ___, y = ___)) +</w:t>
+      </w:r>
+    </w:p>
+    <w:p>
+      <w:pPr>
+        <w:rPr>
+          <w:lang w:val="en-GB"/>
+        </w:rPr>
+      </w:pPr>
+      <w:r>
+        <w:rPr>
+          <w:lang w:val="en-GB"/>
+        </w:rPr>
+        <w:t xml:space="preserve">    </w:t>
+      </w:r>
+      <w:proofErr w:type="spellStart"/>
+      <w:r>
+        <w:rPr>
+          <w:lang w:val="en-GB"/>
+        </w:rPr>
+        <w:t>geom_</w:t>
+      </w:r>
+      <w:proofErr w:type="gramStart"/>
+      <w:r>
+        <w:rPr>
+          <w:lang w:val="en-GB"/>
+        </w:rPr>
+        <w:t>point</w:t>
+      </w:r>
+      <w:proofErr w:type="spellEnd"/>
+      <w:r>
+        <w:rPr>
+          <w:lang w:val="en-GB"/>
+        </w:rPr>
+        <w:t>(</w:t>
+      </w:r>
+      <w:proofErr w:type="gramEnd"/>
+      <w:r>
+        <w:rPr>
+          <w:lang w:val="en-GB"/>
+        </w:rPr>
+        <w:t>)</w:t>
       </w:r>
     </w:p>
     <w:p>
@@ -1662,7 +1949,49 @@
         <w:rPr>
           <w:lang w:val="en-GB"/>
         </w:rPr>
-        <w:t xml:space="preserve">In Q3, I talk a little about the weakness of scatterplots. And after that, I briefly introduce `geom_jitter()` and `geom_boxplot()`. </w:t>
+        <w:t>In Q3, I talk a little about the weakness of scatterplots. And after that, I briefly introduce `</w:t>
+      </w:r>
+      <w:proofErr w:type="spellStart"/>
+      <w:r>
+        <w:rPr>
+          <w:lang w:val="en-GB"/>
+        </w:rPr>
+        <w:t>geom_</w:t>
+      </w:r>
+      <w:proofErr w:type="gramStart"/>
+      <w:r>
+        <w:rPr>
+          <w:lang w:val="en-GB"/>
+        </w:rPr>
+        <w:t>jitter</w:t>
+      </w:r>
+      <w:proofErr w:type="spellEnd"/>
+      <w:r>
+        <w:rPr>
+          <w:lang w:val="en-GB"/>
+        </w:rPr>
+        <w:t>(</w:t>
+      </w:r>
+      <w:proofErr w:type="gramEnd"/>
+      <w:r>
+        <w:rPr>
+          <w:lang w:val="en-GB"/>
+        </w:rPr>
+        <w:t>)` and `</w:t>
+      </w:r>
+      <w:proofErr w:type="spellStart"/>
+      <w:r>
+        <w:rPr>
+          <w:lang w:val="en-GB"/>
+        </w:rPr>
+        <w:t>geom_boxplot</w:t>
+      </w:r>
+      <w:proofErr w:type="spellEnd"/>
+      <w:r>
+        <w:rPr>
+          <w:lang w:val="en-GB"/>
+        </w:rPr>
+        <w:t xml:space="preserve">()`. </w:t>
       </w:r>
       <w:r>
         <w:rPr>
@@ -1674,7 +2003,49 @@
         <w:rPr>
           <w:lang w:val="en-GB"/>
         </w:rPr>
-        <w:t>`geom_jitter()` and `geom_boxplot()`</w:t>
+        <w:t>`</w:t>
+      </w:r>
+      <w:proofErr w:type="spellStart"/>
+      <w:r>
+        <w:rPr>
+          <w:lang w:val="en-GB"/>
+        </w:rPr>
+        <w:t>geom_</w:t>
+      </w:r>
+      <w:proofErr w:type="gramStart"/>
+      <w:r>
+        <w:rPr>
+          <w:lang w:val="en-GB"/>
+        </w:rPr>
+        <w:t>jitter</w:t>
+      </w:r>
+      <w:proofErr w:type="spellEnd"/>
+      <w:r>
+        <w:rPr>
+          <w:lang w:val="en-GB"/>
+        </w:rPr>
+        <w:t>(</w:t>
+      </w:r>
+      <w:proofErr w:type="gramEnd"/>
+      <w:r>
+        <w:rPr>
+          <w:lang w:val="en-GB"/>
+        </w:rPr>
+        <w:t>)` and `</w:t>
+      </w:r>
+      <w:proofErr w:type="spellStart"/>
+      <w:r>
+        <w:rPr>
+          <w:lang w:val="en-GB"/>
+        </w:rPr>
+        <w:t>geom_boxplot</w:t>
+      </w:r>
+      <w:proofErr w:type="spellEnd"/>
+      <w:r>
+        <w:rPr>
+          <w:lang w:val="en-GB"/>
+        </w:rPr>
+        <w:t>()`</w:t>
       </w:r>
       <w:r>
         <w:rPr>
@@ -1727,69 +2098,6 @@
           <w:lang w:val="en-GB"/>
         </w:rPr>
       </w:pPr>
-      <w:r>
-        <w:rPr>
-          <w:lang w:val="en-GB"/>
-        </w:rPr>
-        <w:t xml:space="preserve">In fourth section, I introduce how to use colours and shapes in </w:t>
-      </w:r>
-      <w:r>
-        <w:rPr>
-          <w:lang w:val="en-GB"/>
-        </w:rPr>
-        <w:t>data visualisation</w:t>
-      </w:r>
-      <w:r>
-        <w:rPr>
-          <w:lang w:val="en-GB"/>
-        </w:rPr>
-        <w:t xml:space="preserve">. </w:t>
-      </w:r>
-      <w:r>
-        <w:rPr>
-          <w:lang w:val="en-GB"/>
-        </w:rPr>
-        <w:t>[@</w:t>
-      </w:r>
-      <w:r>
-        <w:rPr>
-          <w:lang w:val="en-GB"/>
-        </w:rPr>
-        <w:t>stone2006choosing</w:t>
-      </w:r>
-      <w:r>
-        <w:rPr>
-          <w:lang w:val="en-GB"/>
-        </w:rPr>
-        <w:t>] suggests colour</w:t>
-      </w:r>
-      <w:r>
-        <w:t xml:space="preserve"> can enhance and clarify a presentation</w:t>
-      </w:r>
-      <w:r>
-        <w:rPr>
-          <w:lang w:val="en-GB"/>
-        </w:rPr>
-        <w:t>.</w:t>
-      </w:r>
-      <w:r>
-        <w:rPr>
-          <w:lang w:val="en-GB"/>
-        </w:rPr>
-        <w:t xml:space="preserve"> </w:t>
-      </w:r>
-      <w:r>
-        <w:rPr>
-          <w:lang w:val="en-GB"/>
-        </w:rPr>
-        <w:t>2D plots are more understandable than 3D plots. Colour and/or shape will be additional dimension(s) in the plot.</w:t>
-      </w:r>
-      <w:r>
-        <w:rPr>
-          <w:lang w:val="en-GB"/>
-        </w:rPr>
-        <w:t xml:space="preserve"> </w:t>
-      </w:r>
     </w:p>
     <w:p>
       <w:pPr>
@@ -1800,6 +2108,354 @@
           <w:lang w:val="en-GB"/>
         </w:rPr>
       </w:pPr>
+      <w:r>
+        <w:rPr>
+          <w:lang w:val="en-GB"/>
+        </w:rPr>
+        <w:t xml:space="preserve">In fourth section, I introduce how to use colours and shapes in </w:t>
+      </w:r>
+      <w:r>
+        <w:rPr>
+          <w:lang w:val="en-GB"/>
+        </w:rPr>
+        <w:t>data visualisation</w:t>
+      </w:r>
+      <w:r>
+        <w:rPr>
+          <w:lang w:val="en-GB"/>
+        </w:rPr>
+        <w:t xml:space="preserve">. </w:t>
+      </w:r>
+      <w:r>
+        <w:rPr>
+          <w:lang w:val="en-GB"/>
+        </w:rPr>
+        <w:t>[@</w:t>
+      </w:r>
+      <w:r>
+        <w:rPr>
+          <w:lang w:val="en-GB"/>
+        </w:rPr>
+        <w:t>stone2006choosing</w:t>
+      </w:r>
+      <w:r>
+        <w:rPr>
+          <w:lang w:val="en-GB"/>
+        </w:rPr>
+        <w:t>] suggests colour</w:t>
+      </w:r>
+      <w:r>
+        <w:t xml:space="preserve"> can enhance and clarify a presentation</w:t>
+      </w:r>
+      <w:r>
+        <w:rPr>
+          <w:lang w:val="en-GB"/>
+        </w:rPr>
+        <w:t>.</w:t>
+      </w:r>
+      <w:r>
+        <w:rPr>
+          <w:lang w:val="en-GB"/>
+        </w:rPr>
+        <w:t xml:space="preserve"> </w:t>
+      </w:r>
+      <w:r>
+        <w:rPr>
+          <w:lang w:val="en-GB"/>
+        </w:rPr>
+        <w:t>2D plots are more understandable than 3D plots. Colour and/or shape will be additional dimension(s) in the plot.</w:t>
+      </w:r>
+      <w:r>
+        <w:rPr>
+          <w:lang w:val="en-GB"/>
+        </w:rPr>
+        <w:t xml:space="preserve"> </w:t>
+      </w:r>
+      <w:r>
+        <w:rPr>
+          <w:lang w:val="en-GB"/>
+        </w:rPr>
+        <w:t xml:space="preserve">In this section, I mainly introduce **colour**. </w:t>
+      </w:r>
+      <w:r>
+        <w:rPr>
+          <w:lang w:val="en-GB"/>
+        </w:rPr>
+        <w:t xml:space="preserve">Colour is more commonly used than shape in data visualisation. People’s eyes cannot detect the differences if there are more than four types of </w:t>
+      </w:r>
+      <w:r>
+        <w:rPr>
+          <w:lang w:val="en-GB"/>
+        </w:rPr>
+        <w:t>shapes</w:t>
+      </w:r>
+      <w:r>
+        <w:rPr>
+          <w:lang w:val="en-GB"/>
+        </w:rPr>
+        <w:t xml:space="preserve"> </w:t>
+      </w:r>
+      <w:r>
+        <w:rPr>
+          <w:lang w:val="en-GB"/>
+        </w:rPr>
+        <w:lastRenderedPageBreak/>
+        <w:t xml:space="preserve">in a plot. Colour can represent categorical variables, low to high numeric values, and diverging values. Colour can also represent variables with many levels. However, how to effectively use colour in data visualisation </w:t>
+      </w:r>
+      <w:r>
+        <w:rPr>
+          <w:lang w:val="en-GB"/>
+        </w:rPr>
+        <w:t>is a big topic, I can only introduce the basis of colour in data visualisation. At the end of introduction part, I use `</w:t>
+      </w:r>
+      <w:proofErr w:type="spellStart"/>
+      <w:r>
+        <w:rPr>
+          <w:lang w:val="en-GB"/>
+        </w:rPr>
+        <w:t>mtcars</w:t>
+      </w:r>
+      <w:proofErr w:type="spellEnd"/>
+      <w:r>
+        <w:rPr>
+          <w:lang w:val="en-GB"/>
+        </w:rPr>
+        <w:t>` as example to show learners how useful colour is in data visualisation.</w:t>
+      </w:r>
+    </w:p>
+    <w:p>
+      <w:pPr>
+        <w:tabs>
+          <w:tab w:val="left" w:pos="3735"/>
+        </w:tabs>
+        <w:rPr>
+          <w:lang w:val="en-GB"/>
+        </w:rPr>
+      </w:pPr>
+      <w:r>
+        <w:rPr>
+          <w:noProof/>
+        </w:rPr>
+        <w:drawing>
+          <wp:inline distT="0" distB="0" distL="0" distR="0" wp14:anchorId="01507CD9" wp14:editId="16DB2336">
+            <wp:extent cx="5731510" cy="3401695"/>
+            <wp:effectExtent l="0" t="0" r="2540" b="8255"/>
+            <wp:docPr id="6" name="Picture 6"/>
+            <wp:cNvGraphicFramePr>
+              <a:graphicFrameLocks xmlns:a="http://schemas.openxmlformats.org/drawingml/2006/main" noChangeAspect="1"/>
+            </wp:cNvGraphicFramePr>
+            <a:graphic xmlns:a="http://schemas.openxmlformats.org/drawingml/2006/main">
+              <a:graphicData uri="http://schemas.openxmlformats.org/drawingml/2006/picture">
+                <pic:pic xmlns:pic="http://schemas.openxmlformats.org/drawingml/2006/picture">
+                  <pic:nvPicPr>
+                    <pic:cNvPr id="1" name=""/>
+                    <pic:cNvPicPr/>
+                  </pic:nvPicPr>
+                  <pic:blipFill>
+                    <a:blip r:embed="rId13"/>
+                    <a:stretch>
+                      <a:fillRect/>
+                    </a:stretch>
+                  </pic:blipFill>
+                  <pic:spPr>
+                    <a:xfrm>
+                      <a:off x="0" y="0"/>
+                      <a:ext cx="5731510" cy="3401695"/>
+                    </a:xfrm>
+                    <a:prstGeom prst="rect">
+                      <a:avLst/>
+                    </a:prstGeom>
+                  </pic:spPr>
+                </pic:pic>
+              </a:graphicData>
+            </a:graphic>
+          </wp:inline>
+        </w:drawing>
+      </w:r>
+    </w:p>
+    <w:p>
+      <w:pPr>
+        <w:tabs>
+          <w:tab w:val="left" w:pos="3735"/>
+        </w:tabs>
+        <w:rPr>
+          <w:lang w:val="en-GB"/>
+        </w:rPr>
+      </w:pPr>
+    </w:p>
+    <w:p>
+      <w:pPr>
+        <w:tabs>
+          <w:tab w:val="left" w:pos="3735"/>
+        </w:tabs>
+        <w:rPr>
+          <w:lang w:val="en-GB"/>
+        </w:rPr>
+      </w:pPr>
+      <w:r>
+        <w:rPr>
+          <w:lang w:val="en-GB"/>
+        </w:rPr>
+        <w:t xml:space="preserve">After introduction of colour and shapes, I give two simple exercises. I make Q4 and Q5 in order to differentiate </w:t>
+      </w:r>
+      <w:r>
+        <w:rPr>
+          <w:lang w:val="en-GB"/>
+        </w:rPr>
+        <w:t>`colour` and `fill` argument in ggplot. I use `</w:t>
+      </w:r>
+      <w:proofErr w:type="spellStart"/>
+      <w:r>
+        <w:rPr>
+          <w:lang w:val="en-GB"/>
+        </w:rPr>
+        <w:t>mtcars</w:t>
+      </w:r>
+      <w:proofErr w:type="spellEnd"/>
+      <w:r>
+        <w:rPr>
+          <w:lang w:val="en-GB"/>
+        </w:rPr>
+        <w:t>` in Q4 while using `</w:t>
+      </w:r>
+      <w:proofErr w:type="spellStart"/>
+      <w:r>
+        <w:rPr>
+          <w:lang w:val="en-GB"/>
+        </w:rPr>
+        <w:t>txhousing</w:t>
+      </w:r>
+      <w:proofErr w:type="spellEnd"/>
+      <w:r>
+        <w:rPr>
+          <w:lang w:val="en-GB"/>
+        </w:rPr>
+        <w:t xml:space="preserve">` in Q5. I introduce bar chart in Q5. There are too many plot types, thus, I must choose some most frequently used types. Based on my personal experience, </w:t>
+      </w:r>
+      <w:r>
+        <w:rPr>
+          <w:lang w:val="en-GB"/>
+        </w:rPr>
+        <w:t>`</w:t>
+      </w:r>
+      <w:proofErr w:type="spellStart"/>
+      <w:r>
+        <w:rPr>
+          <w:lang w:val="en-GB"/>
+        </w:rPr>
+        <w:t>geom_</w:t>
+      </w:r>
+      <w:proofErr w:type="gramStart"/>
+      <w:r>
+        <w:rPr>
+          <w:lang w:val="en-GB"/>
+        </w:rPr>
+        <w:t>point</w:t>
+      </w:r>
+      <w:proofErr w:type="spellEnd"/>
+      <w:r>
+        <w:rPr>
+          <w:lang w:val="en-GB"/>
+        </w:rPr>
+        <w:t>(</w:t>
+      </w:r>
+      <w:proofErr w:type="gramEnd"/>
+      <w:r>
+        <w:rPr>
+          <w:lang w:val="en-GB"/>
+        </w:rPr>
+        <w:t>)`, `</w:t>
+      </w:r>
+      <w:proofErr w:type="spellStart"/>
+      <w:r>
+        <w:rPr>
+          <w:lang w:val="en-GB"/>
+        </w:rPr>
+        <w:t>geom_line</w:t>
+      </w:r>
+      <w:proofErr w:type="spellEnd"/>
+      <w:r>
+        <w:rPr>
+          <w:lang w:val="en-GB"/>
+        </w:rPr>
+        <w:t>()` and `</w:t>
+      </w:r>
+      <w:proofErr w:type="spellStart"/>
+      <w:r>
+        <w:rPr>
+          <w:lang w:val="en-GB"/>
+        </w:rPr>
+        <w:t>geom_bar</w:t>
+      </w:r>
+      <w:proofErr w:type="spellEnd"/>
+      <w:r>
+        <w:rPr>
+          <w:lang w:val="en-GB"/>
+        </w:rPr>
+        <w:t xml:space="preserve">()` are top-3 commonly used geom in ggplot. Q4 and Q5 tells learners that `colour` should be used in scatterplot while `fill` should be used in bar plot. If `colour` is used in Q5, the pop-up window will tell him/her `fill` should be used here. </w:t>
+      </w:r>
+    </w:p>
+    <w:p>
+      <w:pPr>
+        <w:tabs>
+          <w:tab w:val="left" w:pos="3735"/>
+        </w:tabs>
+        <w:rPr>
+          <w:rFonts w:hint="eastAsia"/>
+          <w:lang w:val="en-GB"/>
+        </w:rPr>
+      </w:pPr>
+      <w:r>
+        <w:rPr>
+          <w:noProof/>
+        </w:rPr>
+        <w:lastRenderedPageBreak/>
+        <w:drawing>
+          <wp:inline distT="0" distB="0" distL="0" distR="0" wp14:anchorId="175D5CE0" wp14:editId="6BA0FDBC">
+            <wp:extent cx="4667250" cy="1373390"/>
+            <wp:effectExtent l="0" t="0" r="0" b="0"/>
+            <wp:docPr id="9" name="Picture 9"/>
+            <wp:cNvGraphicFramePr>
+              <a:graphicFrameLocks xmlns:a="http://schemas.openxmlformats.org/drawingml/2006/main" noChangeAspect="1"/>
+            </wp:cNvGraphicFramePr>
+            <a:graphic xmlns:a="http://schemas.openxmlformats.org/drawingml/2006/main">
+              <a:graphicData uri="http://schemas.openxmlformats.org/drawingml/2006/picture">
+                <pic:pic xmlns:pic="http://schemas.openxmlformats.org/drawingml/2006/picture">
+                  <pic:nvPicPr>
+                    <pic:cNvPr id="1" name=""/>
+                    <pic:cNvPicPr/>
+                  </pic:nvPicPr>
+                  <pic:blipFill>
+                    <a:blip r:embed="rId14"/>
+                    <a:stretch>
+                      <a:fillRect/>
+                    </a:stretch>
+                  </pic:blipFill>
+                  <pic:spPr>
+                    <a:xfrm>
+                      <a:off x="0" y="0"/>
+                      <a:ext cx="4672020" cy="1374794"/>
+                    </a:xfrm>
+                    <a:prstGeom prst="rect">
+                      <a:avLst/>
+                    </a:prstGeom>
+                  </pic:spPr>
+                </pic:pic>
+              </a:graphicData>
+            </a:graphic>
+          </wp:inline>
+        </w:drawing>
+      </w:r>
+    </w:p>
+    <w:p>
+      <w:pPr>
+        <w:tabs>
+          <w:tab w:val="left" w:pos="3735"/>
+        </w:tabs>
+        <w:rPr>
+          <w:lang w:val="en-GB"/>
+        </w:rPr>
+      </w:pPr>
     </w:p>
     <w:p>
       <w:pPr>
@@ -1832,6 +2488,297 @@
           <w:lang w:val="en-GB"/>
         </w:rPr>
       </w:pPr>
+    </w:p>
+    <w:p>
+      <w:pPr>
+        <w:rPr>
+          <w:lang w:val="en-GB"/>
+        </w:rPr>
+      </w:pPr>
+      <w:r>
+        <w:rPr>
+          <w:lang w:val="en-GB"/>
+        </w:rPr>
+        <w:t>In fifth section, I introduce</w:t>
+      </w:r>
+      <w:r>
+        <w:rPr>
+          <w:lang w:val="en-GB"/>
+        </w:rPr>
+        <w:t xml:space="preserve"> how to make labels in graphs. In previous section, I introduce how to make basic plots; and when a raw plot is done, plot makers should label the plot, including x- and y-axis names and units, plot title, the data source</w:t>
+      </w:r>
+      <w:r>
+        <w:rPr>
+          <w:lang w:val="en-GB"/>
+        </w:rPr>
+        <w:t xml:space="preserve"> (</w:t>
+      </w:r>
+      <w:r>
+        <w:rPr>
+          <w:lang w:val="en-GB"/>
+        </w:rPr>
+        <w:t>if applicable</w:t>
+      </w:r>
+      <w:r>
+        <w:rPr>
+          <w:lang w:val="en-GB"/>
+        </w:rPr>
+        <w:t>), and legend title (if applicable). Without proper labels, plot</w:t>
+      </w:r>
+      <w:r>
+        <w:rPr>
+          <w:lang w:val="en-GB"/>
+        </w:rPr>
+        <w:t xml:space="preserve"> itself will be less readable and understandable. For example, length can be measured in many different units, such as meter, inch, </w:t>
+      </w:r>
+      <w:proofErr w:type="spellStart"/>
+      <w:r>
+        <w:rPr>
+          <w:lang w:val="en-GB"/>
+        </w:rPr>
+        <w:t>kilometer</w:t>
+      </w:r>
+      <w:proofErr w:type="spellEnd"/>
+      <w:r>
+        <w:rPr>
+          <w:lang w:val="en-GB"/>
+        </w:rPr>
+        <w:t>, etc.. And in previous section, in `</w:t>
+      </w:r>
+      <w:proofErr w:type="spellStart"/>
+      <w:r>
+        <w:rPr>
+          <w:lang w:val="en-GB"/>
+        </w:rPr>
+        <w:t>mtcars</w:t>
+      </w:r>
+      <w:proofErr w:type="spellEnd"/>
+      <w:r>
+        <w:rPr>
+          <w:lang w:val="en-GB"/>
+        </w:rPr>
+        <w:t>`, **</w:t>
+      </w:r>
+      <w:proofErr w:type="spellStart"/>
+      <w:r>
+        <w:rPr>
+          <w:lang w:val="en-GB"/>
+        </w:rPr>
+        <w:t>cyl</w:t>
+      </w:r>
+      <w:proofErr w:type="spellEnd"/>
+      <w:r>
+        <w:rPr>
+          <w:lang w:val="en-GB"/>
+        </w:rPr>
+        <w:t>** and **hp** are x- and y-axis, respectively. They are meaningless for readers because they have little knowledge about the data set. We must use the full name of the variables with their units to represent coordinates. So, I make one question in this section (code shown below). There is only one question because I think labelling is easy.</w:t>
+      </w:r>
+    </w:p>
+    <w:p>
+      <w:pPr>
+        <w:rPr>
+          <w:lang w:val="en-GB"/>
+        </w:rPr>
+      </w:pPr>
+    </w:p>
+    <w:p>
+      <w:pPr>
+        <w:rPr>
+          <w:lang w:val="en-GB"/>
+        </w:rPr>
+      </w:pPr>
+      <w:r>
+        <w:rPr>
+          <w:lang w:val="en-GB"/>
+        </w:rPr>
+        <w:t>```</w:t>
+      </w:r>
+    </w:p>
+    <w:p>
+      <w:pPr>
+        <w:rPr>
+          <w:lang w:val="en-GB"/>
+        </w:rPr>
+      </w:pPr>
+      <w:proofErr w:type="gramStart"/>
+      <w:r>
+        <w:rPr>
+          <w:lang w:val="en-GB"/>
+        </w:rPr>
+        <w:t>ggplot(</w:t>
+      </w:r>
+      <w:proofErr w:type="spellStart"/>
+      <w:proofErr w:type="gramEnd"/>
+      <w:r>
+        <w:rPr>
+          <w:lang w:val="en-GB"/>
+        </w:rPr>
+        <w:t>mtcars</w:t>
+      </w:r>
+      <w:proofErr w:type="spellEnd"/>
+      <w:r>
+        <w:rPr>
+          <w:lang w:val="en-GB"/>
+        </w:rPr>
+        <w:t xml:space="preserve">, </w:t>
+      </w:r>
+      <w:proofErr w:type="spellStart"/>
+      <w:r>
+        <w:rPr>
+          <w:lang w:val="en-GB"/>
+        </w:rPr>
+        <w:t>aes</w:t>
+      </w:r>
+      <w:proofErr w:type="spellEnd"/>
+      <w:r>
+        <w:rPr>
+          <w:lang w:val="en-GB"/>
+        </w:rPr>
+        <w:t xml:space="preserve">(x = </w:t>
+      </w:r>
+      <w:proofErr w:type="spellStart"/>
+      <w:r>
+        <w:rPr>
+          <w:lang w:val="en-GB"/>
+        </w:rPr>
+        <w:t>cyl</w:t>
+      </w:r>
+      <w:proofErr w:type="spellEnd"/>
+      <w:r>
+        <w:rPr>
+          <w:lang w:val="en-GB"/>
+        </w:rPr>
+        <w:t>, y = hp)) +</w:t>
+      </w:r>
+    </w:p>
+    <w:p>
+      <w:pPr>
+        <w:rPr>
+          <w:lang w:val="en-GB"/>
+        </w:rPr>
+      </w:pPr>
+      <w:r>
+        <w:rPr>
+          <w:lang w:val="en-GB"/>
+        </w:rPr>
+        <w:t xml:space="preserve">  </w:t>
+      </w:r>
+      <w:proofErr w:type="spellStart"/>
+      <w:r>
+        <w:rPr>
+          <w:lang w:val="en-GB"/>
+        </w:rPr>
+        <w:t>geom_</w:t>
+      </w:r>
+      <w:proofErr w:type="gramStart"/>
+      <w:r>
+        <w:rPr>
+          <w:lang w:val="en-GB"/>
+        </w:rPr>
+        <w:t>point</w:t>
+      </w:r>
+      <w:proofErr w:type="spellEnd"/>
+      <w:r>
+        <w:rPr>
+          <w:lang w:val="en-GB"/>
+        </w:rPr>
+        <w:t>(</w:t>
+      </w:r>
+      <w:proofErr w:type="gramEnd"/>
+      <w:r>
+        <w:rPr>
+          <w:lang w:val="en-GB"/>
+        </w:rPr>
+        <w:t>) +</w:t>
+      </w:r>
+    </w:p>
+    <w:p>
+      <w:pPr>
+        <w:rPr>
+          <w:lang w:val="en-GB"/>
+        </w:rPr>
+      </w:pPr>
+      <w:r>
+        <w:rPr>
+          <w:lang w:val="en-GB"/>
+        </w:rPr>
+        <w:t xml:space="preserve">  __</w:t>
+      </w:r>
+      <w:proofErr w:type="gramStart"/>
+      <w:r>
+        <w:rPr>
+          <w:lang w:val="en-GB"/>
+        </w:rPr>
+        <w:t>_(</w:t>
+      </w:r>
+      <w:proofErr w:type="gramEnd"/>
+      <w:r>
+        <w:rPr>
+          <w:lang w:val="en-GB"/>
+        </w:rPr>
+        <w:t>___ = "Relationship between Gross horsepower and Number of Cylinders for 32 automobiles in 1974",</w:t>
+      </w:r>
+    </w:p>
+    <w:p>
+      <w:pPr>
+        <w:rPr>
+          <w:lang w:val="en-GB"/>
+        </w:rPr>
+      </w:pPr>
+      <w:r>
+        <w:rPr>
+          <w:lang w:val="en-GB"/>
+        </w:rPr>
+        <w:t xml:space="preserve">       ___ = "Number of Cylinders",</w:t>
+      </w:r>
+    </w:p>
+    <w:p>
+      <w:pPr>
+        <w:rPr>
+          <w:lang w:val="en-GB"/>
+        </w:rPr>
+      </w:pPr>
+      <w:r>
+        <w:rPr>
+          <w:lang w:val="en-GB"/>
+        </w:rPr>
+        <w:t xml:space="preserve">       ___ = "Gross horsepower")</w:t>
+      </w:r>
+    </w:p>
+    <w:p>
+      <w:pPr>
+        <w:rPr>
+          <w:lang w:val="en-GB"/>
+        </w:rPr>
+      </w:pPr>
+    </w:p>
+    <w:p>
+      <w:pPr>
+        <w:rPr>
+          <w:lang w:val="en-GB"/>
+        </w:rPr>
+      </w:pPr>
+      <w:r>
+        <w:rPr>
+          <w:lang w:val="en-GB"/>
+        </w:rPr>
+        <w:lastRenderedPageBreak/>
+        <w:t>```</w:t>
+      </w:r>
+    </w:p>
+    <w:p>
+      <w:pPr>
+        <w:rPr>
+          <w:lang w:val="en-GB"/>
+        </w:rPr>
+      </w:pPr>
+    </w:p>
+    <w:p>
+      <w:pPr>
+        <w:rPr>
+          <w:lang w:val="en-GB"/>
+        </w:rPr>
+      </w:pPr>
       <w:r>
         <w:rPr>
           <w:lang w:val="en-GB"/>
@@ -1864,6 +2811,251 @@
           <w:lang w:val="en-GB"/>
         </w:rPr>
       </w:pPr>
+      <w:r>
+        <w:rPr>
+          <w:lang w:val="en-GB"/>
+        </w:rPr>
+        <w:t xml:space="preserve">The final section is harder than previous sections – I introduce Polygon. I struggle for a while because I am not sure whether I should introduce Polygon to new learners. </w:t>
+      </w:r>
+      <w:r>
+        <w:rPr>
+          <w:lang w:val="en-GB"/>
+        </w:rPr>
+        <w:t xml:space="preserve">When I learned Polygon, I thought it was difficult. But Polygon is a simple way to draw maps, and mapping is </w:t>
+      </w:r>
+      <w:r>
+        <w:rPr>
+          <w:lang w:val="en-GB"/>
+        </w:rPr>
+        <w:t xml:space="preserve">an important part in data visualisation </w:t>
+      </w:r>
+      <w:r>
+        <w:rPr>
+          <w:lang w:val="en-GB"/>
+        </w:rPr>
+        <w:t xml:space="preserve">– John Snow’s cholera map is well-known in data visualisation history. And personally, I like </w:t>
+      </w:r>
+      <w:r>
+        <w:rPr>
+          <w:lang w:val="en-GB"/>
+        </w:rPr>
+        <w:t>mapping in data visualisation.</w:t>
+      </w:r>
+    </w:p>
+    <w:p>
+      <w:pPr>
+        <w:rPr>
+          <w:lang w:val="en-GB"/>
+        </w:rPr>
+      </w:pPr>
+      <w:r>
+        <w:rPr>
+          <w:noProof/>
+        </w:rPr>
+        <w:drawing>
+          <wp:inline distT="0" distB="0" distL="0" distR="0" wp14:anchorId="2A244FCA" wp14:editId="19234BE3">
+            <wp:extent cx="5731510" cy="5376545"/>
+            <wp:effectExtent l="0" t="0" r="2540" b="0"/>
+            <wp:docPr id="10" name="Picture 10"/>
+            <wp:cNvGraphicFramePr>
+              <a:graphicFrameLocks xmlns:a="http://schemas.openxmlformats.org/drawingml/2006/main" noChangeAspect="1"/>
+            </wp:cNvGraphicFramePr>
+            <a:graphic xmlns:a="http://schemas.openxmlformats.org/drawingml/2006/main">
+              <a:graphicData uri="http://schemas.openxmlformats.org/drawingml/2006/picture">
+                <pic:pic xmlns:pic="http://schemas.openxmlformats.org/drawingml/2006/picture">
+                  <pic:nvPicPr>
+                    <pic:cNvPr id="0" name="Picture 1"/>
+                    <pic:cNvPicPr>
+                      <a:picLocks noChangeAspect="1" noChangeArrowheads="1"/>
+                    </pic:cNvPicPr>
+                  </pic:nvPicPr>
+                  <pic:blipFill>
+                    <a:blip r:embed="rId15" cstate="print">
+                      <a:extLst>
+                        <a:ext uri="{28A0092B-C50C-407E-A947-70E740481C1C}">
+                          <a14:useLocalDpi xmlns:a14="http://schemas.microsoft.com/office/drawing/2010/main" val="0"/>
+                        </a:ext>
+                      </a:extLst>
+                    </a:blip>
+                    <a:srcRect/>
+                    <a:stretch>
+                      <a:fillRect/>
+                    </a:stretch>
+                  </pic:blipFill>
+                  <pic:spPr bwMode="auto">
+                    <a:xfrm>
+                      <a:off x="0" y="0"/>
+                      <a:ext cx="5731510" cy="5376545"/>
+                    </a:xfrm>
+                    <a:prstGeom prst="rect">
+                      <a:avLst/>
+                    </a:prstGeom>
+                    <a:noFill/>
+                    <a:ln>
+                      <a:noFill/>
+                    </a:ln>
+                  </pic:spPr>
+                </pic:pic>
+              </a:graphicData>
+            </a:graphic>
+          </wp:inline>
+        </w:drawing>
+      </w:r>
+    </w:p>
+    <w:p>
+      <w:pPr>
+        <w:rPr>
+          <w:lang w:val="en-GB"/>
+        </w:rPr>
+      </w:pPr>
+    </w:p>
+    <w:p>
+      <w:pPr>
+        <w:rPr>
+          <w:lang w:val="en-GB"/>
+        </w:rPr>
+      </w:pPr>
+      <w:r>
+        <w:rPr>
+          <w:lang w:val="en-GB"/>
+        </w:rPr>
+        <w:lastRenderedPageBreak/>
+        <w:t>In</w:t>
+      </w:r>
+      <w:r>
+        <w:rPr>
+          <w:lang w:val="en-GB"/>
+        </w:rPr>
+        <w:t xml:space="preserve"> </w:t>
+      </w:r>
+    </w:p>
+    <w:p>
+      <w:pPr>
+        <w:rPr>
+          <w:lang w:val="en-GB"/>
+        </w:rPr>
+      </w:pPr>
+    </w:p>
+    <w:p>
+      <w:pPr>
+        <w:rPr>
+          <w:lang w:val="en-GB"/>
+        </w:rPr>
+      </w:pPr>
+      <w:r>
+        <w:rPr>
+          <w:lang w:val="en-GB"/>
+        </w:rPr>
+        <w:t>### Happen coincidence</w:t>
+      </w:r>
+    </w:p>
+    <w:p>
+      <w:pPr>
+        <w:rPr>
+          <w:lang w:val="en-GB"/>
+        </w:rPr>
+      </w:pPr>
+    </w:p>
+    <w:p>
+      <w:pPr>
+        <w:rPr>
+          <w:lang w:val="en-GB"/>
+        </w:rPr>
+      </w:pPr>
+      <w:r>
+        <w:rPr>
+          <w:noProof/>
+        </w:rPr>
+        <w:drawing>
+          <wp:inline distT="0" distB="0" distL="0" distR="0" wp14:anchorId="69D0819C" wp14:editId="729590C0">
+            <wp:extent cx="5731510" cy="3281045"/>
+            <wp:effectExtent l="0" t="0" r="2540" b="0"/>
+            <wp:docPr id="7" name="Picture 7"/>
+            <wp:cNvGraphicFramePr>
+              <a:graphicFrameLocks xmlns:a="http://schemas.openxmlformats.org/drawingml/2006/main" noChangeAspect="1"/>
+            </wp:cNvGraphicFramePr>
+            <a:graphic xmlns:a="http://schemas.openxmlformats.org/drawingml/2006/main">
+              <a:graphicData uri="http://schemas.openxmlformats.org/drawingml/2006/picture">
+                <pic:pic xmlns:pic="http://schemas.openxmlformats.org/drawingml/2006/picture">
+                  <pic:nvPicPr>
+                    <pic:cNvPr id="1" name=""/>
+                    <pic:cNvPicPr/>
+                  </pic:nvPicPr>
+                  <pic:blipFill>
+                    <a:blip r:embed="rId16"/>
+                    <a:stretch>
+                      <a:fillRect/>
+                    </a:stretch>
+                  </pic:blipFill>
+                  <pic:spPr>
+                    <a:xfrm>
+                      <a:off x="0" y="0"/>
+                      <a:ext cx="5731510" cy="3281045"/>
+                    </a:xfrm>
+                    <a:prstGeom prst="rect">
+                      <a:avLst/>
+                    </a:prstGeom>
+                  </pic:spPr>
+                </pic:pic>
+              </a:graphicData>
+            </a:graphic>
+          </wp:inline>
+        </w:drawing>
+      </w:r>
+    </w:p>
+    <w:p>
+      <w:pPr>
+        <w:rPr>
+          <w:lang w:val="en-GB"/>
+        </w:rPr>
+      </w:pPr>
+    </w:p>
+    <w:p>
+      <w:pPr>
+        <w:rPr>
+          <w:lang w:val="en-GB"/>
+        </w:rPr>
+      </w:pPr>
+      <w:r>
+        <w:rPr>
+          <w:noProof/>
+        </w:rPr>
+        <w:drawing>
+          <wp:inline distT="0" distB="0" distL="0" distR="0" wp14:anchorId="3984416F" wp14:editId="5B97DF48">
+            <wp:extent cx="5731510" cy="3092450"/>
+            <wp:effectExtent l="0" t="0" r="2540" b="0"/>
+            <wp:docPr id="8" name="Picture 8"/>
+            <wp:cNvGraphicFramePr>
+              <a:graphicFrameLocks xmlns:a="http://schemas.openxmlformats.org/drawingml/2006/main" noChangeAspect="1"/>
+            </wp:cNvGraphicFramePr>
+            <a:graphic xmlns:a="http://schemas.openxmlformats.org/drawingml/2006/main">
+              <a:graphicData uri="http://schemas.openxmlformats.org/drawingml/2006/picture">
+                <pic:pic xmlns:pic="http://schemas.openxmlformats.org/drawingml/2006/picture">
+                  <pic:nvPicPr>
+                    <pic:cNvPr id="1" name=""/>
+                    <pic:cNvPicPr/>
+                  </pic:nvPicPr>
+                  <pic:blipFill>
+                    <a:blip r:embed="rId17"/>
+                    <a:stretch>
+                      <a:fillRect/>
+                    </a:stretch>
+                  </pic:blipFill>
+                  <pic:spPr>
+                    <a:xfrm>
+                      <a:off x="0" y="0"/>
+                      <a:ext cx="5731510" cy="3092450"/>
+                    </a:xfrm>
+                    <a:prstGeom prst="rect">
+                      <a:avLst/>
+                    </a:prstGeom>
+                  </pic:spPr>
+                </pic:pic>
+              </a:graphicData>
+            </a:graphic>
+          </wp:inline>
+        </w:drawing>
+      </w:r>
     </w:p>
     <w:p>
       <w:pPr>
@@ -1888,6 +3080,7 @@
         <w:rPr>
           <w:lang w:val="en-GB"/>
         </w:rPr>
+        <w:lastRenderedPageBreak/>
         <w:t>## Text display issue</w:t>
       </w:r>
     </w:p>
@@ -1952,7 +3145,7 @@
                     </pic:cNvPicPr>
                   </pic:nvPicPr>
                   <pic:blipFill>
-                    <a:blip r:embed="rId13">
+                    <a:blip r:embed="rId18">
                       <a:extLst>
                         <a:ext uri="{28A0092B-C50C-407E-A947-70E740481C1C}">
                           <a14:useLocalDpi xmlns:a14="http://schemas.microsoft.com/office/drawing/2010/main" val="0"/>
@@ -2020,7 +3213,7 @@
                     </pic:cNvPicPr>
                   </pic:nvPicPr>
                   <pic:blipFill>
-                    <a:blip r:embed="rId14" cstate="print">
+                    <a:blip r:embed="rId19" cstate="print">
                       <a:extLst>
                         <a:ext uri="{28A0092B-C50C-407E-A947-70E740481C1C}">
                           <a14:useLocalDpi xmlns:a14="http://schemas.microsoft.com/office/drawing/2010/main" val="0"/>
@@ -2075,13 +3268,41 @@
         <w:rPr>
           <w:lang w:val="en-GB"/>
         </w:rPr>
-        <w:t>, but it did not work. Thanks for Mitch’s advice, I used `includeMd`</w:t>
-      </w:r>
-      <w:r>
-        <w:rPr>
-          <w:lang w:val="en-GB"/>
-        </w:rPr>
-        <w:t xml:space="preserve"> and `includeHTML`</w:t>
+        <w:t>, but it did not work. Thanks for Mitch’s advice, I used `</w:t>
+      </w:r>
+      <w:proofErr w:type="spellStart"/>
+      <w:r>
+        <w:rPr>
+          <w:lang w:val="en-GB"/>
+        </w:rPr>
+        <w:t>includeMd</w:t>
+      </w:r>
+      <w:proofErr w:type="spellEnd"/>
+      <w:r>
+        <w:rPr>
+          <w:lang w:val="en-GB"/>
+        </w:rPr>
+        <w:t>`</w:t>
+      </w:r>
+      <w:r>
+        <w:rPr>
+          <w:lang w:val="en-GB"/>
+        </w:rPr>
+        <w:t xml:space="preserve"> and `</w:t>
+      </w:r>
+      <w:proofErr w:type="spellStart"/>
+      <w:r>
+        <w:rPr>
+          <w:lang w:val="en-GB"/>
+        </w:rPr>
+        <w:t>includeHTML</w:t>
+      </w:r>
+      <w:proofErr w:type="spellEnd"/>
+      <w:r>
+        <w:rPr>
+          <w:lang w:val="en-GB"/>
+        </w:rPr>
+        <w:t>`</w:t>
       </w:r>
       <w:r>
         <w:rPr>
@@ -2129,7 +3350,21 @@
         <w:rPr>
           <w:lang w:val="en-GB"/>
         </w:rPr>
-        <w:t>. I must create ui and sever to show those screenshots or plots. So, my workload increases and later if there are too much plots</w:t>
+        <w:t xml:space="preserve">. I must create </w:t>
+      </w:r>
+      <w:proofErr w:type="spellStart"/>
+      <w:r>
+        <w:rPr>
+          <w:lang w:val="en-GB"/>
+        </w:rPr>
+        <w:t>ui</w:t>
+      </w:r>
+      <w:proofErr w:type="spellEnd"/>
+      <w:r>
+        <w:rPr>
+          <w:lang w:val="en-GB"/>
+        </w:rPr>
+        <w:t xml:space="preserve"> and sever to show those screenshots or plots. So, my workload increases and later if there are too much plots</w:t>
       </w:r>
       <w:r>
         <w:rPr>
@@ -2141,13 +3376,41 @@
         <w:rPr>
           <w:lang w:val="en-GB"/>
         </w:rPr>
-        <w:t>. But if I use Md file or HTML file (generated by Rmd file), I can easily make the layout and draw plots</w:t>
-      </w:r>
-      <w:r>
-        <w:rPr>
-          <w:lang w:val="en-GB"/>
-        </w:rPr>
-        <w:t>. In addition, because HTML files are prerendered, reading HTML files is faster than generating plots in the shiny app. Also, `includeHTML` is just one line of code, it saves spaces and shortens the length of the shiny app.</w:t>
+        <w:t xml:space="preserve">. But if I use Md file or HTML file (generated by </w:t>
+      </w:r>
+      <w:proofErr w:type="spellStart"/>
+      <w:r>
+        <w:rPr>
+          <w:lang w:val="en-GB"/>
+        </w:rPr>
+        <w:t>Rmd</w:t>
+      </w:r>
+      <w:proofErr w:type="spellEnd"/>
+      <w:r>
+        <w:rPr>
+          <w:lang w:val="en-GB"/>
+        </w:rPr>
+        <w:t xml:space="preserve"> file), I can easily make the layout and draw plots</w:t>
+      </w:r>
+      <w:r>
+        <w:rPr>
+          <w:lang w:val="en-GB"/>
+        </w:rPr>
+        <w:t>. In addition, because HTML files are prerendered, reading HTML files is faster than generating plots in the shiny app. Also, `</w:t>
+      </w:r>
+      <w:proofErr w:type="spellStart"/>
+      <w:r>
+        <w:rPr>
+          <w:lang w:val="en-GB"/>
+        </w:rPr>
+        <w:t>includeHTML</w:t>
+      </w:r>
+      <w:proofErr w:type="spellEnd"/>
+      <w:r>
+        <w:rPr>
+          <w:lang w:val="en-GB"/>
+        </w:rPr>
+        <w:t>` is just one line of code, it saves spaces and shortens the length of the shiny app.</w:t>
       </w:r>
     </w:p>
     <w:p>
@@ -2194,13 +3457,27 @@
         <w:rPr>
           <w:lang w:val="en-GB"/>
         </w:rPr>
-        <w:t>## Comparison to the solutions</w:t>
-      </w:r>
-      <w:r>
-        <w:rPr>
-          <w:lang w:val="en-GB"/>
-        </w:rPr>
-        <w:t>{#</w:t>
+        <w:t xml:space="preserve">## Comparison to the </w:t>
+      </w:r>
+      <w:proofErr w:type="gramStart"/>
+      <w:r>
+        <w:rPr>
+          <w:lang w:val="en-GB"/>
+        </w:rPr>
+        <w:t>solutions</w:t>
+      </w:r>
+      <w:r>
+        <w:rPr>
+          <w:lang w:val="en-GB"/>
+        </w:rPr>
+        <w:t>{</w:t>
+      </w:r>
+      <w:proofErr w:type="gramEnd"/>
+      <w:r>
+        <w:rPr>
+          <w:lang w:val="en-GB"/>
+        </w:rPr>
+        <w:t>#</w:t>
       </w:r>
       <w:r>
         <w:rPr>
@@ -2208,12 +3485,14 @@
         </w:rPr>
         <w:t xml:space="preserve"> </w:t>
       </w:r>
+      <w:proofErr w:type="spellStart"/>
       <w:r>
         <w:rPr>
           <w:lang w:val="en-GB"/>
         </w:rPr>
         <w:t>Comparision</w:t>
       </w:r>
+      <w:proofErr w:type="spellEnd"/>
       <w:r>
         <w:rPr>
           <w:lang w:val="en-GB"/>

</xml_diff>

<commit_message>
Modify Q6-Q8, make them more readable. Writing the report - Q7 and Q8
</commit_message>
<xml_diff>
--- a/word count.docx
+++ b/word count.docx
@@ -21,15 +21,7 @@
         </w:rPr>
       </w:pPr>
       <w:r>
-        <w:t>This report will introduce R package `</w:t>
-      </w:r>
-      <w:proofErr w:type="spellStart"/>
-      <w:r>
-        <w:t>ggplotIntro</w:t>
-      </w:r>
-      <w:proofErr w:type="spellEnd"/>
-      <w:r>
-        <w:t xml:space="preserve">` and how I develop the package. </w:t>
+        <w:t xml:space="preserve">This report will introduce R package `ggplotIntro` and how I develop the package. </w:t>
       </w:r>
       <w:r>
         <w:rPr>
@@ -65,11 +57,7 @@
         <w:t xml:space="preserve">, but “… </w:t>
       </w:r>
       <w:r>
-        <w:t xml:space="preserve">ggplot2 graphics were generally perceived by students to be slightly </w:t>
-      </w:r>
-      <w:proofErr w:type="gramStart"/>
-      <w:r>
-        <w:t>more clear</w:t>
+        <w:t>ggplot2 graphics were generally perceived by students to be slightly more clear</w:t>
       </w:r>
       <w:r>
         <w:rPr>
@@ -77,7 +65,6 @@
         </w:rPr>
         <w:t>er</w:t>
       </w:r>
-      <w:proofErr w:type="gramEnd"/>
       <w:r>
         <w:t xml:space="preserve"> overall with respect to presentation of a scientific relationship</w:t>
       </w:r>
@@ -106,21 +93,8 @@
         <w:t xml:space="preserve"> is so representative because it shows how R can draw plots and it always the first package when a person starts learning R. If a new learner knows how to use `ggplot2` package, the person can do basic data plotting and analysis. </w:t>
       </w:r>
       <w:r>
-        <w:t>`</w:t>
-      </w:r>
-      <w:proofErr w:type="spellStart"/>
-      <w:r>
-        <w:t>ggplotIntro</w:t>
-      </w:r>
-      <w:proofErr w:type="spellEnd"/>
-      <w:r>
-        <w:t>` Package is mainly used for new `</w:t>
-      </w:r>
-      <w:proofErr w:type="spellStart"/>
-      <w:r>
-        <w:t>ggplot</w:t>
-      </w:r>
-      <w:proofErr w:type="spellEnd"/>
+        <w:t>`ggplotIntro` Package is mainly used for new `ggplot</w:t>
+      </w:r>
       <w:r>
         <w:rPr>
           <w:lang w:val="en-GB"/>
@@ -166,14 +140,12 @@
         </w:rPr>
         <w:t>*</w:t>
       </w:r>
-      <w:proofErr w:type="spellStart"/>
       <w:r>
         <w:rPr>
           <w:lang w:val="en-GB"/>
         </w:rPr>
         <w:t>stackoverflow</w:t>
       </w:r>
-      <w:proofErr w:type="spellEnd"/>
       <w:r>
         <w:rPr>
           <w:lang w:val="en-GB"/>
@@ -410,21 +382,7 @@
         <w:rPr>
           <w:lang w:val="en-GB"/>
         </w:rPr>
-        <w:t>In my thought, the `</w:t>
-      </w:r>
-      <w:proofErr w:type="spellStart"/>
-      <w:r>
-        <w:rPr>
-          <w:lang w:val="en-GB"/>
-        </w:rPr>
-        <w:t>ggplotIntro</w:t>
-      </w:r>
-      <w:proofErr w:type="spellEnd"/>
-      <w:r>
-        <w:rPr>
-          <w:lang w:val="en-GB"/>
-        </w:rPr>
-        <w:t xml:space="preserve">` should be interesting. So, I studied how to make learning progress interesting. </w:t>
+        <w:t xml:space="preserve">In my thought, the `ggplotIntro` should be interesting. So, I studied how to make learning progress interesting. </w:t>
       </w:r>
       <w:r>
         <w:rPr>
@@ -542,46 +500,16 @@
         <w:rPr>
           <w:lang w:val="en-GB"/>
         </w:rPr>
-        <w:t>At first, my plan was to build a package like `</w:t>
-      </w:r>
-      <w:proofErr w:type="spellStart"/>
-      <w:r>
-        <w:rPr>
-          <w:lang w:val="en-GB"/>
-        </w:rPr>
-        <w:t>learnr</w:t>
-      </w:r>
-      <w:proofErr w:type="spellEnd"/>
-      <w:r>
-        <w:rPr>
-          <w:lang w:val="en-GB"/>
-        </w:rPr>
-        <w:t>` -- use `</w:t>
-      </w:r>
-      <w:proofErr w:type="spellStart"/>
+        <w:t>At first, my plan was to build a package like `learnr` -- use `</w:t>
+      </w:r>
       <w:r>
         <w:t>shiny_prerendered</w:t>
       </w:r>
-      <w:proofErr w:type="spellEnd"/>
-      <w:r>
-        <w:rPr>
-          <w:lang w:val="en-GB"/>
-        </w:rPr>
-        <w:t xml:space="preserve">` </w:t>
-      </w:r>
-      <w:proofErr w:type="spellStart"/>
-      <w:r>
-        <w:rPr>
-          <w:lang w:val="en-GB"/>
-        </w:rPr>
-        <w:t>Rmd</w:t>
-      </w:r>
-      <w:proofErr w:type="spellEnd"/>
-      <w:r>
-        <w:rPr>
-          <w:lang w:val="en-GB"/>
-        </w:rPr>
-        <w:t xml:space="preserve"> file to make exercises. The advantage of this plan is good example and template already existed. I can do my project by following </w:t>
+      <w:r>
+        <w:rPr>
+          <w:lang w:val="en-GB"/>
+        </w:rPr>
+        <w:t xml:space="preserve">` Rmd file to make exercises. The advantage of this plan is good example and template already existed. I can do my project by following </w:t>
       </w:r>
       <w:r>
         <w:rPr>
@@ -760,21 +688,7 @@
         <w:rPr>
           <w:lang w:val="en-GB"/>
         </w:rPr>
-        <w:t xml:space="preserve"> In other words, when people get access to a data set and want to draw plots for analysis, first thing first is understanding the data – such as, dimension, variable types, and missing values of the data. I introduce how to use </w:t>
-      </w:r>
-      <w:proofErr w:type="gramStart"/>
-      <w:r>
-        <w:rPr>
-          <w:lang w:val="en-GB"/>
-        </w:rPr>
-        <w:t>`?`</w:t>
-      </w:r>
-      <w:proofErr w:type="gramEnd"/>
-      <w:r>
-        <w:rPr>
-          <w:lang w:val="en-GB"/>
-        </w:rPr>
-        <w:t xml:space="preserve"> to read documentation of data sets built inside the packages. And</w:t>
+        <w:t xml:space="preserve"> In other words, when people get access to a data set and want to draw plots for analysis, first thing first is understanding the data – such as, dimension, variable types, and missing values of the data. I introduce how to use `?` to read documentation of data sets built inside the packages. And</w:t>
       </w:r>
       <w:r>
         <w:rPr>
@@ -786,21 +700,7 @@
         <w:rPr>
           <w:lang w:val="en-GB"/>
         </w:rPr>
-        <w:t xml:space="preserve"> `</w:t>
-      </w:r>
-      <w:proofErr w:type="gramStart"/>
-      <w:r>
-        <w:rPr>
-          <w:lang w:val="en-GB"/>
-        </w:rPr>
-        <w:t>summary(</w:t>
-      </w:r>
-      <w:proofErr w:type="gramEnd"/>
-      <w:r>
-        <w:rPr>
-          <w:lang w:val="en-GB"/>
-        </w:rPr>
-        <w:t xml:space="preserve">)` </w:t>
+        <w:t xml:space="preserve"> `summary()` </w:t>
       </w:r>
       <w:r>
         <w:rPr>
@@ -812,21 +712,7 @@
         <w:rPr>
           <w:lang w:val="en-GB"/>
         </w:rPr>
-        <w:t xml:space="preserve"> I also take screenshots of `</w:t>
-      </w:r>
-      <w:proofErr w:type="spellStart"/>
-      <w:r>
-        <w:rPr>
-          <w:lang w:val="en-GB"/>
-        </w:rPr>
-        <w:t>mtcars</w:t>
-      </w:r>
-      <w:proofErr w:type="spellEnd"/>
-      <w:r>
-        <w:rPr>
-          <w:lang w:val="en-GB"/>
-        </w:rPr>
-        <w:t>` documentation and summary as examples in first tab.</w:t>
+        <w:t xml:space="preserve"> I also take screenshots of `mtcars` documentation and summary as examples in first tab.</w:t>
       </w:r>
     </w:p>
     <w:p>
@@ -1018,21 +904,7 @@
         <w:rPr>
           <w:lang w:val="en-GB"/>
         </w:rPr>
-        <w:t>I use `</w:t>
-      </w:r>
-      <w:proofErr w:type="spellStart"/>
-      <w:r>
-        <w:rPr>
-          <w:lang w:val="en-GB"/>
-        </w:rPr>
-        <w:t>mtcars</w:t>
-      </w:r>
-      <w:proofErr w:type="spellEnd"/>
-      <w:r>
-        <w:rPr>
-          <w:lang w:val="en-GB"/>
-        </w:rPr>
-        <w:t>` as illustration example because it is a small data set with all numeric variables.</w:t>
+        <w:t>I use `mtcars` as illustration example because it is a small data set with all numeric variables.</w:t>
       </w:r>
       <w:r>
         <w:rPr>
@@ -1163,21 +1035,7 @@
         <w:rPr>
           <w:lang w:val="en-GB"/>
         </w:rPr>
-        <w:t>\@</w:t>
-      </w:r>
-      <w:proofErr w:type="gramStart"/>
-      <w:r>
-        <w:rPr>
-          <w:lang w:val="en-GB"/>
-        </w:rPr>
-        <w:t>ref{</w:t>
-      </w:r>
-      <w:proofErr w:type="gramEnd"/>
-      <w:r>
-        <w:rPr>
-          <w:lang w:val="en-GB"/>
-        </w:rPr>
-        <w:t xml:space="preserve">Comparision} </w:t>
+        <w:t xml:space="preserve">\@ref{Comparision} </w:t>
       </w:r>
       <w:r>
         <w:rPr>
@@ -1723,21 +1581,7 @@
         <w:rPr>
           <w:lang w:val="en-GB"/>
         </w:rPr>
-        <w:t xml:space="preserve"> But `diamonds` has a huge disadvantage – it has `r </w:t>
-      </w:r>
-      <w:proofErr w:type="spellStart"/>
-      <w:r>
-        <w:rPr>
-          <w:lang w:val="en-GB"/>
-        </w:rPr>
-        <w:t>nrow</w:t>
-      </w:r>
-      <w:proofErr w:type="spellEnd"/>
-      <w:r>
-        <w:rPr>
-          <w:lang w:val="en-GB"/>
-        </w:rPr>
-        <w:t xml:space="preserve">(diamonds)` observations. If I use all `diamonds` observations to make plot, it will take </w:t>
+        <w:t xml:space="preserve"> But `diamonds` has a huge disadvantage – it has `r nrow(diamonds)` observations. If I use all `diamonds` observations to make plot, it will take </w:t>
       </w:r>
       <w:r>
         <w:rPr>
@@ -1761,21 +1605,7 @@
         <w:rPr>
           <w:lang w:val="en-GB"/>
         </w:rPr>
-        <w:t>. So, I use `</w:t>
-      </w:r>
-      <w:proofErr w:type="gramStart"/>
-      <w:r>
-        <w:rPr>
-          <w:lang w:val="en-GB"/>
-        </w:rPr>
-        <w:t>head(</w:t>
-      </w:r>
-      <w:proofErr w:type="gramEnd"/>
-      <w:r>
-        <w:rPr>
-          <w:lang w:val="en-GB"/>
-        </w:rPr>
-        <w:t xml:space="preserve">)` to extract first 1000 rows in `diamonds` to </w:t>
+        <w:t xml:space="preserve">. So, I use `head()` to extract first 1000 rows in `diamonds` to </w:t>
       </w:r>
       <w:r>
         <w:rPr>
@@ -1799,21 +1629,7 @@
         <w:rPr>
           <w:lang w:val="en-GB"/>
         </w:rPr>
-        <w:t>I think `</w:t>
-      </w:r>
-      <w:proofErr w:type="gramStart"/>
-      <w:r>
-        <w:rPr>
-          <w:lang w:val="en-GB"/>
-        </w:rPr>
-        <w:t>head(</w:t>
-      </w:r>
-      <w:proofErr w:type="gramEnd"/>
-      <w:r>
-        <w:rPr>
-          <w:lang w:val="en-GB"/>
-        </w:rPr>
-        <w:t>)` is reasonable because the goal of the project is not analysing data but helping new learners understand and get familiar with code.</w:t>
+        <w:t>I think `head()` is reasonable because the goal of the project is not analysing data but helping new learners understand and get familiar with code.</w:t>
       </w:r>
     </w:p>
     <w:p>
@@ -1849,74 +1665,24 @@
           <w:lang w:val="en-GB"/>
         </w:rPr>
       </w:pPr>
-      <w:proofErr w:type="gramStart"/>
-      <w:r>
-        <w:rPr>
-          <w:lang w:val="en-GB"/>
-        </w:rPr>
-        <w:t>ggplot(</w:t>
-      </w:r>
-      <w:proofErr w:type="gramEnd"/>
-      <w:r>
-        <w:rPr>
-          <w:lang w:val="en-GB"/>
-        </w:rPr>
-        <w:t xml:space="preserve">data = head(diamonds,1000), </w:t>
-      </w:r>
-      <w:proofErr w:type="spellStart"/>
-      <w:r>
-        <w:rPr>
-          <w:lang w:val="en-GB"/>
-        </w:rPr>
-        <w:t>aes</w:t>
-      </w:r>
-      <w:proofErr w:type="spellEnd"/>
-      <w:r>
-        <w:rPr>
-          <w:lang w:val="en-GB"/>
-        </w:rPr>
-        <w:t>(x = ___, y = ___)) +</w:t>
-      </w:r>
-    </w:p>
-    <w:p>
-      <w:pPr>
-        <w:rPr>
-          <w:lang w:val="en-GB"/>
-        </w:rPr>
-      </w:pPr>
-      <w:r>
-        <w:rPr>
-          <w:lang w:val="en-GB"/>
-        </w:rPr>
-        <w:t xml:space="preserve">    </w:t>
-      </w:r>
-      <w:proofErr w:type="spellStart"/>
-      <w:r>
-        <w:rPr>
-          <w:lang w:val="en-GB"/>
-        </w:rPr>
-        <w:t>geom_</w:t>
-      </w:r>
-      <w:proofErr w:type="gramStart"/>
-      <w:r>
-        <w:rPr>
-          <w:lang w:val="en-GB"/>
-        </w:rPr>
-        <w:t>point</w:t>
-      </w:r>
-      <w:proofErr w:type="spellEnd"/>
-      <w:r>
-        <w:rPr>
-          <w:lang w:val="en-GB"/>
-        </w:rPr>
-        <w:t>(</w:t>
-      </w:r>
-      <w:proofErr w:type="gramEnd"/>
-      <w:r>
-        <w:rPr>
-          <w:lang w:val="en-GB"/>
-        </w:rPr>
-        <w:t>)</w:t>
+      <w:r>
+        <w:rPr>
+          <w:lang w:val="en-GB"/>
+        </w:rPr>
+        <w:t>ggplot(data = head(diamonds,1000), aes(x = ___, y = ___)) +</w:t>
+      </w:r>
+    </w:p>
+    <w:p>
+      <w:pPr>
+        <w:rPr>
+          <w:lang w:val="en-GB"/>
+        </w:rPr>
+      </w:pPr>
+      <w:r>
+        <w:rPr>
+          <w:lang w:val="en-GB"/>
+        </w:rPr>
+        <w:t xml:space="preserve">    geom_point()</w:t>
       </w:r>
     </w:p>
     <w:p>
@@ -1949,49 +1715,7 @@
         <w:rPr>
           <w:lang w:val="en-GB"/>
         </w:rPr>
-        <w:t>In Q3, I talk a little about the weakness of scatterplots. And after that, I briefly introduce `</w:t>
-      </w:r>
-      <w:proofErr w:type="spellStart"/>
-      <w:r>
-        <w:rPr>
-          <w:lang w:val="en-GB"/>
-        </w:rPr>
-        <w:t>geom_</w:t>
-      </w:r>
-      <w:proofErr w:type="gramStart"/>
-      <w:r>
-        <w:rPr>
-          <w:lang w:val="en-GB"/>
-        </w:rPr>
-        <w:t>jitter</w:t>
-      </w:r>
-      <w:proofErr w:type="spellEnd"/>
-      <w:r>
-        <w:rPr>
-          <w:lang w:val="en-GB"/>
-        </w:rPr>
-        <w:t>(</w:t>
-      </w:r>
-      <w:proofErr w:type="gramEnd"/>
-      <w:r>
-        <w:rPr>
-          <w:lang w:val="en-GB"/>
-        </w:rPr>
-        <w:t>)` and `</w:t>
-      </w:r>
-      <w:proofErr w:type="spellStart"/>
-      <w:r>
-        <w:rPr>
-          <w:lang w:val="en-GB"/>
-        </w:rPr>
-        <w:t>geom_boxplot</w:t>
-      </w:r>
-      <w:proofErr w:type="spellEnd"/>
-      <w:r>
-        <w:rPr>
-          <w:lang w:val="en-GB"/>
-        </w:rPr>
-        <w:t xml:space="preserve">()`. </w:t>
+        <w:t xml:space="preserve">In Q3, I talk a little about the weakness of scatterplots. And after that, I briefly introduce `geom_jitter()` and `geom_boxplot()`. </w:t>
       </w:r>
       <w:r>
         <w:rPr>
@@ -2003,49 +1727,7 @@
         <w:rPr>
           <w:lang w:val="en-GB"/>
         </w:rPr>
-        <w:t>`</w:t>
-      </w:r>
-      <w:proofErr w:type="spellStart"/>
-      <w:r>
-        <w:rPr>
-          <w:lang w:val="en-GB"/>
-        </w:rPr>
-        <w:t>geom_</w:t>
-      </w:r>
-      <w:proofErr w:type="gramStart"/>
-      <w:r>
-        <w:rPr>
-          <w:lang w:val="en-GB"/>
-        </w:rPr>
-        <w:t>jitter</w:t>
-      </w:r>
-      <w:proofErr w:type="spellEnd"/>
-      <w:r>
-        <w:rPr>
-          <w:lang w:val="en-GB"/>
-        </w:rPr>
-        <w:t>(</w:t>
-      </w:r>
-      <w:proofErr w:type="gramEnd"/>
-      <w:r>
-        <w:rPr>
-          <w:lang w:val="en-GB"/>
-        </w:rPr>
-        <w:t>)` and `</w:t>
-      </w:r>
-      <w:proofErr w:type="spellStart"/>
-      <w:r>
-        <w:rPr>
-          <w:lang w:val="en-GB"/>
-        </w:rPr>
-        <w:t>geom_boxplot</w:t>
-      </w:r>
-      <w:proofErr w:type="spellEnd"/>
-      <w:r>
-        <w:rPr>
-          <w:lang w:val="en-GB"/>
-        </w:rPr>
-        <w:t>()`</w:t>
+        <w:t>`geom_jitter()` and `geom_boxplot()`</w:t>
       </w:r>
       <w:r>
         <w:rPr>
@@ -2206,21 +1888,7 @@
         <w:rPr>
           <w:lang w:val="en-GB"/>
         </w:rPr>
-        <w:t>is a big topic, I can only introduce the basis of colour in data visualisation. At the end of introduction part, I use `</w:t>
-      </w:r>
-      <w:proofErr w:type="spellStart"/>
-      <w:r>
-        <w:rPr>
-          <w:lang w:val="en-GB"/>
-        </w:rPr>
-        <w:t>mtcars</w:t>
-      </w:r>
-      <w:proofErr w:type="spellEnd"/>
-      <w:r>
-        <w:rPr>
-          <w:lang w:val="en-GB"/>
-        </w:rPr>
-        <w:t>` as example to show learners how useful colour is in data visualisation.</w:t>
+        <w:t>is a big topic, I can only introduce the basis of colour in data visualisation. At the end of introduction part, I use `mtcars` as example to show learners how useful colour is in data visualisation.</w:t>
       </w:r>
     </w:p>
     <w:p>
@@ -2302,97 +1970,13 @@
         <w:rPr>
           <w:lang w:val="en-GB"/>
         </w:rPr>
-        <w:t>`colour` and `fill` argument in ggplot. I use `</w:t>
-      </w:r>
-      <w:proofErr w:type="spellStart"/>
-      <w:r>
-        <w:rPr>
-          <w:lang w:val="en-GB"/>
-        </w:rPr>
-        <w:t>mtcars</w:t>
-      </w:r>
-      <w:proofErr w:type="spellEnd"/>
-      <w:r>
-        <w:rPr>
-          <w:lang w:val="en-GB"/>
-        </w:rPr>
-        <w:t>` in Q4 while using `</w:t>
-      </w:r>
-      <w:proofErr w:type="spellStart"/>
-      <w:r>
-        <w:rPr>
-          <w:lang w:val="en-GB"/>
-        </w:rPr>
-        <w:t>txhousing</w:t>
-      </w:r>
-      <w:proofErr w:type="spellEnd"/>
-      <w:r>
-        <w:rPr>
-          <w:lang w:val="en-GB"/>
-        </w:rPr>
-        <w:t xml:space="preserve">` in Q5. I introduce bar chart in Q5. There are too many plot types, thus, I must choose some most frequently used types. Based on my personal experience, </w:t>
-      </w:r>
-      <w:r>
-        <w:rPr>
-          <w:lang w:val="en-GB"/>
-        </w:rPr>
-        <w:t>`</w:t>
-      </w:r>
-      <w:proofErr w:type="spellStart"/>
-      <w:r>
-        <w:rPr>
-          <w:lang w:val="en-GB"/>
-        </w:rPr>
-        <w:t>geom_</w:t>
-      </w:r>
-      <w:proofErr w:type="gramStart"/>
-      <w:r>
-        <w:rPr>
-          <w:lang w:val="en-GB"/>
-        </w:rPr>
-        <w:t>point</w:t>
-      </w:r>
-      <w:proofErr w:type="spellEnd"/>
-      <w:r>
-        <w:rPr>
-          <w:lang w:val="en-GB"/>
-        </w:rPr>
-        <w:t>(</w:t>
-      </w:r>
-      <w:proofErr w:type="gramEnd"/>
-      <w:r>
-        <w:rPr>
-          <w:lang w:val="en-GB"/>
-        </w:rPr>
-        <w:t>)`, `</w:t>
-      </w:r>
-      <w:proofErr w:type="spellStart"/>
-      <w:r>
-        <w:rPr>
-          <w:lang w:val="en-GB"/>
-        </w:rPr>
-        <w:t>geom_line</w:t>
-      </w:r>
-      <w:proofErr w:type="spellEnd"/>
-      <w:r>
-        <w:rPr>
-          <w:lang w:val="en-GB"/>
-        </w:rPr>
-        <w:t>()` and `</w:t>
-      </w:r>
-      <w:proofErr w:type="spellStart"/>
-      <w:r>
-        <w:rPr>
-          <w:lang w:val="en-GB"/>
-        </w:rPr>
-        <w:t>geom_bar</w:t>
-      </w:r>
-      <w:proofErr w:type="spellEnd"/>
-      <w:r>
-        <w:rPr>
-          <w:lang w:val="en-GB"/>
-        </w:rPr>
-        <w:t xml:space="preserve">()` are top-3 commonly used geom in ggplot. Q4 and Q5 tells learners that `colour` should be used in scatterplot while `fill` should be used in bar plot. If `colour` is used in Q5, the pop-up window will tell him/her `fill` should be used here. </w:t>
+        <w:t xml:space="preserve">`colour` and `fill` argument in ggplot. I use `mtcars` in Q4 while using `txhousing` in Q5. I introduce bar chart in Q5. There are too many plot types, thus, I must choose some most frequently used types. Based on my personal experience, </w:t>
+      </w:r>
+      <w:r>
+        <w:rPr>
+          <w:lang w:val="en-GB"/>
+        </w:rPr>
+        <w:t xml:space="preserve">`geom_point()`, `geom_line()` and `geom_bar()` are top-3 commonly used geom in ggplot. Q4 and Q5 tells learners that `colour` should be used in scatterplot while `fill` should be used in bar plot. If `colour` is used in Q5, the pop-up window will tell him/her `fill` should be used here. </w:t>
       </w:r>
     </w:p>
     <w:p>
@@ -2401,7 +1985,6 @@
           <w:tab w:val="left" w:pos="3735"/>
         </w:tabs>
         <w:rPr>
-          <w:rFonts w:hint="eastAsia"/>
           <w:lang w:val="en-GB"/>
         </w:rPr>
       </w:pPr>
@@ -2529,49 +2112,7 @@
         <w:rPr>
           <w:lang w:val="en-GB"/>
         </w:rPr>
-        <w:t xml:space="preserve"> itself will be less readable and understandable. For example, length can be measured in many different units, such as meter, inch, </w:t>
-      </w:r>
-      <w:proofErr w:type="spellStart"/>
-      <w:r>
-        <w:rPr>
-          <w:lang w:val="en-GB"/>
-        </w:rPr>
-        <w:t>kilometer</w:t>
-      </w:r>
-      <w:proofErr w:type="spellEnd"/>
-      <w:r>
-        <w:rPr>
-          <w:lang w:val="en-GB"/>
-        </w:rPr>
-        <w:t>, etc.. And in previous section, in `</w:t>
-      </w:r>
-      <w:proofErr w:type="spellStart"/>
-      <w:r>
-        <w:rPr>
-          <w:lang w:val="en-GB"/>
-        </w:rPr>
-        <w:t>mtcars</w:t>
-      </w:r>
-      <w:proofErr w:type="spellEnd"/>
-      <w:r>
-        <w:rPr>
-          <w:lang w:val="en-GB"/>
-        </w:rPr>
-        <w:t>`, **</w:t>
-      </w:r>
-      <w:proofErr w:type="spellStart"/>
-      <w:r>
-        <w:rPr>
-          <w:lang w:val="en-GB"/>
-        </w:rPr>
-        <w:t>cyl</w:t>
-      </w:r>
-      <w:proofErr w:type="spellEnd"/>
-      <w:r>
-        <w:rPr>
-          <w:lang w:val="en-GB"/>
-        </w:rPr>
-        <w:t>** and **hp** are x- and y-axis, respectively. They are meaningless for readers because they have little knowledge about the data set. We must use the full name of the variables with their units to represent coordinates. So, I make one question in this section (code shown below). There is only one question because I think labelling is easy.</w:t>
+        <w:t xml:space="preserve"> itself will be less readable and understandable. For example, length can be measured in many different units, such as meter, inch, kilometer, etc.. And in previous section, in `mtcars`, **cyl** and **hp** are x- and y-axis, respectively. They are meaningless for readers because they have little knowledge about the data set. We must use the full name of the variables with their units to represent coordinates. So, I make one question in this section (code shown below). There is only one question because I think labelling is easy.</w:t>
       </w:r>
     </w:p>
     <w:p>
@@ -2600,123 +2141,37 @@
           <w:lang w:val="en-GB"/>
         </w:rPr>
       </w:pPr>
-      <w:proofErr w:type="gramStart"/>
-      <w:r>
-        <w:rPr>
-          <w:lang w:val="en-GB"/>
-        </w:rPr>
-        <w:t>ggplot(</w:t>
-      </w:r>
-      <w:proofErr w:type="spellStart"/>
-      <w:proofErr w:type="gramEnd"/>
-      <w:r>
-        <w:rPr>
-          <w:lang w:val="en-GB"/>
-        </w:rPr>
-        <w:t>mtcars</w:t>
-      </w:r>
-      <w:proofErr w:type="spellEnd"/>
-      <w:r>
-        <w:rPr>
-          <w:lang w:val="en-GB"/>
-        </w:rPr>
-        <w:t xml:space="preserve">, </w:t>
-      </w:r>
-      <w:proofErr w:type="spellStart"/>
-      <w:r>
-        <w:rPr>
-          <w:lang w:val="en-GB"/>
-        </w:rPr>
-        <w:t>aes</w:t>
-      </w:r>
-      <w:proofErr w:type="spellEnd"/>
-      <w:r>
-        <w:rPr>
-          <w:lang w:val="en-GB"/>
-        </w:rPr>
-        <w:t xml:space="preserve">(x = </w:t>
-      </w:r>
-      <w:proofErr w:type="spellStart"/>
-      <w:r>
-        <w:rPr>
-          <w:lang w:val="en-GB"/>
-        </w:rPr>
-        <w:t>cyl</w:t>
-      </w:r>
-      <w:proofErr w:type="spellEnd"/>
-      <w:r>
-        <w:rPr>
-          <w:lang w:val="en-GB"/>
-        </w:rPr>
-        <w:t>, y = hp)) +</w:t>
-      </w:r>
-    </w:p>
-    <w:p>
-      <w:pPr>
-        <w:rPr>
-          <w:lang w:val="en-GB"/>
-        </w:rPr>
-      </w:pPr>
-      <w:r>
-        <w:rPr>
-          <w:lang w:val="en-GB"/>
-        </w:rPr>
-        <w:t xml:space="preserve">  </w:t>
-      </w:r>
-      <w:proofErr w:type="spellStart"/>
-      <w:r>
-        <w:rPr>
-          <w:lang w:val="en-GB"/>
-        </w:rPr>
-        <w:t>geom_</w:t>
-      </w:r>
-      <w:proofErr w:type="gramStart"/>
-      <w:r>
-        <w:rPr>
-          <w:lang w:val="en-GB"/>
-        </w:rPr>
-        <w:t>point</w:t>
-      </w:r>
-      <w:proofErr w:type="spellEnd"/>
-      <w:r>
-        <w:rPr>
-          <w:lang w:val="en-GB"/>
-        </w:rPr>
-        <w:t>(</w:t>
-      </w:r>
-      <w:proofErr w:type="gramEnd"/>
-      <w:r>
-        <w:rPr>
-          <w:lang w:val="en-GB"/>
-        </w:rPr>
-        <w:t>) +</w:t>
-      </w:r>
-    </w:p>
-    <w:p>
-      <w:pPr>
-        <w:rPr>
-          <w:lang w:val="en-GB"/>
-        </w:rPr>
-      </w:pPr>
-      <w:r>
-        <w:rPr>
-          <w:lang w:val="en-GB"/>
-        </w:rPr>
-        <w:t xml:space="preserve">  __</w:t>
-      </w:r>
-      <w:proofErr w:type="gramStart"/>
-      <w:r>
-        <w:rPr>
-          <w:lang w:val="en-GB"/>
-        </w:rPr>
-        <w:t>_(</w:t>
-      </w:r>
-      <w:proofErr w:type="gramEnd"/>
-      <w:r>
-        <w:rPr>
-          <w:lang w:val="en-GB"/>
-        </w:rPr>
-        <w:t>___ = "Relationship between Gross horsepower and Number of Cylinders for 32 automobiles in 1974",</w:t>
+      <w:r>
+        <w:rPr>
+          <w:lang w:val="en-GB"/>
+        </w:rPr>
+        <w:t>ggplot(mtcars, aes(x = cyl, y = hp)) +</w:t>
+      </w:r>
+    </w:p>
+    <w:p>
+      <w:pPr>
+        <w:rPr>
+          <w:lang w:val="en-GB"/>
+        </w:rPr>
+      </w:pPr>
+      <w:r>
+        <w:rPr>
+          <w:lang w:val="en-GB"/>
+        </w:rPr>
+        <w:t xml:space="preserve">  geom_point() +</w:t>
+      </w:r>
+    </w:p>
+    <w:p>
+      <w:pPr>
+        <w:rPr>
+          <w:lang w:val="en-GB"/>
+        </w:rPr>
+      </w:pPr>
+      <w:r>
+        <w:rPr>
+          <w:lang w:val="en-GB"/>
+        </w:rPr>
+        <w:t xml:space="preserve">  ___(___ = "Relationship between Gross horsepower and Number of Cylinders for 32 automobiles in 1974",</w:t>
       </w:r>
     </w:p>
     <w:p>
@@ -2928,33 +2383,18 @@
         </w:rPr>
         <w:t xml:space="preserve"> </w:t>
       </w:r>
-    </w:p>
-    <w:p>
-      <w:pPr>
-        <w:rPr>
-          <w:lang w:val="en-GB"/>
-        </w:rPr>
-      </w:pPr>
-    </w:p>
-    <w:p>
-      <w:pPr>
-        <w:rPr>
-          <w:lang w:val="en-GB"/>
-        </w:rPr>
-      </w:pPr>
-      <w:r>
-        <w:rPr>
-          <w:lang w:val="en-GB"/>
-        </w:rPr>
-        <w:t>### Happen coincidence</w:t>
-      </w:r>
-    </w:p>
-    <w:p>
-      <w:pPr>
-        <w:rPr>
-          <w:lang w:val="en-GB"/>
-        </w:rPr>
-      </w:pPr>
+      <w:r>
+        <w:rPr>
+          <w:lang w:val="en-GB"/>
+        </w:rPr>
+        <w:t>this section, I introduce two steps of drawing a map. First step is “get map data” and second step is “draw the map”. Here, I introduce the simplest way to get map data</w:t>
+      </w:r>
+      <w:r>
+        <w:rPr>
+          <w:lang w:val="en-GB"/>
+        </w:rPr>
+        <w:t xml:space="preserve">. And in both steps, I give comments to help learners understand the code. </w:t>
+      </w:r>
     </w:p>
     <w:p>
       <w:pPr>
@@ -2967,10 +2407,10 @@
           <w:noProof/>
         </w:rPr>
         <w:drawing>
-          <wp:inline distT="0" distB="0" distL="0" distR="0" wp14:anchorId="69D0819C" wp14:editId="729590C0">
-            <wp:extent cx="5731510" cy="3281045"/>
-            <wp:effectExtent l="0" t="0" r="2540" b="0"/>
-            <wp:docPr id="7" name="Picture 7"/>
+          <wp:inline distT="0" distB="0" distL="0" distR="0" wp14:anchorId="4FCCF6C4" wp14:editId="1379D30A">
+            <wp:extent cx="5731510" cy="6181725"/>
+            <wp:effectExtent l="0" t="0" r="2540" b="9525"/>
+            <wp:docPr id="18" name="Picture 18"/>
             <wp:cNvGraphicFramePr>
               <a:graphicFrameLocks xmlns:a="http://schemas.openxmlformats.org/drawingml/2006/main" noChangeAspect="1"/>
             </wp:cNvGraphicFramePr>
@@ -2990,7 +2430,7 @@
                   <pic:spPr>
                     <a:xfrm>
                       <a:off x="0" y="0"/>
-                      <a:ext cx="5731510" cy="3281045"/>
+                      <a:ext cx="5731510" cy="6181725"/>
                     </a:xfrm>
                     <a:prstGeom prst="rect">
                       <a:avLst/>
@@ -3018,13 +2458,27 @@
       </w:pPr>
       <w:r>
         <w:rPr>
+          <w:lang w:val="en-GB"/>
+        </w:rPr>
+        <w:t>I also use `geom_point()` to draw the map. The aim is to show why we should use Polygon.</w:t>
+      </w:r>
+    </w:p>
+    <w:p>
+      <w:pPr>
+        <w:rPr>
+          <w:lang w:val="en-GB"/>
+        </w:rPr>
+      </w:pPr>
+      <w:r>
+        <w:rPr>
           <w:noProof/>
         </w:rPr>
+        <w:lastRenderedPageBreak/>
         <w:drawing>
-          <wp:inline distT="0" distB="0" distL="0" distR="0" wp14:anchorId="3984416F" wp14:editId="5B97DF48">
-            <wp:extent cx="5731510" cy="3092450"/>
+          <wp:inline distT="0" distB="0" distL="0" distR="0" wp14:anchorId="55FA68DE" wp14:editId="26A7501E">
+            <wp:extent cx="5731510" cy="4458970"/>
             <wp:effectExtent l="0" t="0" r="2540" b="0"/>
-            <wp:docPr id="8" name="Picture 8"/>
+            <wp:docPr id="20" name="Picture 20"/>
             <wp:cNvGraphicFramePr>
               <a:graphicFrameLocks xmlns:a="http://schemas.openxmlformats.org/drawingml/2006/main" noChangeAspect="1"/>
             </wp:cNvGraphicFramePr>
@@ -3044,6 +2498,304 @@
                   <pic:spPr>
                     <a:xfrm>
                       <a:off x="0" y="0"/>
+                      <a:ext cx="5731510" cy="4458970"/>
+                    </a:xfrm>
+                    <a:prstGeom prst="rect">
+                      <a:avLst/>
+                    </a:prstGeom>
+                  </pic:spPr>
+                </pic:pic>
+              </a:graphicData>
+            </a:graphic>
+          </wp:inline>
+        </w:drawing>
+      </w:r>
+    </w:p>
+    <w:p>
+      <w:pPr>
+        <w:rPr>
+          <w:lang w:val="en-GB"/>
+        </w:rPr>
+      </w:pPr>
+    </w:p>
+    <w:p>
+      <w:pPr>
+        <w:rPr>
+          <w:lang w:val="en-GB"/>
+        </w:rPr>
+      </w:pPr>
+      <w:r>
+        <w:rPr>
+          <w:lang w:val="en-GB"/>
+        </w:rPr>
+        <w:t xml:space="preserve">Next, I use `who_covid` data set and draw map for it. `who_covid` is a data set of `ggplotIntro` package, data wrangling part will not appear in </w:t>
+      </w:r>
+      <w:r>
+        <w:rPr>
+          <w:lang w:val="en-GB"/>
+        </w:rPr>
+        <w:t>the formal shiny app within the package.</w:t>
+      </w:r>
+    </w:p>
+    <w:p>
+      <w:pPr>
+        <w:rPr>
+          <w:lang w:val="en-GB"/>
+        </w:rPr>
+      </w:pPr>
+    </w:p>
+    <w:p>
+      <w:pPr>
+        <w:rPr>
+          <w:lang w:val="en-GB"/>
+        </w:rPr>
+      </w:pPr>
+      <w:r>
+        <w:rPr>
+          <w:noProof/>
+        </w:rPr>
+        <w:lastRenderedPageBreak/>
+        <w:drawing>
+          <wp:inline distT="0" distB="0" distL="0" distR="0" wp14:anchorId="33806E15" wp14:editId="24314140">
+            <wp:extent cx="5731510" cy="4000500"/>
+            <wp:effectExtent l="0" t="0" r="2540" b="0"/>
+            <wp:docPr id="21" name="Picture 21"/>
+            <wp:cNvGraphicFramePr>
+              <a:graphicFrameLocks xmlns:a="http://schemas.openxmlformats.org/drawingml/2006/main" noChangeAspect="1"/>
+            </wp:cNvGraphicFramePr>
+            <a:graphic xmlns:a="http://schemas.openxmlformats.org/drawingml/2006/main">
+              <a:graphicData uri="http://schemas.openxmlformats.org/drawingml/2006/picture">
+                <pic:pic xmlns:pic="http://schemas.openxmlformats.org/drawingml/2006/picture">
+                  <pic:nvPicPr>
+                    <pic:cNvPr id="1" name=""/>
+                    <pic:cNvPicPr/>
+                  </pic:nvPicPr>
+                  <pic:blipFill>
+                    <a:blip r:embed="rId18"/>
+                    <a:stretch>
+                      <a:fillRect/>
+                    </a:stretch>
+                  </pic:blipFill>
+                  <pic:spPr>
+                    <a:xfrm>
+                      <a:off x="0" y="0"/>
+                      <a:ext cx="5731510" cy="4000500"/>
+                    </a:xfrm>
+                    <a:prstGeom prst="rect">
+                      <a:avLst/>
+                    </a:prstGeom>
+                  </pic:spPr>
+                </pic:pic>
+              </a:graphicData>
+            </a:graphic>
+          </wp:inline>
+        </w:drawing>
+      </w:r>
+    </w:p>
+    <w:p>
+      <w:pPr>
+        <w:rPr>
+          <w:lang w:val="en-GB"/>
+        </w:rPr>
+      </w:pPr>
+    </w:p>
+    <w:p>
+      <w:pPr>
+        <w:rPr>
+          <w:lang w:val="en-GB"/>
+        </w:rPr>
+      </w:pPr>
+      <w:r>
+        <w:rPr>
+          <w:lang w:val="en-GB"/>
+        </w:rPr>
+        <w:t>The screenshot below shows three steps of mapping. First step is rename two countries to make two data sets can be merged. Second step is to merge `who_covid` and map data. Third step is to use `geom_polygon()` to draw the map.</w:t>
+      </w:r>
+    </w:p>
+    <w:p>
+      <w:pPr>
+        <w:rPr>
+          <w:lang w:val="en-GB"/>
+        </w:rPr>
+      </w:pPr>
+      <w:r>
+        <w:rPr>
+          <w:noProof/>
+        </w:rPr>
+        <w:lastRenderedPageBreak/>
+        <w:drawing>
+          <wp:inline distT="0" distB="0" distL="0" distR="0" wp14:anchorId="5C972CB2" wp14:editId="698F5C6F">
+            <wp:extent cx="5731510" cy="5424170"/>
+            <wp:effectExtent l="0" t="0" r="2540" b="5080"/>
+            <wp:docPr id="22" name="Picture 22"/>
+            <wp:cNvGraphicFramePr>
+              <a:graphicFrameLocks xmlns:a="http://schemas.openxmlformats.org/drawingml/2006/main" noChangeAspect="1"/>
+            </wp:cNvGraphicFramePr>
+            <a:graphic xmlns:a="http://schemas.openxmlformats.org/drawingml/2006/main">
+              <a:graphicData uri="http://schemas.openxmlformats.org/drawingml/2006/picture">
+                <pic:pic xmlns:pic="http://schemas.openxmlformats.org/drawingml/2006/picture">
+                  <pic:nvPicPr>
+                    <pic:cNvPr id="1" name=""/>
+                    <pic:cNvPicPr/>
+                  </pic:nvPicPr>
+                  <pic:blipFill>
+                    <a:blip r:embed="rId19"/>
+                    <a:stretch>
+                      <a:fillRect/>
+                    </a:stretch>
+                  </pic:blipFill>
+                  <pic:spPr>
+                    <a:xfrm>
+                      <a:off x="0" y="0"/>
+                      <a:ext cx="5731510" cy="5424170"/>
+                    </a:xfrm>
+                    <a:prstGeom prst="rect">
+                      <a:avLst/>
+                    </a:prstGeom>
+                  </pic:spPr>
+                </pic:pic>
+              </a:graphicData>
+            </a:graphic>
+          </wp:inline>
+        </w:drawing>
+      </w:r>
+    </w:p>
+    <w:p>
+      <w:pPr>
+        <w:rPr>
+          <w:lang w:val="en-GB"/>
+        </w:rPr>
+      </w:pPr>
+    </w:p>
+    <w:p>
+      <w:pPr>
+        <w:rPr>
+          <w:lang w:val="en-GB"/>
+        </w:rPr>
+      </w:pPr>
+      <w:r>
+        <w:rPr>
+          <w:lang w:val="en-GB"/>
+        </w:rPr>
+        <w:t>### About pipe operator (`%&gt;%`)</w:t>
+      </w:r>
+    </w:p>
+    <w:p>
+      <w:pPr>
+        <w:rPr>
+          <w:lang w:val="en-GB"/>
+        </w:rPr>
+      </w:pPr>
+    </w:p>
+    <w:p>
+      <w:pPr>
+        <w:rPr>
+          <w:lang w:val="en-GB"/>
+        </w:rPr>
+      </w:pPr>
+      <w:r>
+        <w:rPr>
+          <w:lang w:val="en-GB"/>
+        </w:rPr>
+        <w:t>### Happen coincidence</w:t>
+      </w:r>
+    </w:p>
+    <w:p>
+      <w:pPr>
+        <w:rPr>
+          <w:lang w:val="en-GB"/>
+        </w:rPr>
+      </w:pPr>
+    </w:p>
+    <w:p>
+      <w:pPr>
+        <w:rPr>
+          <w:lang w:val="en-GB"/>
+        </w:rPr>
+      </w:pPr>
+      <w:r>
+        <w:rPr>
+          <w:noProof/>
+        </w:rPr>
+        <w:lastRenderedPageBreak/>
+        <w:drawing>
+          <wp:inline distT="0" distB="0" distL="0" distR="0" wp14:anchorId="69D0819C" wp14:editId="729590C0">
+            <wp:extent cx="5731510" cy="3281045"/>
+            <wp:effectExtent l="0" t="0" r="2540" b="0"/>
+            <wp:docPr id="7" name="Picture 7"/>
+            <wp:cNvGraphicFramePr>
+              <a:graphicFrameLocks xmlns:a="http://schemas.openxmlformats.org/drawingml/2006/main" noChangeAspect="1"/>
+            </wp:cNvGraphicFramePr>
+            <a:graphic xmlns:a="http://schemas.openxmlformats.org/drawingml/2006/main">
+              <a:graphicData uri="http://schemas.openxmlformats.org/drawingml/2006/picture">
+                <pic:pic xmlns:pic="http://schemas.openxmlformats.org/drawingml/2006/picture">
+                  <pic:nvPicPr>
+                    <pic:cNvPr id="1" name=""/>
+                    <pic:cNvPicPr/>
+                  </pic:nvPicPr>
+                  <pic:blipFill>
+                    <a:blip r:embed="rId20"/>
+                    <a:stretch>
+                      <a:fillRect/>
+                    </a:stretch>
+                  </pic:blipFill>
+                  <pic:spPr>
+                    <a:xfrm>
+                      <a:off x="0" y="0"/>
+                      <a:ext cx="5731510" cy="3281045"/>
+                    </a:xfrm>
+                    <a:prstGeom prst="rect">
+                      <a:avLst/>
+                    </a:prstGeom>
+                  </pic:spPr>
+                </pic:pic>
+              </a:graphicData>
+            </a:graphic>
+          </wp:inline>
+        </w:drawing>
+      </w:r>
+    </w:p>
+    <w:p>
+      <w:pPr>
+        <w:rPr>
+          <w:lang w:val="en-GB"/>
+        </w:rPr>
+      </w:pPr>
+    </w:p>
+    <w:p>
+      <w:pPr>
+        <w:rPr>
+          <w:lang w:val="en-GB"/>
+        </w:rPr>
+      </w:pPr>
+      <w:r>
+        <w:rPr>
+          <w:noProof/>
+        </w:rPr>
+        <w:drawing>
+          <wp:inline distT="0" distB="0" distL="0" distR="0" wp14:anchorId="3984416F" wp14:editId="5B97DF48">
+            <wp:extent cx="5731510" cy="3092450"/>
+            <wp:effectExtent l="0" t="0" r="2540" b="0"/>
+            <wp:docPr id="8" name="Picture 8"/>
+            <wp:cNvGraphicFramePr>
+              <a:graphicFrameLocks xmlns:a="http://schemas.openxmlformats.org/drawingml/2006/main" noChangeAspect="1"/>
+            </wp:cNvGraphicFramePr>
+            <a:graphic xmlns:a="http://schemas.openxmlformats.org/drawingml/2006/main">
+              <a:graphicData uri="http://schemas.openxmlformats.org/drawingml/2006/picture">
+                <pic:pic xmlns:pic="http://schemas.openxmlformats.org/drawingml/2006/picture">
+                  <pic:nvPicPr>
+                    <pic:cNvPr id="1" name=""/>
+                    <pic:cNvPicPr/>
+                  </pic:nvPicPr>
+                  <pic:blipFill>
+                    <a:blip r:embed="rId21"/>
+                    <a:stretch>
+                      <a:fillRect/>
+                    </a:stretch>
+                  </pic:blipFill>
+                  <pic:spPr>
+                    <a:xfrm>
+                      <a:off x="0" y="0"/>
                       <a:ext cx="5731510" cy="3092450"/>
                     </a:xfrm>
                     <a:prstGeom prst="rect">
@@ -3080,21 +2832,27 @@
         <w:rPr>
           <w:lang w:val="en-GB"/>
         </w:rPr>
+        <w:t>## Text display issue</w:t>
+      </w:r>
+    </w:p>
+    <w:p>
+      <w:pPr>
+        <w:rPr>
+          <w:lang w:val="en-GB"/>
+        </w:rPr>
+      </w:pPr>
+      <w:r>
+        <w:rPr>
+          <w:lang w:val="en-GB"/>
+        </w:rPr>
+        <w:t xml:space="preserve">The first issue I met is part of the text in the shiny app does not display in right way. Two screenshots depict the issue. After I maximising the window of the shiny app, some paragraphs would be </w:t>
+      </w:r>
+      <w:r>
+        <w:rPr>
+          <w:lang w:val="en-GB"/>
+        </w:rPr>
         <w:lastRenderedPageBreak/>
-        <w:t>## Text display issue</w:t>
-      </w:r>
-    </w:p>
-    <w:p>
-      <w:pPr>
-        <w:rPr>
-          <w:lang w:val="en-GB"/>
-        </w:rPr>
-      </w:pPr>
-      <w:r>
-        <w:rPr>
-          <w:lang w:val="en-GB"/>
-        </w:rPr>
-        <w:t>The first issue I met is part of the text in the shiny app does not display in right way. Two screenshots depict the issue. After I maximising the window of the shiny app, some paragraphs would be dislocated.</w:t>
+        <w:t>dislocated.</w:t>
       </w:r>
       <w:r>
         <w:rPr>
@@ -3145,7 +2903,7 @@
                     </pic:cNvPicPr>
                   </pic:nvPicPr>
                   <pic:blipFill>
-                    <a:blip r:embed="rId18">
+                    <a:blip r:embed="rId22">
                       <a:extLst>
                         <a:ext uri="{28A0092B-C50C-407E-A947-70E740481C1C}">
                           <a14:useLocalDpi xmlns:a14="http://schemas.microsoft.com/office/drawing/2010/main" val="0"/>
@@ -3213,7 +2971,7 @@
                     </pic:cNvPicPr>
                   </pic:nvPicPr>
                   <pic:blipFill>
-                    <a:blip r:embed="rId19" cstate="print">
+                    <a:blip r:embed="rId23" cstate="print">
                       <a:extLst>
                         <a:ext uri="{28A0092B-C50C-407E-A947-70E740481C1C}">
                           <a14:useLocalDpi xmlns:a14="http://schemas.microsoft.com/office/drawing/2010/main" val="0"/>
@@ -3268,41 +3026,13 @@
         <w:rPr>
           <w:lang w:val="en-GB"/>
         </w:rPr>
-        <w:t>, but it did not work. Thanks for Mitch’s advice, I used `</w:t>
-      </w:r>
-      <w:proofErr w:type="spellStart"/>
-      <w:r>
-        <w:rPr>
-          <w:lang w:val="en-GB"/>
-        </w:rPr>
-        <w:t>includeMd</w:t>
-      </w:r>
-      <w:proofErr w:type="spellEnd"/>
-      <w:r>
-        <w:rPr>
-          <w:lang w:val="en-GB"/>
-        </w:rPr>
-        <w:t>`</w:t>
-      </w:r>
-      <w:r>
-        <w:rPr>
-          <w:lang w:val="en-GB"/>
-        </w:rPr>
-        <w:t xml:space="preserve"> and `</w:t>
-      </w:r>
-      <w:proofErr w:type="spellStart"/>
-      <w:r>
-        <w:rPr>
-          <w:lang w:val="en-GB"/>
-        </w:rPr>
-        <w:t>includeHTML</w:t>
-      </w:r>
-      <w:proofErr w:type="spellEnd"/>
-      <w:r>
-        <w:rPr>
-          <w:lang w:val="en-GB"/>
-        </w:rPr>
-        <w:t>`</w:t>
+        <w:t>, but it did not work. Thanks for Mitch’s advice, I used `includeMd`</w:t>
+      </w:r>
+      <w:r>
+        <w:rPr>
+          <w:lang w:val="en-GB"/>
+        </w:rPr>
+        <w:t xml:space="preserve"> and `includeHTML`</w:t>
       </w:r>
       <w:r>
         <w:rPr>
@@ -3350,21 +3080,7 @@
         <w:rPr>
           <w:lang w:val="en-GB"/>
         </w:rPr>
-        <w:t xml:space="preserve">. I must create </w:t>
-      </w:r>
-      <w:proofErr w:type="spellStart"/>
-      <w:r>
-        <w:rPr>
-          <w:lang w:val="en-GB"/>
-        </w:rPr>
-        <w:t>ui</w:t>
-      </w:r>
-      <w:proofErr w:type="spellEnd"/>
-      <w:r>
-        <w:rPr>
-          <w:lang w:val="en-GB"/>
-        </w:rPr>
-        <w:t xml:space="preserve"> and sever to show those screenshots or plots. So, my workload increases and later if there are too much plots</w:t>
+        <w:t>. I must create ui and sever to show those screenshots or plots. So, my workload increases and later if there are too much plots</w:t>
       </w:r>
       <w:r>
         <w:rPr>
@@ -3376,41 +3092,13 @@
         <w:rPr>
           <w:lang w:val="en-GB"/>
         </w:rPr>
-        <w:t xml:space="preserve">. But if I use Md file or HTML file (generated by </w:t>
-      </w:r>
-      <w:proofErr w:type="spellStart"/>
-      <w:r>
-        <w:rPr>
-          <w:lang w:val="en-GB"/>
-        </w:rPr>
-        <w:t>Rmd</w:t>
-      </w:r>
-      <w:proofErr w:type="spellEnd"/>
-      <w:r>
-        <w:rPr>
-          <w:lang w:val="en-GB"/>
-        </w:rPr>
-        <w:t xml:space="preserve"> file), I can easily make the layout and draw plots</w:t>
-      </w:r>
-      <w:r>
-        <w:rPr>
-          <w:lang w:val="en-GB"/>
-        </w:rPr>
-        <w:t>. In addition, because HTML files are prerendered, reading HTML files is faster than generating plots in the shiny app. Also, `</w:t>
-      </w:r>
-      <w:proofErr w:type="spellStart"/>
-      <w:r>
-        <w:rPr>
-          <w:lang w:val="en-GB"/>
-        </w:rPr>
-        <w:t>includeHTML</w:t>
-      </w:r>
-      <w:proofErr w:type="spellEnd"/>
-      <w:r>
-        <w:rPr>
-          <w:lang w:val="en-GB"/>
-        </w:rPr>
-        <w:t>` is just one line of code, it saves spaces and shortens the length of the shiny app.</w:t>
+        <w:t>. But if I use Md file or HTML file (generated by Rmd file), I can easily make the layout and draw plots</w:t>
+      </w:r>
+      <w:r>
+        <w:rPr>
+          <w:lang w:val="en-GB"/>
+        </w:rPr>
+        <w:t>. In addition, because HTML files are prerendered, reading HTML files is faster than generating plots in the shiny app. Also, `includeHTML` is just one line of code, it saves spaces and shortens the length of the shiny app.</w:t>
       </w:r>
     </w:p>
     <w:p>
@@ -3457,42 +3145,20 @@
         <w:rPr>
           <w:lang w:val="en-GB"/>
         </w:rPr>
-        <w:t xml:space="preserve">## Comparison to the </w:t>
-      </w:r>
-      <w:proofErr w:type="gramStart"/>
-      <w:r>
-        <w:rPr>
-          <w:lang w:val="en-GB"/>
-        </w:rPr>
-        <w:t>solutions</w:t>
-      </w:r>
-      <w:r>
-        <w:rPr>
-          <w:lang w:val="en-GB"/>
-        </w:rPr>
-        <w:t>{</w:t>
-      </w:r>
-      <w:proofErr w:type="gramEnd"/>
-      <w:r>
-        <w:rPr>
-          <w:lang w:val="en-GB"/>
-        </w:rPr>
-        <w:t>#</w:t>
-      </w:r>
-      <w:r>
-        <w:rPr>
-          <w:lang w:val="en-GB"/>
-        </w:rPr>
-        <w:t xml:space="preserve"> </w:t>
-      </w:r>
-      <w:proofErr w:type="spellStart"/>
-      <w:r>
-        <w:rPr>
-          <w:lang w:val="en-GB"/>
-        </w:rPr>
-        <w:t>Comparision</w:t>
-      </w:r>
-      <w:proofErr w:type="spellEnd"/>
+        <w:t>## Comparison to the solutions</w:t>
+      </w:r>
+      <w:r>
+        <w:rPr>
+          <w:lang w:val="en-GB"/>
+        </w:rPr>
+        <w:t>{#</w:t>
+      </w:r>
+      <w:r>
+        <w:rPr>
+          <w:lang w:val="en-GB"/>
+        </w:rPr>
+        <w:t xml:space="preserve"> Comparision</w:t>
+      </w:r>
       <w:r>
         <w:rPr>
           <w:lang w:val="en-GB"/>
@@ -4007,6 +3673,7 @@
   <w:style w:type="character" w:default="1" w:styleId="DefaultParagraphFont">
     <w:name w:val="Default Paragraph Font"/>
     <w:uiPriority w:val="1"/>
+    <w:semiHidden/>
     <w:unhideWhenUsed/>
   </w:style>
   <w:style w:type="table" w:default="1" w:styleId="TableNormal">

</xml_diff>

<commit_message>
Complete section introduction part in report
</commit_message>
<xml_diff>
--- a/word count.docx
+++ b/word count.docx
@@ -2536,6 +2536,12 @@
         </w:rPr>
         <w:t>the formal shiny app within the package.</w:t>
       </w:r>
+      <w:r>
+        <w:rPr>
+          <w:lang w:val="en-GB"/>
+        </w:rPr>
+        <w:t xml:space="preserve"> `who_covid` data is downloaded from **WHO** website.</w:t>
+      </w:r>
     </w:p>
     <w:p>
       <w:pPr>
@@ -2609,7 +2615,31 @@
         <w:rPr>
           <w:lang w:val="en-GB"/>
         </w:rPr>
-        <w:t>The screenshot below shows three steps of mapping. First step is rename two countries to make two data sets can be merged. Second step is to merge `who_covid` and map data. Third step is to use `geom_polygon()` to draw the map.</w:t>
+        <w:t>The screenshot below shows three steps of mapping.</w:t>
+      </w:r>
+      <w:r>
+        <w:rPr>
+          <w:lang w:val="en-GB"/>
+        </w:rPr>
+        <w:t xml:space="preserve"> </w:t>
+      </w:r>
+      <w:r>
+        <w:rPr>
+          <w:lang w:val="en-GB"/>
+        </w:rPr>
+        <w:t>First step is</w:t>
+      </w:r>
+      <w:r>
+        <w:rPr>
+          <w:lang w:val="en-GB"/>
+        </w:rPr>
+        <w:t xml:space="preserve"> to</w:t>
+      </w:r>
+      <w:r>
+        <w:rPr>
+          <w:lang w:val="en-GB"/>
+        </w:rPr>
+        <w:t xml:space="preserve"> rename two countries to make two data sets can be merged. Second step is to merge `who_covid` and map data. Third step is to use `geom_polygon()` to draw the map.</w:t>
       </w:r>
     </w:p>
     <w:p>
@@ -2677,27 +2707,28 @@
         <w:rPr>
           <w:lang w:val="en-GB"/>
         </w:rPr>
-        <w:t>### About pipe operator (`%&gt;%`)</w:t>
-      </w:r>
-    </w:p>
-    <w:p>
-      <w:pPr>
-        <w:rPr>
-          <w:lang w:val="en-GB"/>
-        </w:rPr>
-      </w:pPr>
-    </w:p>
-    <w:p>
-      <w:pPr>
-        <w:rPr>
-          <w:lang w:val="en-GB"/>
-        </w:rPr>
-      </w:pPr>
-      <w:r>
-        <w:rPr>
-          <w:lang w:val="en-GB"/>
-        </w:rPr>
-        <w:t>### Happen coincidence</w:t>
+        <w:t xml:space="preserve">In this </w:t>
+      </w:r>
+      <w:r>
+        <w:rPr>
+          <w:lang w:val="en-GB"/>
+        </w:rPr>
+        <w:t>section, there are two questions</w:t>
+      </w:r>
+      <w:r>
+        <w:rPr>
+          <w:lang w:val="en-GB"/>
+        </w:rPr>
+        <w:t xml:space="preserve"> – Q7 and Q8. Q7 is easy – it is almost same to the example above, except *</w:t>
+      </w:r>
+      <w:r>
+        <w:t>deaths_cumulative_total</w:t>
+      </w:r>
+      <w:r>
+        <w:rPr>
+          <w:lang w:val="en-GB"/>
+        </w:rPr>
+        <w:t>* being used. Q7 is just warm up. When people first learn Polygon, they may confuse about the arguments within aes, such as, group, fill, longitude and latitude. So, I intentionally make this simple question.</w:t>
       </w:r>
     </w:p>
     <w:p>
@@ -2719,10 +2750,10 @@
         </w:rPr>
         <w:lastRenderedPageBreak/>
         <w:drawing>
-          <wp:inline distT="0" distB="0" distL="0" distR="0" wp14:anchorId="69D0819C" wp14:editId="729590C0">
-            <wp:extent cx="5731510" cy="3281045"/>
-            <wp:effectExtent l="0" t="0" r="2540" b="0"/>
-            <wp:docPr id="7" name="Picture 7"/>
+          <wp:inline distT="0" distB="0" distL="0" distR="0" wp14:anchorId="5A08298B" wp14:editId="2467C913">
+            <wp:extent cx="5731510" cy="6091555"/>
+            <wp:effectExtent l="0" t="0" r="2540" b="4445"/>
+            <wp:docPr id="23" name="Picture 23"/>
             <wp:cNvGraphicFramePr>
               <a:graphicFrameLocks xmlns:a="http://schemas.openxmlformats.org/drawingml/2006/main" noChangeAspect="1"/>
             </wp:cNvGraphicFramePr>
@@ -2742,7 +2773,7 @@
                   <pic:spPr>
                     <a:xfrm>
                       <a:off x="0" y="0"/>
-                      <a:ext cx="5731510" cy="3281045"/>
+                      <a:ext cx="5731510" cy="6091555"/>
                     </a:xfrm>
                     <a:prstGeom prst="rect">
                       <a:avLst/>
@@ -2770,13 +2801,52 @@
       </w:pPr>
       <w:r>
         <w:rPr>
+          <w:lang w:val="en-GB"/>
+        </w:rPr>
+        <w:t>Q8 is little bit harder than Q7, because learners must fill in all blanks. I use a new data set here. `GDP` data is downloaded from **World Bank** website. Data wrangling is difficult for new learners, so I do all data wrangling part and merge it with map data</w:t>
+      </w:r>
+      <w:r>
+        <w:rPr>
+          <w:lang w:val="en-GB"/>
+        </w:rPr>
+        <w:t xml:space="preserve">. The merged data is called </w:t>
+      </w:r>
+      <w:r>
+        <w:rPr>
+          <w:lang w:val="en-GB"/>
+        </w:rPr>
+        <w:t>`GDP_clean`</w:t>
+      </w:r>
+      <w:r>
+        <w:rPr>
+          <w:lang w:val="en-GB"/>
+        </w:rPr>
+        <w:t>.</w:t>
+      </w:r>
+    </w:p>
+    <w:p>
+      <w:pPr>
+        <w:rPr>
+          <w:lang w:val="en-GB"/>
+        </w:rPr>
+      </w:pPr>
+    </w:p>
+    <w:p>
+      <w:pPr>
+        <w:rPr>
+          <w:lang w:val="en-GB"/>
+        </w:rPr>
+      </w:pPr>
+      <w:r>
+        <w:rPr>
           <w:noProof/>
         </w:rPr>
+        <w:lastRenderedPageBreak/>
         <w:drawing>
-          <wp:inline distT="0" distB="0" distL="0" distR="0" wp14:anchorId="3984416F" wp14:editId="5B97DF48">
-            <wp:extent cx="5731510" cy="3092450"/>
+          <wp:inline distT="0" distB="0" distL="0" distR="0" wp14:anchorId="1FDBCEA9" wp14:editId="556F1293">
+            <wp:extent cx="5731510" cy="7335520"/>
             <wp:effectExtent l="0" t="0" r="2540" b="0"/>
-            <wp:docPr id="8" name="Picture 8"/>
+            <wp:docPr id="24" name="Picture 24"/>
             <wp:cNvGraphicFramePr>
               <a:graphicFrameLocks xmlns:a="http://schemas.openxmlformats.org/drawingml/2006/main" noChangeAspect="1"/>
             </wp:cNvGraphicFramePr>
@@ -2796,6 +2866,287 @@
                   <pic:spPr>
                     <a:xfrm>
                       <a:off x="0" y="0"/>
+                      <a:ext cx="5731510" cy="7335520"/>
+                    </a:xfrm>
+                    <a:prstGeom prst="rect">
+                      <a:avLst/>
+                    </a:prstGeom>
+                  </pic:spPr>
+                </pic:pic>
+              </a:graphicData>
+            </a:graphic>
+          </wp:inline>
+        </w:drawing>
+      </w:r>
+    </w:p>
+    <w:p>
+      <w:pPr>
+        <w:rPr>
+          <w:lang w:val="en-GB"/>
+        </w:rPr>
+      </w:pPr>
+    </w:p>
+    <w:p>
+      <w:pPr>
+        <w:rPr>
+          <w:lang w:val="en-GB"/>
+        </w:rPr>
+      </w:pPr>
+      <w:r>
+        <w:rPr>
+          <w:lang w:val="en-GB"/>
+        </w:rPr>
+        <w:t>If Q8 is answered wrongfully, hint message will pop up.</w:t>
+      </w:r>
+    </w:p>
+    <w:p>
+      <w:pPr>
+        <w:rPr>
+          <w:lang w:val="en-GB"/>
+        </w:rPr>
+      </w:pPr>
+    </w:p>
+    <w:p>
+      <w:pPr>
+        <w:rPr>
+          <w:lang w:val="en-GB"/>
+        </w:rPr>
+      </w:pPr>
+      <w:r>
+        <w:rPr>
+          <w:noProof/>
+        </w:rPr>
+        <w:lastRenderedPageBreak/>
+        <w:drawing>
+          <wp:inline distT="0" distB="0" distL="0" distR="0" wp14:anchorId="2B4B8319" wp14:editId="5EADB1FE">
+            <wp:extent cx="5731510" cy="1694180"/>
+            <wp:effectExtent l="0" t="0" r="2540" b="1270"/>
+            <wp:docPr id="25" name="Picture 25"/>
+            <wp:cNvGraphicFramePr>
+              <a:graphicFrameLocks xmlns:a="http://schemas.openxmlformats.org/drawingml/2006/main" noChangeAspect="1"/>
+            </wp:cNvGraphicFramePr>
+            <a:graphic xmlns:a="http://schemas.openxmlformats.org/drawingml/2006/main">
+              <a:graphicData uri="http://schemas.openxmlformats.org/drawingml/2006/picture">
+                <pic:pic xmlns:pic="http://schemas.openxmlformats.org/drawingml/2006/picture">
+                  <pic:nvPicPr>
+                    <pic:cNvPr id="1" name=""/>
+                    <pic:cNvPicPr/>
+                  </pic:nvPicPr>
+                  <pic:blipFill>
+                    <a:blip r:embed="rId22"/>
+                    <a:stretch>
+                      <a:fillRect/>
+                    </a:stretch>
+                  </pic:blipFill>
+                  <pic:spPr>
+                    <a:xfrm>
+                      <a:off x="0" y="0"/>
+                      <a:ext cx="5731510" cy="1694180"/>
+                    </a:xfrm>
+                    <a:prstGeom prst="rect">
+                      <a:avLst/>
+                    </a:prstGeom>
+                  </pic:spPr>
+                </pic:pic>
+              </a:graphicData>
+            </a:graphic>
+          </wp:inline>
+        </w:drawing>
+      </w:r>
+    </w:p>
+    <w:p>
+      <w:pPr>
+        <w:rPr>
+          <w:lang w:val="en-GB"/>
+        </w:rPr>
+      </w:pPr>
+    </w:p>
+    <w:p>
+      <w:pPr>
+        <w:rPr>
+          <w:lang w:val="en-GB"/>
+        </w:rPr>
+      </w:pPr>
+      <w:r>
+        <w:rPr>
+          <w:lang w:val="en-GB"/>
+        </w:rPr>
+        <w:t>### About pipe operator (`%&gt;%`)</w:t>
+      </w:r>
+    </w:p>
+    <w:p>
+      <w:pPr>
+        <w:rPr>
+          <w:lang w:val="en-GB"/>
+        </w:rPr>
+      </w:pPr>
+    </w:p>
+    <w:p>
+      <w:pPr>
+        <w:rPr>
+          <w:lang w:val="en-GB"/>
+        </w:rPr>
+      </w:pPr>
+      <w:r>
+        <w:rPr>
+          <w:lang w:val="en-GB"/>
+        </w:rPr>
+        <w:t xml:space="preserve">In early version of shiny app, I frequently used pipe operator. In third meeting with Emi (my supervisor), she told me I should try to avoid using pipe operator, because it could be confusing to new learners. This remind me when I started learning R, I was also confused about pipe operator. So, I took her advice, and </w:t>
+      </w:r>
+      <w:r>
+        <w:rPr>
+          <w:lang w:val="en-GB"/>
+        </w:rPr>
+        <w:t>remove</w:t>
+      </w:r>
+      <w:r>
+        <w:rPr>
+          <w:lang w:val="en-GB"/>
+        </w:rPr>
+        <w:t xml:space="preserve"> most of the pipe operators in the shiny app. However, in last two sections, in data wrangling part, the code would be too complex if not using pipe operators. But I think data wrangling part is not the main focus of the project, and I give </w:t>
+      </w:r>
+      <w:r>
+        <w:rPr>
+          <w:lang w:val="en-GB"/>
+        </w:rPr>
+        <w:t>enough comments in those parts by commenting after the lines of code.</w:t>
+      </w:r>
+      <w:r>
+        <w:rPr>
+          <w:lang w:val="en-GB"/>
+        </w:rPr>
+        <w:t xml:space="preserve"> </w:t>
+      </w:r>
+    </w:p>
+    <w:p>
+      <w:pPr>
+        <w:rPr>
+          <w:lang w:val="en-GB"/>
+        </w:rPr>
+      </w:pPr>
+    </w:p>
+    <w:p>
+      <w:pPr>
+        <w:rPr>
+          <w:lang w:val="en-GB"/>
+        </w:rPr>
+      </w:pPr>
+      <w:r>
+        <w:rPr>
+          <w:lang w:val="en-GB"/>
+        </w:rPr>
+        <w:t>### Happen coincidence</w:t>
+      </w:r>
+    </w:p>
+    <w:p>
+      <w:pPr>
+        <w:rPr>
+          <w:lang w:val="en-GB"/>
+        </w:rPr>
+      </w:pPr>
+    </w:p>
+    <w:p>
+      <w:pPr>
+        <w:rPr>
+          <w:lang w:val="en-GB"/>
+        </w:rPr>
+      </w:pPr>
+      <w:r>
+        <w:rPr>
+          <w:lang w:val="en-GB"/>
+        </w:rPr>
+        <w:t>I don’t want learners click the **Solution** button before doing exercises</w:t>
+      </w:r>
+    </w:p>
+    <w:p>
+      <w:pPr>
+        <w:rPr>
+          <w:lang w:val="en-GB"/>
+        </w:rPr>
+      </w:pPr>
+      <w:r>
+        <w:rPr>
+          <w:noProof/>
+        </w:rPr>
+        <w:lastRenderedPageBreak/>
+        <w:drawing>
+          <wp:inline distT="0" distB="0" distL="0" distR="0" wp14:anchorId="69D0819C" wp14:editId="729590C0">
+            <wp:extent cx="5731510" cy="3281045"/>
+            <wp:effectExtent l="0" t="0" r="2540" b="0"/>
+            <wp:docPr id="7" name="Picture 7"/>
+            <wp:cNvGraphicFramePr>
+              <a:graphicFrameLocks xmlns:a="http://schemas.openxmlformats.org/drawingml/2006/main" noChangeAspect="1"/>
+            </wp:cNvGraphicFramePr>
+            <a:graphic xmlns:a="http://schemas.openxmlformats.org/drawingml/2006/main">
+              <a:graphicData uri="http://schemas.openxmlformats.org/drawingml/2006/picture">
+                <pic:pic xmlns:pic="http://schemas.openxmlformats.org/drawingml/2006/picture">
+                  <pic:nvPicPr>
+                    <pic:cNvPr id="1" name=""/>
+                    <pic:cNvPicPr/>
+                  </pic:nvPicPr>
+                  <pic:blipFill>
+                    <a:blip r:embed="rId23"/>
+                    <a:stretch>
+                      <a:fillRect/>
+                    </a:stretch>
+                  </pic:blipFill>
+                  <pic:spPr>
+                    <a:xfrm>
+                      <a:off x="0" y="0"/>
+                      <a:ext cx="5731510" cy="3281045"/>
+                    </a:xfrm>
+                    <a:prstGeom prst="rect">
+                      <a:avLst/>
+                    </a:prstGeom>
+                  </pic:spPr>
+                </pic:pic>
+              </a:graphicData>
+            </a:graphic>
+          </wp:inline>
+        </w:drawing>
+      </w:r>
+    </w:p>
+    <w:p>
+      <w:pPr>
+        <w:rPr>
+          <w:lang w:val="en-GB"/>
+        </w:rPr>
+      </w:pPr>
+    </w:p>
+    <w:p>
+      <w:pPr>
+        <w:rPr>
+          <w:lang w:val="en-GB"/>
+        </w:rPr>
+      </w:pPr>
+      <w:r>
+        <w:rPr>
+          <w:noProof/>
+        </w:rPr>
+        <w:drawing>
+          <wp:inline distT="0" distB="0" distL="0" distR="0" wp14:anchorId="3984416F" wp14:editId="5B97DF48">
+            <wp:extent cx="5731510" cy="3092450"/>
+            <wp:effectExtent l="0" t="0" r="2540" b="0"/>
+            <wp:docPr id="8" name="Picture 8"/>
+            <wp:cNvGraphicFramePr>
+              <a:graphicFrameLocks xmlns:a="http://schemas.openxmlformats.org/drawingml/2006/main" noChangeAspect="1"/>
+            </wp:cNvGraphicFramePr>
+            <a:graphic xmlns:a="http://schemas.openxmlformats.org/drawingml/2006/main">
+              <a:graphicData uri="http://schemas.openxmlformats.org/drawingml/2006/picture">
+                <pic:pic xmlns:pic="http://schemas.openxmlformats.org/drawingml/2006/picture">
+                  <pic:nvPicPr>
+                    <pic:cNvPr id="1" name=""/>
+                    <pic:cNvPicPr/>
+                  </pic:nvPicPr>
+                  <pic:blipFill>
+                    <a:blip r:embed="rId24"/>
+                    <a:stretch>
+                      <a:fillRect/>
+                    </a:stretch>
+                  </pic:blipFill>
+                  <pic:spPr>
+                    <a:xfrm>
+                      <a:off x="0" y="0"/>
                       <a:ext cx="5731510" cy="3092450"/>
                     </a:xfrm>
                     <a:prstGeom prst="rect">
@@ -2903,7 +3254,7 @@
                     </pic:cNvPicPr>
                   </pic:nvPicPr>
                   <pic:blipFill>
-                    <a:blip r:embed="rId22">
+                    <a:blip r:embed="rId25">
                       <a:extLst>
                         <a:ext uri="{28A0092B-C50C-407E-A947-70E740481C1C}">
                           <a14:useLocalDpi xmlns:a14="http://schemas.microsoft.com/office/drawing/2010/main" val="0"/>
@@ -2971,7 +3322,7 @@
                     </pic:cNvPicPr>
                   </pic:nvPicPr>
                   <pic:blipFill>
-                    <a:blip r:embed="rId23" cstate="print">
+                    <a:blip r:embed="rId26" cstate="print">
                       <a:extLst>
                         <a:ext uri="{28A0092B-C50C-407E-A947-70E740481C1C}">
                           <a14:useLocalDpi xmlns:a14="http://schemas.microsoft.com/office/drawing/2010/main" val="0"/>
@@ -3673,7 +4024,6 @@
   <w:style w:type="character" w:default="1" w:styleId="DefaultParagraphFont">
     <w:name w:val="Default Paragraph Font"/>
     <w:uiPriority w:val="1"/>
-    <w:semiHidden/>
     <w:unhideWhenUsed/>
   </w:style>
   <w:style w:type="table" w:default="1" w:styleId="TableNormal">

</xml_diff>

<commit_message>
writing report - finding PRA
</commit_message>
<xml_diff>
--- a/word count.docx
+++ b/word count.docx
@@ -21,7 +21,15 @@
         </w:rPr>
       </w:pPr>
       <w:r>
-        <w:t xml:space="preserve">This report will introduce R package `ggplotIntro` and how I develop the package. </w:t>
+        <w:t>This report will introduce R package `</w:t>
+      </w:r>
+      <w:proofErr w:type="spellStart"/>
+      <w:r>
+        <w:t>ggplotIntro</w:t>
+      </w:r>
+      <w:proofErr w:type="spellEnd"/>
+      <w:r>
+        <w:t xml:space="preserve">` and how I develop the package. </w:t>
       </w:r>
       <w:r>
         <w:rPr>
@@ -93,8 +101,21 @@
         <w:t xml:space="preserve"> is so representative because it shows how R can draw plots and it always the first package when a person starts learning R. If a new learner knows how to use `ggplot2` package, the person can do basic data plotting and analysis. </w:t>
       </w:r>
       <w:r>
-        <w:t>`ggplotIntro` Package is mainly used for new `ggplot</w:t>
-      </w:r>
+        <w:t>`</w:t>
+      </w:r>
+      <w:proofErr w:type="spellStart"/>
+      <w:r>
+        <w:t>ggplotIntro</w:t>
+      </w:r>
+      <w:proofErr w:type="spellEnd"/>
+      <w:r>
+        <w:t>` Package is mainly used for new `</w:t>
+      </w:r>
+      <w:proofErr w:type="spellStart"/>
+      <w:r>
+        <w:t>ggplot</w:t>
+      </w:r>
+      <w:proofErr w:type="spellEnd"/>
       <w:r>
         <w:rPr>
           <w:lang w:val="en-GB"/>
@@ -140,12 +161,14 @@
         </w:rPr>
         <w:t>*</w:t>
       </w:r>
+      <w:proofErr w:type="spellStart"/>
       <w:r>
         <w:rPr>
           <w:lang w:val="en-GB"/>
         </w:rPr>
         <w:t>stackoverflow</w:t>
       </w:r>
+      <w:proofErr w:type="spellEnd"/>
       <w:r>
         <w:rPr>
           <w:lang w:val="en-GB"/>
@@ -382,7 +405,21 @@
         <w:rPr>
           <w:lang w:val="en-GB"/>
         </w:rPr>
-        <w:t xml:space="preserve">In my thought, the `ggplotIntro` should be interesting. So, I studied how to make learning progress interesting. </w:t>
+        <w:t>In my thought, the `</w:t>
+      </w:r>
+      <w:proofErr w:type="spellStart"/>
+      <w:r>
+        <w:rPr>
+          <w:lang w:val="en-GB"/>
+        </w:rPr>
+        <w:t>ggplotIntro</w:t>
+      </w:r>
+      <w:proofErr w:type="spellEnd"/>
+      <w:r>
+        <w:rPr>
+          <w:lang w:val="en-GB"/>
+        </w:rPr>
+        <w:t xml:space="preserve">` should be interesting. So, I studied how to make learning progress interesting. </w:t>
       </w:r>
       <w:r>
         <w:rPr>
@@ -500,16 +537,46 @@
         <w:rPr>
           <w:lang w:val="en-GB"/>
         </w:rPr>
-        <w:t>At first, my plan was to build a package like `learnr` -- use `</w:t>
-      </w:r>
+        <w:t>At first, my plan was to build a package like `</w:t>
+      </w:r>
+      <w:proofErr w:type="spellStart"/>
+      <w:r>
+        <w:rPr>
+          <w:lang w:val="en-GB"/>
+        </w:rPr>
+        <w:t>learnr</w:t>
+      </w:r>
+      <w:proofErr w:type="spellEnd"/>
+      <w:r>
+        <w:rPr>
+          <w:lang w:val="en-GB"/>
+        </w:rPr>
+        <w:t>` -- use `</w:t>
+      </w:r>
+      <w:proofErr w:type="spellStart"/>
       <w:r>
         <w:t>shiny_prerendered</w:t>
       </w:r>
-      <w:r>
-        <w:rPr>
-          <w:lang w:val="en-GB"/>
-        </w:rPr>
-        <w:t xml:space="preserve">` Rmd file to make exercises. The advantage of this plan is good example and template already existed. I can do my project by following </w:t>
+      <w:proofErr w:type="spellEnd"/>
+      <w:r>
+        <w:rPr>
+          <w:lang w:val="en-GB"/>
+        </w:rPr>
+        <w:t xml:space="preserve">` </w:t>
+      </w:r>
+      <w:proofErr w:type="spellStart"/>
+      <w:r>
+        <w:rPr>
+          <w:lang w:val="en-GB"/>
+        </w:rPr>
+        <w:t>Rmd</w:t>
+      </w:r>
+      <w:proofErr w:type="spellEnd"/>
+      <w:r>
+        <w:rPr>
+          <w:lang w:val="en-GB"/>
+        </w:rPr>
+        <w:t xml:space="preserve"> file to make exercises. The advantage of this plan is good example and template already existed. I can do my project by following </w:t>
       </w:r>
       <w:r>
         <w:rPr>
@@ -712,7 +779,21 @@
         <w:rPr>
           <w:lang w:val="en-GB"/>
         </w:rPr>
-        <w:t xml:space="preserve"> I also take screenshots of `mtcars` documentation and summary as examples in first tab.</w:t>
+        <w:t xml:space="preserve"> I also take screenshots of `</w:t>
+      </w:r>
+      <w:proofErr w:type="spellStart"/>
+      <w:r>
+        <w:rPr>
+          <w:lang w:val="en-GB"/>
+        </w:rPr>
+        <w:t>mtcars</w:t>
+      </w:r>
+      <w:proofErr w:type="spellEnd"/>
+      <w:r>
+        <w:rPr>
+          <w:lang w:val="en-GB"/>
+        </w:rPr>
+        <w:t>` documentation and summary as examples in first tab.</w:t>
       </w:r>
     </w:p>
     <w:p>
@@ -904,7 +985,21 @@
         <w:rPr>
           <w:lang w:val="en-GB"/>
         </w:rPr>
-        <w:t>I use `mtcars` as illustration example because it is a small data set with all numeric variables.</w:t>
+        <w:t>I use `</w:t>
+      </w:r>
+      <w:proofErr w:type="spellStart"/>
+      <w:r>
+        <w:rPr>
+          <w:lang w:val="en-GB"/>
+        </w:rPr>
+        <w:t>mtcars</w:t>
+      </w:r>
+      <w:proofErr w:type="spellEnd"/>
+      <w:r>
+        <w:rPr>
+          <w:lang w:val="en-GB"/>
+        </w:rPr>
+        <w:t>` as illustration example because it is a small data set with all numeric variables.</w:t>
       </w:r>
       <w:r>
         <w:rPr>
@@ -1581,7 +1676,21 @@
         <w:rPr>
           <w:lang w:val="en-GB"/>
         </w:rPr>
-        <w:t xml:space="preserve"> But `diamonds` has a huge disadvantage – it has `r nrow(diamonds)` observations. If I use all `diamonds` observations to make plot, it will take </w:t>
+        <w:t xml:space="preserve"> But `diamonds` has a huge disadvantage – it has `r </w:t>
+      </w:r>
+      <w:proofErr w:type="spellStart"/>
+      <w:r>
+        <w:rPr>
+          <w:lang w:val="en-GB"/>
+        </w:rPr>
+        <w:t>nrow</w:t>
+      </w:r>
+      <w:proofErr w:type="spellEnd"/>
+      <w:r>
+        <w:rPr>
+          <w:lang w:val="en-GB"/>
+        </w:rPr>
+        <w:t xml:space="preserve">(diamonds)` observations. If I use all `diamonds` observations to make plot, it will take </w:t>
       </w:r>
       <w:r>
         <w:rPr>
@@ -1669,20 +1778,48 @@
         <w:rPr>
           <w:lang w:val="en-GB"/>
         </w:rPr>
-        <w:t>ggplot(data = head(diamonds,1000), aes(x = ___, y = ___)) +</w:t>
-      </w:r>
-    </w:p>
-    <w:p>
-      <w:pPr>
-        <w:rPr>
-          <w:lang w:val="en-GB"/>
-        </w:rPr>
-      </w:pPr>
-      <w:r>
-        <w:rPr>
-          <w:lang w:val="en-GB"/>
-        </w:rPr>
-        <w:t xml:space="preserve">    geom_point()</w:t>
+        <w:t xml:space="preserve">ggplot(data = head(diamonds,1000), </w:t>
+      </w:r>
+      <w:proofErr w:type="spellStart"/>
+      <w:r>
+        <w:rPr>
+          <w:lang w:val="en-GB"/>
+        </w:rPr>
+        <w:t>aes</w:t>
+      </w:r>
+      <w:proofErr w:type="spellEnd"/>
+      <w:r>
+        <w:rPr>
+          <w:lang w:val="en-GB"/>
+        </w:rPr>
+        <w:t>(x = ___, y = ___)) +</w:t>
+      </w:r>
+    </w:p>
+    <w:p>
+      <w:pPr>
+        <w:rPr>
+          <w:lang w:val="en-GB"/>
+        </w:rPr>
+      </w:pPr>
+      <w:r>
+        <w:rPr>
+          <w:lang w:val="en-GB"/>
+        </w:rPr>
+        <w:t xml:space="preserve">    </w:t>
+      </w:r>
+      <w:proofErr w:type="spellStart"/>
+      <w:r>
+        <w:rPr>
+          <w:lang w:val="en-GB"/>
+        </w:rPr>
+        <w:t>geom_point</w:t>
+      </w:r>
+      <w:proofErr w:type="spellEnd"/>
+      <w:r>
+        <w:rPr>
+          <w:lang w:val="en-GB"/>
+        </w:rPr>
+        <w:t>()</w:t>
       </w:r>
     </w:p>
     <w:p>
@@ -1715,7 +1852,35 @@
         <w:rPr>
           <w:lang w:val="en-GB"/>
         </w:rPr>
-        <w:t xml:space="preserve">In Q3, I talk a little about the weakness of scatterplots. And after that, I briefly introduce `geom_jitter()` and `geom_boxplot()`. </w:t>
+        <w:t>In Q3, I talk a little about the weakness of scatterplots. And after that, I briefly introduce `</w:t>
+      </w:r>
+      <w:proofErr w:type="spellStart"/>
+      <w:r>
+        <w:rPr>
+          <w:lang w:val="en-GB"/>
+        </w:rPr>
+        <w:t>geom_jitter</w:t>
+      </w:r>
+      <w:proofErr w:type="spellEnd"/>
+      <w:r>
+        <w:rPr>
+          <w:lang w:val="en-GB"/>
+        </w:rPr>
+        <w:t>()` and `</w:t>
+      </w:r>
+      <w:proofErr w:type="spellStart"/>
+      <w:r>
+        <w:rPr>
+          <w:lang w:val="en-GB"/>
+        </w:rPr>
+        <w:t>geom_boxplot</w:t>
+      </w:r>
+      <w:proofErr w:type="spellEnd"/>
+      <w:r>
+        <w:rPr>
+          <w:lang w:val="en-GB"/>
+        </w:rPr>
+        <w:t xml:space="preserve">()`. </w:t>
       </w:r>
       <w:r>
         <w:rPr>
@@ -1727,7 +1892,35 @@
         <w:rPr>
           <w:lang w:val="en-GB"/>
         </w:rPr>
-        <w:t>`geom_jitter()` and `geom_boxplot()`</w:t>
+        <w:t>`</w:t>
+      </w:r>
+      <w:proofErr w:type="spellStart"/>
+      <w:r>
+        <w:rPr>
+          <w:lang w:val="en-GB"/>
+        </w:rPr>
+        <w:t>geom_jitter</w:t>
+      </w:r>
+      <w:proofErr w:type="spellEnd"/>
+      <w:r>
+        <w:rPr>
+          <w:lang w:val="en-GB"/>
+        </w:rPr>
+        <w:t>()` and `</w:t>
+      </w:r>
+      <w:proofErr w:type="spellStart"/>
+      <w:r>
+        <w:rPr>
+          <w:lang w:val="en-GB"/>
+        </w:rPr>
+        <w:t>geom_boxplot</w:t>
+      </w:r>
+      <w:proofErr w:type="spellEnd"/>
+      <w:r>
+        <w:rPr>
+          <w:lang w:val="en-GB"/>
+        </w:rPr>
+        <w:t>()`</w:t>
       </w:r>
       <w:r>
         <w:rPr>
@@ -1888,7 +2081,21 @@
         <w:rPr>
           <w:lang w:val="en-GB"/>
         </w:rPr>
-        <w:t>is a big topic, I can only introduce the basis of colour in data visualisation. At the end of introduction part, I use `mtcars` as example to show learners how useful colour is in data visualisation.</w:t>
+        <w:t>is a big topic, I can only introduce the basis of colour in data visualisation. At the end of introduction part, I use `</w:t>
+      </w:r>
+      <w:proofErr w:type="spellStart"/>
+      <w:r>
+        <w:rPr>
+          <w:lang w:val="en-GB"/>
+        </w:rPr>
+        <w:t>mtcars</w:t>
+      </w:r>
+      <w:proofErr w:type="spellEnd"/>
+      <w:r>
+        <w:rPr>
+          <w:lang w:val="en-GB"/>
+        </w:rPr>
+        <w:t>` as example to show learners how useful colour is in data visualisation.</w:t>
       </w:r>
     </w:p>
     <w:p>
@@ -1970,13 +2177,83 @@
         <w:rPr>
           <w:lang w:val="en-GB"/>
         </w:rPr>
-        <w:t xml:space="preserve">`colour` and `fill` argument in ggplot. I use `mtcars` in Q4 while using `txhousing` in Q5. I introduce bar chart in Q5. There are too many plot types, thus, I must choose some most frequently used types. Based on my personal experience, </w:t>
-      </w:r>
-      <w:r>
-        <w:rPr>
-          <w:lang w:val="en-GB"/>
-        </w:rPr>
-        <w:t xml:space="preserve">`geom_point()`, `geom_line()` and `geom_bar()` are top-3 commonly used geom in ggplot. Q4 and Q5 tells learners that `colour` should be used in scatterplot while `fill` should be used in bar plot. If `colour` is used in Q5, the pop-up window will tell him/her `fill` should be used here. </w:t>
+        <w:t>`colour` and `fill` argument in ggplot. I use `</w:t>
+      </w:r>
+      <w:proofErr w:type="spellStart"/>
+      <w:r>
+        <w:rPr>
+          <w:lang w:val="en-GB"/>
+        </w:rPr>
+        <w:t>mtcars</w:t>
+      </w:r>
+      <w:proofErr w:type="spellEnd"/>
+      <w:r>
+        <w:rPr>
+          <w:lang w:val="en-GB"/>
+        </w:rPr>
+        <w:t>` in Q4 while using `</w:t>
+      </w:r>
+      <w:proofErr w:type="spellStart"/>
+      <w:r>
+        <w:rPr>
+          <w:lang w:val="en-GB"/>
+        </w:rPr>
+        <w:t>txhousing</w:t>
+      </w:r>
+      <w:proofErr w:type="spellEnd"/>
+      <w:r>
+        <w:rPr>
+          <w:lang w:val="en-GB"/>
+        </w:rPr>
+        <w:t xml:space="preserve">` in Q5. I introduce bar chart in Q5. There are too many plot types, thus, I must choose some most frequently used types. Based on my personal experience, </w:t>
+      </w:r>
+      <w:r>
+        <w:rPr>
+          <w:lang w:val="en-GB"/>
+        </w:rPr>
+        <w:t>`</w:t>
+      </w:r>
+      <w:proofErr w:type="spellStart"/>
+      <w:r>
+        <w:rPr>
+          <w:lang w:val="en-GB"/>
+        </w:rPr>
+        <w:t>geom_point</w:t>
+      </w:r>
+      <w:proofErr w:type="spellEnd"/>
+      <w:r>
+        <w:rPr>
+          <w:lang w:val="en-GB"/>
+        </w:rPr>
+        <w:t>()`, `</w:t>
+      </w:r>
+      <w:proofErr w:type="spellStart"/>
+      <w:r>
+        <w:rPr>
+          <w:lang w:val="en-GB"/>
+        </w:rPr>
+        <w:t>geom_line</w:t>
+      </w:r>
+      <w:proofErr w:type="spellEnd"/>
+      <w:r>
+        <w:rPr>
+          <w:lang w:val="en-GB"/>
+        </w:rPr>
+        <w:t>()` and `</w:t>
+      </w:r>
+      <w:proofErr w:type="spellStart"/>
+      <w:r>
+        <w:rPr>
+          <w:lang w:val="en-GB"/>
+        </w:rPr>
+        <w:t>geom_bar</w:t>
+      </w:r>
+      <w:proofErr w:type="spellEnd"/>
+      <w:r>
+        <w:rPr>
+          <w:lang w:val="en-GB"/>
+        </w:rPr>
+        <w:t xml:space="preserve">()` are top-3 commonly used geom in ggplot. Q4 and Q5 tells learners that `colour` should be used in scatterplot while `fill` should be used in bar plot. If `colour` is used in Q5, the pop-up window will tell him/her `fill` should be used here. </w:t>
       </w:r>
     </w:p>
     <w:p>
@@ -2112,7 +2389,49 @@
         <w:rPr>
           <w:lang w:val="en-GB"/>
         </w:rPr>
-        <w:t xml:space="preserve"> itself will be less readable and understandable. For example, length can be measured in many different units, such as meter, inch, kilometer, etc.. And in previous section, in `mtcars`, **cyl** and **hp** are x- and y-axis, respectively. They are meaningless for readers because they have little knowledge about the data set. We must use the full name of the variables with their units to represent coordinates. So, I make one question in this section (code shown below). There is only one question because I think labelling is easy.</w:t>
+        <w:t xml:space="preserve"> itself will be less readable and understandable. For example, length can be measured in many different units, such as meter, inch, </w:t>
+      </w:r>
+      <w:proofErr w:type="spellStart"/>
+      <w:r>
+        <w:rPr>
+          <w:lang w:val="en-GB"/>
+        </w:rPr>
+        <w:t>kilometer</w:t>
+      </w:r>
+      <w:proofErr w:type="spellEnd"/>
+      <w:r>
+        <w:rPr>
+          <w:lang w:val="en-GB"/>
+        </w:rPr>
+        <w:t>, etc.. And in previous section, in `</w:t>
+      </w:r>
+      <w:proofErr w:type="spellStart"/>
+      <w:r>
+        <w:rPr>
+          <w:lang w:val="en-GB"/>
+        </w:rPr>
+        <w:t>mtcars</w:t>
+      </w:r>
+      <w:proofErr w:type="spellEnd"/>
+      <w:r>
+        <w:rPr>
+          <w:lang w:val="en-GB"/>
+        </w:rPr>
+        <w:t>`, **</w:t>
+      </w:r>
+      <w:proofErr w:type="spellStart"/>
+      <w:r>
+        <w:rPr>
+          <w:lang w:val="en-GB"/>
+        </w:rPr>
+        <w:t>cyl</w:t>
+      </w:r>
+      <w:proofErr w:type="spellEnd"/>
+      <w:r>
+        <w:rPr>
+          <w:lang w:val="en-GB"/>
+        </w:rPr>
+        <w:t>** and **hp** are x- and y-axis, respectively. They are meaningless for readers because they have little knowledge about the data set. We must use the full name of the variables with their units to represent coordinates. So, I make one question in this section (code shown below). There is only one question because I think labelling is easy.</w:t>
       </w:r>
     </w:p>
     <w:p>
@@ -2145,20 +2464,76 @@
         <w:rPr>
           <w:lang w:val="en-GB"/>
         </w:rPr>
-        <w:t>ggplot(mtcars, aes(x = cyl, y = hp)) +</w:t>
-      </w:r>
-    </w:p>
-    <w:p>
-      <w:pPr>
-        <w:rPr>
-          <w:lang w:val="en-GB"/>
-        </w:rPr>
-      </w:pPr>
-      <w:r>
-        <w:rPr>
-          <w:lang w:val="en-GB"/>
-        </w:rPr>
-        <w:t xml:space="preserve">  geom_point() +</w:t>
+        <w:t>ggplot(</w:t>
+      </w:r>
+      <w:proofErr w:type="spellStart"/>
+      <w:r>
+        <w:rPr>
+          <w:lang w:val="en-GB"/>
+        </w:rPr>
+        <w:t>mtcars</w:t>
+      </w:r>
+      <w:proofErr w:type="spellEnd"/>
+      <w:r>
+        <w:rPr>
+          <w:lang w:val="en-GB"/>
+        </w:rPr>
+        <w:t xml:space="preserve">, </w:t>
+      </w:r>
+      <w:proofErr w:type="spellStart"/>
+      <w:r>
+        <w:rPr>
+          <w:lang w:val="en-GB"/>
+        </w:rPr>
+        <w:t>aes</w:t>
+      </w:r>
+      <w:proofErr w:type="spellEnd"/>
+      <w:r>
+        <w:rPr>
+          <w:lang w:val="en-GB"/>
+        </w:rPr>
+        <w:t xml:space="preserve">(x = </w:t>
+      </w:r>
+      <w:proofErr w:type="spellStart"/>
+      <w:r>
+        <w:rPr>
+          <w:lang w:val="en-GB"/>
+        </w:rPr>
+        <w:t>cyl</w:t>
+      </w:r>
+      <w:proofErr w:type="spellEnd"/>
+      <w:r>
+        <w:rPr>
+          <w:lang w:val="en-GB"/>
+        </w:rPr>
+        <w:t>, y = hp)) +</w:t>
+      </w:r>
+    </w:p>
+    <w:p>
+      <w:pPr>
+        <w:rPr>
+          <w:lang w:val="en-GB"/>
+        </w:rPr>
+      </w:pPr>
+      <w:r>
+        <w:rPr>
+          <w:lang w:val="en-GB"/>
+        </w:rPr>
+        <w:t xml:space="preserve">  </w:t>
+      </w:r>
+      <w:proofErr w:type="spellStart"/>
+      <w:r>
+        <w:rPr>
+          <w:lang w:val="en-GB"/>
+        </w:rPr>
+        <w:t>geom_point</w:t>
+      </w:r>
+      <w:proofErr w:type="spellEnd"/>
+      <w:r>
+        <w:rPr>
+          <w:lang w:val="en-GB"/>
+        </w:rPr>
+        <w:t>() +</w:t>
       </w:r>
     </w:p>
     <w:p>
@@ -2460,7 +2835,21 @@
         <w:rPr>
           <w:lang w:val="en-GB"/>
         </w:rPr>
-        <w:t>I also use `geom_point()` to draw the map. The aim is to show why we should use Polygon.</w:t>
+        <w:t>I also use `</w:t>
+      </w:r>
+      <w:proofErr w:type="spellStart"/>
+      <w:r>
+        <w:rPr>
+          <w:lang w:val="en-GB"/>
+        </w:rPr>
+        <w:t>geom_point</w:t>
+      </w:r>
+      <w:proofErr w:type="spellEnd"/>
+      <w:r>
+        <w:rPr>
+          <w:lang w:val="en-GB"/>
+        </w:rPr>
+        <w:t>()` to draw the map. The aim is to show why we should use Polygon.</w:t>
       </w:r>
     </w:p>
     <w:p>
@@ -2528,7 +2917,49 @@
         <w:rPr>
           <w:lang w:val="en-GB"/>
         </w:rPr>
-        <w:t xml:space="preserve">Next, I use `who_covid` data set and draw map for it. `who_covid` is a data set of `ggplotIntro` package, data wrangling part will not appear in </w:t>
+        <w:t>Next, I use `</w:t>
+      </w:r>
+      <w:proofErr w:type="spellStart"/>
+      <w:r>
+        <w:rPr>
+          <w:lang w:val="en-GB"/>
+        </w:rPr>
+        <w:t>who_covid</w:t>
+      </w:r>
+      <w:proofErr w:type="spellEnd"/>
+      <w:r>
+        <w:rPr>
+          <w:lang w:val="en-GB"/>
+        </w:rPr>
+        <w:t>` data set and draw map for it. `</w:t>
+      </w:r>
+      <w:proofErr w:type="spellStart"/>
+      <w:r>
+        <w:rPr>
+          <w:lang w:val="en-GB"/>
+        </w:rPr>
+        <w:t>who_covid</w:t>
+      </w:r>
+      <w:proofErr w:type="spellEnd"/>
+      <w:r>
+        <w:rPr>
+          <w:lang w:val="en-GB"/>
+        </w:rPr>
+        <w:t>` is a data set of `</w:t>
+      </w:r>
+      <w:proofErr w:type="spellStart"/>
+      <w:r>
+        <w:rPr>
+          <w:lang w:val="en-GB"/>
+        </w:rPr>
+        <w:t>ggplotIntro</w:t>
+      </w:r>
+      <w:proofErr w:type="spellEnd"/>
+      <w:r>
+        <w:rPr>
+          <w:lang w:val="en-GB"/>
+        </w:rPr>
+        <w:t xml:space="preserve">` package, data wrangling part will not appear in </w:t>
       </w:r>
       <w:r>
         <w:rPr>
@@ -2540,7 +2971,21 @@
         <w:rPr>
           <w:lang w:val="en-GB"/>
         </w:rPr>
-        <w:t xml:space="preserve"> `who_covid` data is downloaded from **WHO** website.</w:t>
+        <w:t xml:space="preserve"> `</w:t>
+      </w:r>
+      <w:proofErr w:type="spellStart"/>
+      <w:r>
+        <w:rPr>
+          <w:lang w:val="en-GB"/>
+        </w:rPr>
+        <w:t>who_covid</w:t>
+      </w:r>
+      <w:proofErr w:type="spellEnd"/>
+      <w:r>
+        <w:rPr>
+          <w:lang w:val="en-GB"/>
+        </w:rPr>
+        <w:t>` data is downloaded from **WHO** website.</w:t>
       </w:r>
     </w:p>
     <w:p>
@@ -2639,7 +3084,35 @@
         <w:rPr>
           <w:lang w:val="en-GB"/>
         </w:rPr>
-        <w:t xml:space="preserve"> rename two countries to make two data sets can be merged. Second step is to merge `who_covid` and map data. Third step is to use `geom_polygon()` to draw the map.</w:t>
+        <w:t xml:space="preserve"> rename two countries to make two data sets can be merged. Second step is to merge `</w:t>
+      </w:r>
+      <w:proofErr w:type="spellStart"/>
+      <w:r>
+        <w:rPr>
+          <w:lang w:val="en-GB"/>
+        </w:rPr>
+        <w:t>who_covid</w:t>
+      </w:r>
+      <w:proofErr w:type="spellEnd"/>
+      <w:r>
+        <w:rPr>
+          <w:lang w:val="en-GB"/>
+        </w:rPr>
+        <w:t>` and map data. Third step is to use `</w:t>
+      </w:r>
+      <w:proofErr w:type="spellStart"/>
+      <w:r>
+        <w:rPr>
+          <w:lang w:val="en-GB"/>
+        </w:rPr>
+        <w:t>geom_polygon</w:t>
+      </w:r>
+      <w:proofErr w:type="spellEnd"/>
+      <w:r>
+        <w:rPr>
+          <w:lang w:val="en-GB"/>
+        </w:rPr>
+        <w:t>()` to draw the map.</w:t>
       </w:r>
     </w:p>
     <w:p>
@@ -2721,14 +3194,30 @@
         </w:rPr>
         <w:t xml:space="preserve"> – Q7 and Q8. Q7 is easy – it is almost same to the example above, except *</w:t>
       </w:r>
+      <w:proofErr w:type="spellStart"/>
       <w:r>
         <w:t>deaths_cumulative_total</w:t>
       </w:r>
-      <w:r>
-        <w:rPr>
-          <w:lang w:val="en-GB"/>
-        </w:rPr>
-        <w:t>* being used. Q7 is just warm up. When people first learn Polygon, they may confuse about the arguments within aes, such as, group, fill, longitude and latitude. So, I intentionally make this simple question.</w:t>
+      <w:proofErr w:type="spellEnd"/>
+      <w:r>
+        <w:rPr>
+          <w:lang w:val="en-GB"/>
+        </w:rPr>
+        <w:t xml:space="preserve">* being used. Q7 is just warm up. When people first learn Polygon, they may confuse about the arguments within </w:t>
+      </w:r>
+      <w:proofErr w:type="spellStart"/>
+      <w:r>
+        <w:rPr>
+          <w:lang w:val="en-GB"/>
+        </w:rPr>
+        <w:t>aes</w:t>
+      </w:r>
+      <w:proofErr w:type="spellEnd"/>
+      <w:r>
+        <w:rPr>
+          <w:lang w:val="en-GB"/>
+        </w:rPr>
+        <w:t>, such as, group, fill, longitude and latitude. So, I intentionally make this simple question.</w:t>
       </w:r>
     </w:p>
     <w:p>
@@ -2815,7 +3304,21 @@
         <w:rPr>
           <w:lang w:val="en-GB"/>
         </w:rPr>
-        <w:t>`GDP_clean`</w:t>
+        <w:t>`</w:t>
+      </w:r>
+      <w:proofErr w:type="spellStart"/>
+      <w:r>
+        <w:rPr>
+          <w:lang w:val="en-GB"/>
+        </w:rPr>
+        <w:t>GDP_clean</w:t>
+      </w:r>
+      <w:proofErr w:type="spellEnd"/>
+      <w:r>
+        <w:rPr>
+          <w:lang w:val="en-GB"/>
+        </w:rPr>
+        <w:t>`</w:t>
       </w:r>
       <w:r>
         <w:rPr>
@@ -3055,7 +3558,13 @@
         <w:rPr>
           <w:lang w:val="en-GB"/>
         </w:rPr>
-        <w:t>I don’t want learners click the **Solution** button before doing exercises</w:t>
+        <w:t>I don’t want learners click the **Solution** button before doing exercis</w:t>
+      </w:r>
+      <w:r>
+        <w:rPr>
+          <w:lang w:val="en-GB"/>
+        </w:rPr>
+        <w:t xml:space="preserve">es. The aim of **Solution** button is to give learners some hints when they feel the exercises are too hard. </w:t>
       </w:r>
     </w:p>
     <w:p>
@@ -3377,13 +3886,41 @@
         <w:rPr>
           <w:lang w:val="en-GB"/>
         </w:rPr>
-        <w:t>, but it did not work. Thanks for Mitch’s advice, I used `includeMd`</w:t>
-      </w:r>
-      <w:r>
-        <w:rPr>
-          <w:lang w:val="en-GB"/>
-        </w:rPr>
-        <w:t xml:space="preserve"> and `includeHTML`</w:t>
+        <w:t>, but it did not work. Thanks for Mitch’s advice, I used `</w:t>
+      </w:r>
+      <w:proofErr w:type="spellStart"/>
+      <w:r>
+        <w:rPr>
+          <w:lang w:val="en-GB"/>
+        </w:rPr>
+        <w:t>includeMd</w:t>
+      </w:r>
+      <w:proofErr w:type="spellEnd"/>
+      <w:r>
+        <w:rPr>
+          <w:lang w:val="en-GB"/>
+        </w:rPr>
+        <w:t>`</w:t>
+      </w:r>
+      <w:r>
+        <w:rPr>
+          <w:lang w:val="en-GB"/>
+        </w:rPr>
+        <w:t xml:space="preserve"> and `</w:t>
+      </w:r>
+      <w:proofErr w:type="spellStart"/>
+      <w:r>
+        <w:rPr>
+          <w:lang w:val="en-GB"/>
+        </w:rPr>
+        <w:t>includeHTML</w:t>
+      </w:r>
+      <w:proofErr w:type="spellEnd"/>
+      <w:r>
+        <w:rPr>
+          <w:lang w:val="en-GB"/>
+        </w:rPr>
+        <w:t>`</w:t>
       </w:r>
       <w:r>
         <w:rPr>
@@ -3431,7 +3968,21 @@
         <w:rPr>
           <w:lang w:val="en-GB"/>
         </w:rPr>
-        <w:t>. I must create ui and sever to show those screenshots or plots. So, my workload increases and later if there are too much plots</w:t>
+        <w:t xml:space="preserve">. I must create </w:t>
+      </w:r>
+      <w:proofErr w:type="spellStart"/>
+      <w:r>
+        <w:rPr>
+          <w:lang w:val="en-GB"/>
+        </w:rPr>
+        <w:t>ui</w:t>
+      </w:r>
+      <w:proofErr w:type="spellEnd"/>
+      <w:r>
+        <w:rPr>
+          <w:lang w:val="en-GB"/>
+        </w:rPr>
+        <w:t xml:space="preserve"> and sever to show those screenshots or plots. So, my workload increases and later if there are too much plots</w:t>
       </w:r>
       <w:r>
         <w:rPr>
@@ -3443,13 +3994,41 @@
         <w:rPr>
           <w:lang w:val="en-GB"/>
         </w:rPr>
-        <w:t>. But if I use Md file or HTML file (generated by Rmd file), I can easily make the layout and draw plots</w:t>
-      </w:r>
-      <w:r>
-        <w:rPr>
-          <w:lang w:val="en-GB"/>
-        </w:rPr>
-        <w:t>. In addition, because HTML files are prerendered, reading HTML files is faster than generating plots in the shiny app. Also, `includeHTML` is just one line of code, it saves spaces and shortens the length of the shiny app.</w:t>
+        <w:t xml:space="preserve">. But if I use Md file or HTML file (generated by </w:t>
+      </w:r>
+      <w:proofErr w:type="spellStart"/>
+      <w:r>
+        <w:rPr>
+          <w:lang w:val="en-GB"/>
+        </w:rPr>
+        <w:t>Rmd</w:t>
+      </w:r>
+      <w:proofErr w:type="spellEnd"/>
+      <w:r>
+        <w:rPr>
+          <w:lang w:val="en-GB"/>
+        </w:rPr>
+        <w:t xml:space="preserve"> file), I can easily make the layout and draw plots</w:t>
+      </w:r>
+      <w:r>
+        <w:rPr>
+          <w:lang w:val="en-GB"/>
+        </w:rPr>
+        <w:t>. In addition, because HTML files are prerendered, reading HTML files is faster than generating plots in the shiny app. Also, `</w:t>
+      </w:r>
+      <w:proofErr w:type="spellStart"/>
+      <w:r>
+        <w:rPr>
+          <w:lang w:val="en-GB"/>
+        </w:rPr>
+        <w:t>includeHTML</w:t>
+      </w:r>
+      <w:proofErr w:type="spellEnd"/>
+      <w:r>
+        <w:rPr>
+          <w:lang w:val="en-GB"/>
+        </w:rPr>
+        <w:t>` is just one line of code, it saves spaces and shortens the length of the shiny app.</w:t>
       </w:r>
     </w:p>
     <w:p>
@@ -3508,8 +4087,16 @@
         <w:rPr>
           <w:lang w:val="en-GB"/>
         </w:rPr>
-        <w:t xml:space="preserve"> Comparision</w:t>
-      </w:r>
+        <w:t xml:space="preserve"> </w:t>
+      </w:r>
+      <w:proofErr w:type="spellStart"/>
+      <w:r>
+        <w:rPr>
+          <w:lang w:val="en-GB"/>
+        </w:rPr>
+        <w:t>Comparision</w:t>
+      </w:r>
+      <w:proofErr w:type="spellEnd"/>
       <w:r>
         <w:rPr>
           <w:lang w:val="en-GB"/>

</xml_diff>

<commit_message>
rewrite report in Rmd - WIP
</commit_message>
<xml_diff>
--- a/word count.docx
+++ b/word count.docx
@@ -65,7 +65,11 @@
         <w:t xml:space="preserve">, but “… </w:t>
       </w:r>
       <w:r>
-        <w:t>ggplot2 graphics were generally perceived by students to be slightly more clear</w:t>
+        <w:t xml:space="preserve">ggplot2 graphics were generally perceived by students to be slightly </w:t>
+      </w:r>
+      <w:proofErr w:type="gramStart"/>
+      <w:r>
+        <w:t>more clear</w:t>
       </w:r>
       <w:r>
         <w:rPr>
@@ -73,6 +77,7 @@
         </w:rPr>
         <w:t>er</w:t>
       </w:r>
+      <w:proofErr w:type="gramEnd"/>
       <w:r>
         <w:t xml:space="preserve"> overall with respect to presentation of a scientific relationship</w:t>
       </w:r>
@@ -755,7 +760,21 @@
         <w:rPr>
           <w:lang w:val="en-GB"/>
         </w:rPr>
-        <w:t xml:space="preserve"> In other words, when people get access to a data set and want to draw plots for analysis, first thing first is understanding the data – such as, dimension, variable types, and missing values of the data. I introduce how to use `?` to read documentation of data sets built inside the packages. And</w:t>
+        <w:t xml:space="preserve"> In other words, when people get access to a data set and want to draw plots for analysis, first thing first is understanding the data – such as, dimension, variable types, and missing values of the data. I introduce how to use </w:t>
+      </w:r>
+      <w:proofErr w:type="gramStart"/>
+      <w:r>
+        <w:rPr>
+          <w:lang w:val="en-GB"/>
+        </w:rPr>
+        <w:t>`?`</w:t>
+      </w:r>
+      <w:proofErr w:type="gramEnd"/>
+      <w:r>
+        <w:rPr>
+          <w:lang w:val="en-GB"/>
+        </w:rPr>
+        <w:t xml:space="preserve"> to read documentation of data sets built inside the packages. And</w:t>
       </w:r>
       <w:r>
         <w:rPr>
@@ -767,7 +786,21 @@
         <w:rPr>
           <w:lang w:val="en-GB"/>
         </w:rPr>
-        <w:t xml:space="preserve"> `summary()` </w:t>
+        <w:t xml:space="preserve"> `</w:t>
+      </w:r>
+      <w:proofErr w:type="gramStart"/>
+      <w:r>
+        <w:rPr>
+          <w:lang w:val="en-GB"/>
+        </w:rPr>
+        <w:t>summary(</w:t>
+      </w:r>
+      <w:proofErr w:type="gramEnd"/>
+      <w:r>
+        <w:rPr>
+          <w:lang w:val="en-GB"/>
+        </w:rPr>
+        <w:t xml:space="preserve">)` </w:t>
       </w:r>
       <w:r>
         <w:rPr>
@@ -1130,7 +1163,21 @@
         <w:rPr>
           <w:lang w:val="en-GB"/>
         </w:rPr>
-        <w:t xml:space="preserve">\@ref{Comparision} </w:t>
+        <w:t>\@</w:t>
+      </w:r>
+      <w:proofErr w:type="gramStart"/>
+      <w:r>
+        <w:rPr>
+          <w:lang w:val="en-GB"/>
+        </w:rPr>
+        <w:t>ref{</w:t>
+      </w:r>
+      <w:proofErr w:type="gramEnd"/>
+      <w:r>
+        <w:rPr>
+          <w:lang w:val="en-GB"/>
+        </w:rPr>
+        <w:t xml:space="preserve">Comparision} </w:t>
       </w:r>
       <w:r>
         <w:rPr>
@@ -1274,6 +1321,24 @@
     <w:p>
       <w:pPr>
         <w:rPr>
+          <w:b/>
+          <w:bCs/>
+          <w:lang w:val="en-GB"/>
+        </w:rPr>
+      </w:pPr>
+    </w:p>
+    <w:p>
+      <w:pPr>
+        <w:rPr>
+          <w:b/>
+          <w:bCs/>
+          <w:lang w:val="en-GB"/>
+        </w:rPr>
+      </w:pPr>
+    </w:p>
+    <w:p>
+      <w:pPr>
+        <w:rPr>
           <w:lang w:val="en-GB"/>
         </w:rPr>
       </w:pPr>
@@ -1714,7 +1779,21 @@
         <w:rPr>
           <w:lang w:val="en-GB"/>
         </w:rPr>
-        <w:t xml:space="preserve">. So, I use `head()` to extract first 1000 rows in `diamonds` to </w:t>
+        <w:t>. So, I use `</w:t>
+      </w:r>
+      <w:proofErr w:type="gramStart"/>
+      <w:r>
+        <w:rPr>
+          <w:lang w:val="en-GB"/>
+        </w:rPr>
+        <w:t>head(</w:t>
+      </w:r>
+      <w:proofErr w:type="gramEnd"/>
+      <w:r>
+        <w:rPr>
+          <w:lang w:val="en-GB"/>
+        </w:rPr>
+        <w:t xml:space="preserve">)` to extract first 1000 rows in `diamonds` to </w:t>
       </w:r>
       <w:r>
         <w:rPr>
@@ -1738,7 +1817,21 @@
         <w:rPr>
           <w:lang w:val="en-GB"/>
         </w:rPr>
-        <w:t>I think `head()` is reasonable because the goal of the project is not analysing data but helping new learners understand and get familiar with code.</w:t>
+        <w:t>I think `</w:t>
+      </w:r>
+      <w:proofErr w:type="gramStart"/>
+      <w:r>
+        <w:rPr>
+          <w:lang w:val="en-GB"/>
+        </w:rPr>
+        <w:t>head(</w:t>
+      </w:r>
+      <w:proofErr w:type="gramEnd"/>
+      <w:r>
+        <w:rPr>
+          <w:lang w:val="en-GB"/>
+        </w:rPr>
+        <w:t>)` is reasonable because the goal of the project is not analysing data but helping new learners understand and get familiar with code.</w:t>
       </w:r>
     </w:p>
     <w:p>
@@ -1774,11 +1867,19 @@
           <w:lang w:val="en-GB"/>
         </w:rPr>
       </w:pPr>
-      <w:r>
-        <w:rPr>
-          <w:lang w:val="en-GB"/>
-        </w:rPr>
-        <w:t xml:space="preserve">ggplot(data = head(diamonds,1000), </w:t>
+      <w:proofErr w:type="gramStart"/>
+      <w:r>
+        <w:rPr>
+          <w:lang w:val="en-GB"/>
+        </w:rPr>
+        <w:t>ggplot(</w:t>
+      </w:r>
+      <w:proofErr w:type="gramEnd"/>
+      <w:r>
+        <w:rPr>
+          <w:lang w:val="en-GB"/>
+        </w:rPr>
+        <w:t xml:space="preserve">data = head(diamonds,1000), </w:t>
       </w:r>
       <w:proofErr w:type="spellStart"/>
       <w:r>
@@ -1812,14 +1913,28 @@
         <w:rPr>
           <w:lang w:val="en-GB"/>
         </w:rPr>
-        <w:t>geom_point</w:t>
+        <w:t>geom_</w:t>
+      </w:r>
+      <w:proofErr w:type="gramStart"/>
+      <w:r>
+        <w:rPr>
+          <w:lang w:val="en-GB"/>
+        </w:rPr>
+        <w:t>point</w:t>
       </w:r>
       <w:proofErr w:type="spellEnd"/>
       <w:r>
         <w:rPr>
           <w:lang w:val="en-GB"/>
         </w:rPr>
-        <w:t>()</w:t>
+        <w:t>(</w:t>
+      </w:r>
+      <w:proofErr w:type="gramEnd"/>
+      <w:r>
+        <w:rPr>
+          <w:lang w:val="en-GB"/>
+        </w:rPr>
+        <w:t>)</w:t>
       </w:r>
     </w:p>
     <w:p>
@@ -1859,14 +1974,28 @@
         <w:rPr>
           <w:lang w:val="en-GB"/>
         </w:rPr>
-        <w:t>geom_jitter</w:t>
+        <w:t>geom_</w:t>
+      </w:r>
+      <w:proofErr w:type="gramStart"/>
+      <w:r>
+        <w:rPr>
+          <w:lang w:val="en-GB"/>
+        </w:rPr>
+        <w:t>jitter</w:t>
       </w:r>
       <w:proofErr w:type="spellEnd"/>
       <w:r>
         <w:rPr>
           <w:lang w:val="en-GB"/>
         </w:rPr>
-        <w:t>()` and `</w:t>
+        <w:t>(</w:t>
+      </w:r>
+      <w:proofErr w:type="gramEnd"/>
+      <w:r>
+        <w:rPr>
+          <w:lang w:val="en-GB"/>
+        </w:rPr>
+        <w:t>)` and `</w:t>
       </w:r>
       <w:proofErr w:type="spellStart"/>
       <w:r>
@@ -1899,14 +2028,28 @@
         <w:rPr>
           <w:lang w:val="en-GB"/>
         </w:rPr>
-        <w:t>geom_jitter</w:t>
+        <w:t>geom_</w:t>
+      </w:r>
+      <w:proofErr w:type="gramStart"/>
+      <w:r>
+        <w:rPr>
+          <w:lang w:val="en-GB"/>
+        </w:rPr>
+        <w:t>jitter</w:t>
       </w:r>
       <w:proofErr w:type="spellEnd"/>
       <w:r>
         <w:rPr>
           <w:lang w:val="en-GB"/>
         </w:rPr>
-        <w:t>()` and `</w:t>
+        <w:t>(</w:t>
+      </w:r>
+      <w:proofErr w:type="gramEnd"/>
+      <w:r>
+        <w:rPr>
+          <w:lang w:val="en-GB"/>
+        </w:rPr>
+        <w:t>)` and `</w:t>
       </w:r>
       <w:proofErr w:type="spellStart"/>
       <w:r>
@@ -2218,14 +2361,28 @@
         <w:rPr>
           <w:lang w:val="en-GB"/>
         </w:rPr>
-        <w:t>geom_point</w:t>
+        <w:t>geom_</w:t>
+      </w:r>
+      <w:proofErr w:type="gramStart"/>
+      <w:r>
+        <w:rPr>
+          <w:lang w:val="en-GB"/>
+        </w:rPr>
+        <w:t>point</w:t>
       </w:r>
       <w:proofErr w:type="spellEnd"/>
       <w:r>
         <w:rPr>
           <w:lang w:val="en-GB"/>
         </w:rPr>
-        <w:t>()`, `</w:t>
+        <w:t>(</w:t>
+      </w:r>
+      <w:proofErr w:type="gramEnd"/>
+      <w:r>
+        <w:rPr>
+          <w:lang w:val="en-GB"/>
+        </w:rPr>
+        <w:t>)`, `</w:t>
       </w:r>
       <w:proofErr w:type="spellStart"/>
       <w:r>
@@ -2460,6 +2617,7 @@
           <w:lang w:val="en-GB"/>
         </w:rPr>
       </w:pPr>
+      <w:proofErr w:type="gramStart"/>
       <w:r>
         <w:rPr>
           <w:lang w:val="en-GB"/>
@@ -2467,6 +2625,7 @@
         <w:t>ggplot(</w:t>
       </w:r>
       <w:proofErr w:type="spellStart"/>
+      <w:proofErr w:type="gramEnd"/>
       <w:r>
         <w:rPr>
           <w:lang w:val="en-GB"/>
@@ -2526,27 +2685,55 @@
         <w:rPr>
           <w:lang w:val="en-GB"/>
         </w:rPr>
-        <w:t>geom_point</w:t>
+        <w:t>geom_</w:t>
+      </w:r>
+      <w:proofErr w:type="gramStart"/>
+      <w:r>
+        <w:rPr>
+          <w:lang w:val="en-GB"/>
+        </w:rPr>
+        <w:t>point</w:t>
       </w:r>
       <w:proofErr w:type="spellEnd"/>
       <w:r>
         <w:rPr>
           <w:lang w:val="en-GB"/>
         </w:rPr>
-        <w:t>() +</w:t>
-      </w:r>
-    </w:p>
-    <w:p>
-      <w:pPr>
-        <w:rPr>
-          <w:lang w:val="en-GB"/>
-        </w:rPr>
-      </w:pPr>
-      <w:r>
-        <w:rPr>
-          <w:lang w:val="en-GB"/>
-        </w:rPr>
-        <w:t xml:space="preserve">  ___(___ = "Relationship between Gross horsepower and Number of Cylinders for 32 automobiles in 1974",</w:t>
+        <w:t>(</w:t>
+      </w:r>
+      <w:proofErr w:type="gramEnd"/>
+      <w:r>
+        <w:rPr>
+          <w:lang w:val="en-GB"/>
+        </w:rPr>
+        <w:t>) +</w:t>
+      </w:r>
+    </w:p>
+    <w:p>
+      <w:pPr>
+        <w:rPr>
+          <w:lang w:val="en-GB"/>
+        </w:rPr>
+      </w:pPr>
+      <w:r>
+        <w:rPr>
+          <w:lang w:val="en-GB"/>
+        </w:rPr>
+        <w:t xml:space="preserve">  __</w:t>
+      </w:r>
+      <w:proofErr w:type="gramStart"/>
+      <w:r>
+        <w:rPr>
+          <w:lang w:val="en-GB"/>
+        </w:rPr>
+        <w:t>_(</w:t>
+      </w:r>
+      <w:proofErr w:type="gramEnd"/>
+      <w:r>
+        <w:rPr>
+          <w:lang w:val="en-GB"/>
+        </w:rPr>
+        <w:t>___ = "Relationship between Gross horsepower and Number of Cylinders for 32 automobiles in 1974",</w:t>
       </w:r>
     </w:p>
     <w:p>
@@ -2842,14 +3029,28 @@
         <w:rPr>
           <w:lang w:val="en-GB"/>
         </w:rPr>
-        <w:t>geom_point</w:t>
+        <w:t>geom_</w:t>
+      </w:r>
+      <w:proofErr w:type="gramStart"/>
+      <w:r>
+        <w:rPr>
+          <w:lang w:val="en-GB"/>
+        </w:rPr>
+        <w:t>point</w:t>
       </w:r>
       <w:proofErr w:type="spellEnd"/>
       <w:r>
         <w:rPr>
           <w:lang w:val="en-GB"/>
         </w:rPr>
-        <w:t>()` to draw the map. The aim is to show why we should use Polygon.</w:t>
+        <w:t>(</w:t>
+      </w:r>
+      <w:proofErr w:type="gramEnd"/>
+      <w:r>
+        <w:rPr>
+          <w:lang w:val="en-GB"/>
+        </w:rPr>
+        <w:t>)` to draw the map. The aim is to show why we should use Polygon.</w:t>
       </w:r>
     </w:p>
     <w:p>
@@ -3105,14 +3306,28 @@
         <w:rPr>
           <w:lang w:val="en-GB"/>
         </w:rPr>
-        <w:t>geom_polygon</w:t>
+        <w:t>geom_</w:t>
+      </w:r>
+      <w:proofErr w:type="gramStart"/>
+      <w:r>
+        <w:rPr>
+          <w:lang w:val="en-GB"/>
+        </w:rPr>
+        <w:t>polygon</w:t>
       </w:r>
       <w:proofErr w:type="spellEnd"/>
       <w:r>
         <w:rPr>
           <w:lang w:val="en-GB"/>
         </w:rPr>
-        <w:t>()` to draw the map.</w:t>
+        <w:t>(</w:t>
+      </w:r>
+      <w:proofErr w:type="gramEnd"/>
+      <w:r>
+        <w:rPr>
+          <w:lang w:val="en-GB"/>
+        </w:rPr>
+        <w:t>)` to draw the map.</w:t>
       </w:r>
     </w:p>
     <w:p>
@@ -3558,13 +3773,31 @@
         <w:rPr>
           <w:lang w:val="en-GB"/>
         </w:rPr>
-        <w:t>I don’t want learners click the **Solution** button before doing exercis</w:t>
+        <w:t xml:space="preserve">I don’t want learners click the **Solution** button before </w:t>
+      </w:r>
+      <w:r>
+        <w:rPr>
+          <w:lang w:val="en-GB"/>
+        </w:rPr>
+        <w:t>at least trying the</w:t>
+      </w:r>
+      <w:r>
+        <w:rPr>
+          <w:lang w:val="en-GB"/>
+        </w:rPr>
+        <w:t xml:space="preserve"> exercis</w:t>
       </w:r>
       <w:r>
         <w:rPr>
           <w:lang w:val="en-GB"/>
         </w:rPr>
         <w:t xml:space="preserve">es. The aim of **Solution** button is to give learners some hints when they feel the exercises are too hard. </w:t>
+      </w:r>
+      <w:r>
+        <w:rPr>
+          <w:lang w:val="en-GB"/>
+        </w:rPr>
+        <w:t xml:space="preserve">In fact, in the shiny app, users cannot see the solutions before clicking **Submit** button. As the screenshot below showing, the **Solution** will keep loading and show nothing. I tried and waited for over two minutes, but it was still loading. </w:t>
       </w:r>
     </w:p>
     <w:p>
@@ -3630,6 +3863,44 @@
       </w:pPr>
       <w:r>
         <w:rPr>
+          <w:lang w:val="en-GB"/>
+        </w:rPr>
+        <w:t>After clicking **Submit** button, the solution will appear</w:t>
+      </w:r>
+      <w:r>
+        <w:rPr>
+          <w:lang w:val="en-GB"/>
+        </w:rPr>
+        <w:t xml:space="preserve"> (as screenshot shown below)</w:t>
+      </w:r>
+      <w:r>
+        <w:rPr>
+          <w:lang w:val="en-GB"/>
+        </w:rPr>
+        <w:t>.</w:t>
+      </w:r>
+      <w:r>
+        <w:rPr>
+          <w:lang w:val="en-GB"/>
+        </w:rPr>
+        <w:t xml:space="preserve"> I do not truly understand why this happens. I guess it may be sequential order between **Submit** and **Solution** buttons. That is, the content in **Solution** can be rendered only when users click **Submit** first.</w:t>
+      </w:r>
+    </w:p>
+    <w:p>
+      <w:pPr>
+        <w:rPr>
+          <w:lang w:val="en-GB"/>
+        </w:rPr>
+      </w:pPr>
+    </w:p>
+    <w:p>
+      <w:pPr>
+        <w:rPr>
+          <w:lang w:val="en-GB"/>
+        </w:rPr>
+      </w:pPr>
+      <w:r>
+        <w:rPr>
           <w:noProof/>
         </w:rPr>
         <w:drawing>
@@ -3679,6 +3950,7 @@
         <w:rPr>
           <w:lang w:val="en-GB"/>
         </w:rPr>
+        <w:lastRenderedPageBreak/>
         <w:t># Challenges</w:t>
       </w:r>
     </w:p>
@@ -3688,6 +3960,13 @@
           <w:lang w:val="en-GB"/>
         </w:rPr>
       </w:pPr>
+    </w:p>
+    <w:p>
+      <w:pPr>
+        <w:rPr>
+          <w:lang w:val="en-GB"/>
+        </w:rPr>
+      </w:pPr>
       <w:r>
         <w:rPr>
           <w:lang w:val="en-GB"/>
@@ -3701,18 +3980,18 @@
           <w:lang w:val="en-GB"/>
         </w:rPr>
       </w:pPr>
-      <w:r>
-        <w:rPr>
-          <w:lang w:val="en-GB"/>
-        </w:rPr>
-        <w:t xml:space="preserve">The first issue I met is part of the text in the shiny app does not display in right way. Two screenshots depict the issue. After I maximising the window of the shiny app, some paragraphs would be </w:t>
-      </w:r>
-      <w:r>
-        <w:rPr>
-          <w:lang w:val="en-GB"/>
-        </w:rPr>
-        <w:lastRenderedPageBreak/>
-        <w:t>dislocated.</w:t>
+    </w:p>
+    <w:p>
+      <w:pPr>
+        <w:rPr>
+          <w:lang w:val="en-GB"/>
+        </w:rPr>
+      </w:pPr>
+      <w:r>
+        <w:rPr>
+          <w:lang w:val="en-GB"/>
+        </w:rPr>
+        <w:t>The first issue I met is part of the text in the shiny app does not display in right way. Two screenshots depict the issue. After I maximising the window of the shiny app, some paragraphs would be dislocated.</w:t>
       </w:r>
       <w:r>
         <w:rPr>
@@ -4064,24 +4343,65 @@
           <w:lang w:val="en-GB"/>
         </w:rPr>
       </w:pPr>
-    </w:p>
-    <w:p>
-      <w:pPr>
-        <w:rPr>
-          <w:lang w:val="en-GB"/>
-        </w:rPr>
-      </w:pPr>
-      <w:r>
-        <w:rPr>
-          <w:lang w:val="en-GB"/>
-        </w:rPr>
-        <w:t>## Comparison to the solutions</w:t>
-      </w:r>
-      <w:r>
-        <w:rPr>
-          <w:lang w:val="en-GB"/>
-        </w:rPr>
-        <w:t>{#</w:t>
+      <w:r>
+        <w:rPr>
+          <w:lang w:val="en-GB"/>
+        </w:rPr>
+        <w:t xml:space="preserve">One big advantage of using shiny-prerendered </w:t>
+      </w:r>
+      <w:proofErr w:type="spellStart"/>
+      <w:r>
+        <w:rPr>
+          <w:lang w:val="en-GB"/>
+        </w:rPr>
+        <w:t>Rmd</w:t>
+      </w:r>
+      <w:proofErr w:type="spellEnd"/>
+      <w:r>
+        <w:rPr>
+          <w:lang w:val="en-GB"/>
+        </w:rPr>
+        <w:t xml:space="preserve"> file.</w:t>
+      </w:r>
+    </w:p>
+    <w:p>
+      <w:pPr>
+        <w:rPr>
+          <w:lang w:val="en-GB"/>
+        </w:rPr>
+      </w:pPr>
+    </w:p>
+    <w:p>
+      <w:pPr>
+        <w:rPr>
+          <w:lang w:val="en-GB"/>
+        </w:rPr>
+      </w:pPr>
+      <w:r>
+        <w:rPr>
+          <w:lang w:val="en-GB"/>
+        </w:rPr>
+        <w:t xml:space="preserve">## Comparison to the </w:t>
+      </w:r>
+      <w:proofErr w:type="gramStart"/>
+      <w:r>
+        <w:rPr>
+          <w:lang w:val="en-GB"/>
+        </w:rPr>
+        <w:t>solutions</w:t>
+      </w:r>
+      <w:r>
+        <w:rPr>
+          <w:lang w:val="en-GB"/>
+        </w:rPr>
+        <w:t>{</w:t>
+      </w:r>
+      <w:proofErr w:type="gramEnd"/>
+      <w:r>
+        <w:rPr>
+          <w:lang w:val="en-GB"/>
+        </w:rPr>
+        <w:t>#</w:t>
       </w:r>
       <w:r>
         <w:rPr>
@@ -4121,61 +4441,353 @@
         <w:rPr>
           <w:lang w:val="en-GB"/>
         </w:rPr>
+        <w:t>Different coding style and space between variables and arguments can make the comparison difficult.</w:t>
+      </w:r>
+    </w:p>
+    <w:p>
+      <w:pPr>
+        <w:rPr>
+          <w:lang w:val="en-GB"/>
+        </w:rPr>
+      </w:pPr>
+    </w:p>
+    <w:p>
+      <w:pPr>
+        <w:rPr>
+          <w:lang w:val="en-GB"/>
+        </w:rPr>
+      </w:pPr>
+      <w:proofErr w:type="spellStart"/>
+      <w:r>
+        <w:rPr>
+          <w:lang w:val="en-GB"/>
+        </w:rPr>
+        <w:t>Gradethis</w:t>
+      </w:r>
+      <w:proofErr w:type="spellEnd"/>
+    </w:p>
+    <w:p>
+      <w:pPr>
+        <w:rPr>
+          <w:lang w:val="en-GB"/>
+        </w:rPr>
+      </w:pPr>
+      <w:proofErr w:type="spellStart"/>
+      <w:r>
+        <w:rPr>
+          <w:lang w:val="en-GB"/>
+        </w:rPr>
+        <w:t>visdiffr</w:t>
+      </w:r>
+      <w:proofErr w:type="spellEnd"/>
+    </w:p>
+    <w:p>
+      <w:pPr>
+        <w:rPr>
+          <w:lang w:val="en-GB"/>
+        </w:rPr>
+      </w:pPr>
+    </w:p>
+    <w:p>
+      <w:pPr>
+        <w:rPr>
+          <w:lang w:val="en-GB"/>
+        </w:rPr>
+      </w:pPr>
+      <w:r>
+        <w:rPr>
+          <w:lang w:val="en-GB"/>
+        </w:rPr>
+        <w:t>## Pop-up windows</w:t>
+      </w:r>
+    </w:p>
+    <w:p>
+      <w:pPr>
+        <w:rPr>
+          <w:lang w:val="en-GB"/>
+        </w:rPr>
+      </w:pPr>
+    </w:p>
+    <w:p>
+      <w:pPr>
+        <w:rPr>
+          <w:lang w:val="en-GB"/>
+        </w:rPr>
+      </w:pPr>
+      <w:r>
+        <w:rPr>
+          <w:lang w:val="en-GB"/>
+        </w:rPr>
+        <w:t xml:space="preserve">At first, I </w:t>
+      </w:r>
+      <w:r>
+        <w:rPr>
+          <w:lang w:val="en-GB"/>
+        </w:rPr>
+        <w:t>never considered about pop-up windows</w:t>
+      </w:r>
+    </w:p>
+    <w:p>
+      <w:pPr>
+        <w:rPr>
+          <w:lang w:val="en-GB"/>
+        </w:rPr>
+      </w:pPr>
+    </w:p>
+    <w:p>
+      <w:pPr>
+        <w:rPr>
+          <w:lang w:val="en-GB"/>
+        </w:rPr>
+      </w:pPr>
+      <w:r>
+        <w:rPr>
+          <w:lang w:val="en-GB"/>
+        </w:rPr>
+        <w:t xml:space="preserve">Then, **Hint** </w:t>
+      </w:r>
+      <w:r>
+        <w:rPr>
+          <w:lang w:val="en-GB"/>
+        </w:rPr>
+        <w:t>button</w:t>
+      </w:r>
+      <w:r>
+        <w:rPr>
+          <w:lang w:val="en-GB"/>
+        </w:rPr>
+        <w:t xml:space="preserve"> </w:t>
+      </w:r>
+      <w:r>
+        <w:rPr>
+          <w:lang w:val="en-GB"/>
+        </w:rPr>
+        <w:sym w:font="Wingdings" w:char="F0E0"/>
+      </w:r>
+      <w:r>
+        <w:rPr>
+          <w:lang w:val="en-GB"/>
+        </w:rPr>
+        <w:t xml:space="preserve"> not interactive</w:t>
+      </w:r>
+    </w:p>
+    <w:p>
+      <w:pPr>
+        <w:rPr>
+          <w:lang w:val="en-GB"/>
+        </w:rPr>
+      </w:pPr>
+    </w:p>
+    <w:p>
+      <w:pPr>
+        <w:rPr>
+          <w:lang w:val="en-GB"/>
+        </w:rPr>
+      </w:pPr>
+      <w:proofErr w:type="spellStart"/>
+      <w:r>
+        <w:rPr>
+          <w:lang w:val="en-GB"/>
+        </w:rPr>
+        <w:t>showModa</w:t>
+      </w:r>
+      <w:proofErr w:type="spellEnd"/>
+    </w:p>
+    <w:p>
+      <w:pPr>
+        <w:rPr>
+          <w:lang w:val="en-GB"/>
+        </w:rPr>
+      </w:pPr>
+      <w:proofErr w:type="spellStart"/>
+      <w:r>
+        <w:rPr>
+          <w:lang w:val="en-GB"/>
+        </w:rPr>
+        <w:t>modalDialog</w:t>
+      </w:r>
+      <w:proofErr w:type="spellEnd"/>
+    </w:p>
+    <w:p>
+      <w:pPr>
+        <w:rPr>
+          <w:lang w:val="en-GB"/>
+        </w:rPr>
+      </w:pPr>
+      <w:r>
+        <w:rPr>
+          <w:lang w:val="en-GB"/>
+        </w:rPr>
+        <w:t>use if else function to make two different messages. Success and Wrong. If wrong, contain hint messages</w:t>
+      </w:r>
+    </w:p>
+    <w:p>
+      <w:pPr>
+        <w:rPr>
+          <w:lang w:val="en-GB"/>
+        </w:rPr>
+      </w:pPr>
+    </w:p>
+    <w:p>
+      <w:pPr>
+        <w:rPr>
+          <w:lang w:val="en-GB"/>
+        </w:rPr>
+      </w:pPr>
+      <w:r>
+        <w:rPr>
+          <w:lang w:val="en-GB"/>
+        </w:rPr>
+        <w:t xml:space="preserve">## </w:t>
+      </w:r>
+      <w:r>
+        <w:rPr>
+          <w:lang w:val="en-GB"/>
+        </w:rPr>
+        <w:t>Making up questions</w:t>
+      </w:r>
+      <w:r>
+        <w:rPr>
+          <w:lang w:val="en-GB"/>
+        </w:rPr>
+        <w:t xml:space="preserve"> and finding data sets</w:t>
+      </w:r>
+    </w:p>
+    <w:p>
+      <w:pPr>
+        <w:rPr>
+          <w:lang w:val="en-GB"/>
+        </w:rPr>
+      </w:pPr>
+    </w:p>
+    <w:p>
+      <w:pPr>
+        <w:rPr>
+          <w:lang w:val="en-GB"/>
+        </w:rPr>
+      </w:pPr>
+    </w:p>
+    <w:p>
+      <w:pPr>
+        <w:rPr>
+          <w:lang w:val="en-GB"/>
+        </w:rPr>
+      </w:pPr>
+      <w:proofErr w:type="spellStart"/>
+      <w:r>
+        <w:rPr>
+          <w:lang w:val="en-GB"/>
+        </w:rPr>
+        <w:t>Who_covid</w:t>
+      </w:r>
+      <w:proofErr w:type="spellEnd"/>
+      <w:r>
+        <w:rPr>
+          <w:lang w:val="en-GB"/>
+        </w:rPr>
+        <w:t xml:space="preserve"> from </w:t>
+      </w:r>
+      <w:proofErr w:type="gramStart"/>
+      <w:r>
+        <w:rPr>
+          <w:lang w:val="en-GB"/>
+        </w:rPr>
+        <w:t>WHO</w:t>
+      </w:r>
+      <w:proofErr w:type="gramEnd"/>
+    </w:p>
+    <w:p>
+      <w:pPr>
+        <w:rPr>
+          <w:lang w:val="en-GB"/>
+        </w:rPr>
+      </w:pPr>
+      <w:r>
+        <w:rPr>
+          <w:lang w:val="en-GB"/>
+        </w:rPr>
+        <w:t>GDP from World Bank</w:t>
+      </w:r>
+    </w:p>
+    <w:p>
+      <w:pPr>
+        <w:rPr>
+          <w:lang w:val="en-GB"/>
+        </w:rPr>
+      </w:pPr>
+      <w:r>
+        <w:rPr>
+          <w:lang w:val="en-GB"/>
+        </w:rPr>
+        <w:t xml:space="preserve">Data wrangling </w:t>
+      </w:r>
+    </w:p>
+    <w:p>
+      <w:pPr>
+        <w:rPr>
+          <w:lang w:val="en-GB"/>
+        </w:rPr>
+      </w:pPr>
+    </w:p>
+    <w:p>
+      <w:pPr>
+        <w:rPr>
+          <w:lang w:val="en-GB"/>
+        </w:rPr>
+      </w:pPr>
+      <w:r>
+        <w:rPr>
+          <w:lang w:val="en-GB"/>
+        </w:rPr>
+        <w:t>Questions</w:t>
+      </w:r>
+    </w:p>
+    <w:p>
+      <w:pPr>
+        <w:rPr>
+          <w:lang w:val="en-GB"/>
+        </w:rPr>
+      </w:pPr>
+      <w:r>
+        <w:rPr>
+          <w:lang w:val="en-GB"/>
+        </w:rPr>
         <w:lastRenderedPageBreak/>
-        <w:t>## Pop-up windows</w:t>
-      </w:r>
-    </w:p>
-    <w:p>
-      <w:pPr>
-        <w:rPr>
-          <w:lang w:val="en-GB"/>
-        </w:rPr>
-      </w:pPr>
-    </w:p>
-    <w:p>
-      <w:pPr>
-        <w:rPr>
-          <w:lang w:val="en-GB"/>
-        </w:rPr>
-      </w:pPr>
-      <w:r>
-        <w:rPr>
-          <w:lang w:val="en-GB"/>
-        </w:rPr>
-        <w:t xml:space="preserve">## </w:t>
-      </w:r>
-      <w:r>
-        <w:rPr>
-          <w:lang w:val="en-GB"/>
-        </w:rPr>
-        <w:t>Making up questions</w:t>
-      </w:r>
-    </w:p>
-    <w:p>
-      <w:pPr>
-        <w:rPr>
-          <w:lang w:val="en-GB"/>
-        </w:rPr>
-      </w:pPr>
-    </w:p>
-    <w:p>
-      <w:pPr>
-        <w:rPr>
-          <w:lang w:val="en-GB"/>
-        </w:rPr>
-      </w:pPr>
-    </w:p>
-    <w:p>
-      <w:pPr>
-        <w:rPr>
-          <w:lang w:val="en-GB"/>
-        </w:rPr>
-      </w:pPr>
-      <w:r>
-        <w:rPr>
-          <w:lang w:val="en-GB"/>
-        </w:rPr>
-        <w:t>## Finding data set</w:t>
+        <w:t>Difficulty level,</w:t>
+      </w:r>
+    </w:p>
+    <w:p>
+      <w:pPr>
+        <w:rPr>
+          <w:lang w:val="en-GB"/>
+        </w:rPr>
+      </w:pPr>
+    </w:p>
+    <w:p>
+      <w:pPr>
+        <w:rPr>
+          <w:lang w:val="en-GB"/>
+        </w:rPr>
+      </w:pPr>
+    </w:p>
+    <w:p>
+      <w:pPr>
+        <w:rPr>
+          <w:lang w:val="en-GB"/>
+        </w:rPr>
+      </w:pPr>
+    </w:p>
+    <w:p>
+      <w:pPr>
+        <w:rPr>
+          <w:lang w:val="en-GB"/>
+        </w:rPr>
+      </w:pPr>
+      <w:r>
+        <w:rPr>
+          <w:lang w:val="en-GB"/>
+        </w:rPr>
+        <w:t>## Make the shiny app as package</w:t>
       </w:r>
     </w:p>
     <w:sectPr>
@@ -4611,6 +5223,7 @@
   <w:style w:type="character" w:default="1" w:styleId="DefaultParagraphFont">
     <w:name w:val="Default Paragraph Font"/>
     <w:uiPriority w:val="1"/>
+    <w:semiHidden/>
     <w:unhideWhenUsed/>
   </w:style>
   <w:style w:type="table" w:default="1" w:styleId="TableNormal">

</xml_diff>